<commit_message>
Deployed 101dda3 with MkDocs version: 1.0.4
</commit_message>
<xml_diff>
--- a/contents/wjch/en/Andersen/06 The Little Mermaid plotline.docx
+++ b/contents/wjch/en/Andersen/06 The Little Mermaid plotline.docx
@@ -1,192 +1,200 @@
 
 <file path=word/document.xml><?xml version="1.0" encoding="utf-8"?>
-<w:document xmlns:wpc="http://schemas.microsoft.com/office/word/2010/wordprocessingCanvas" xmlns:mc="http://schemas.openxmlformats.org/markup-compatibility/2006" xmlns:o="urn:schemas-microsoft-com:office:office" xmlns:r="http://schemas.openxmlformats.org/officeDocument/2006/relationships" xmlns:m="http://schemas.openxmlformats.org/officeDocument/2006/math" xmlns:v="urn:schemas-microsoft-com:vml" xmlns:wp14="http://schemas.microsoft.com/office/word/2010/wordprocessingDrawing" xmlns:wp="http://schemas.openxmlformats.org/drawingml/2006/wordprocessingDrawing" xmlns:w="http://schemas.openxmlformats.org/wordprocessingml/2006/main" xmlns:w14="http://schemas.microsoft.com/office/word/2010/wordml" xmlns:w10="urn:schemas-microsoft-com:office:word" xmlns:w15="http://schemas.microsoft.com/office/word/2012/wordml" xmlns:wpg="http://schemas.microsoft.com/office/word/2010/wordprocessingGroup" xmlns:wpi="http://schemas.microsoft.com/office/word/2010/wordprocessingInk" xmlns:wne="http://schemas.microsoft.com/office/word/2006/wordml" xmlns:wps="http://schemas.microsoft.com/office/word/2010/wordprocessingShape" xmlns:wpsCustomData="http://www.wps.cn/officeDocument/2013/wpsCustomData" mc:Ignorable="w14 w15 wp14">
+<w:document xmlns:wpc="http://schemas.microsoft.com/office/word/2010/wordprocessingCanvas" xmlns:cx="http://schemas.microsoft.com/office/drawing/2014/chartex" xmlns:cx1="http://schemas.microsoft.com/office/drawing/2015/9/8/chartex" xmlns:cx2="http://schemas.microsoft.com/office/drawing/2015/10/21/chartex" xmlns:mc="http://schemas.openxmlformats.org/markup-compatibility/2006" xmlns:o="urn:schemas-microsoft-com:office:office" xmlns:r="http://schemas.openxmlformats.org/officeDocument/2006/relationships" xmlns:m="http://schemas.openxmlformats.org/officeDocument/2006/math" xmlns:v="urn:schemas-microsoft-com:vml" xmlns:wp14="http://schemas.microsoft.com/office/word/2010/wordprocessingDrawing" xmlns:wp="http://schemas.openxmlformats.org/drawingml/2006/wordprocessingDrawing" xmlns:w10="urn:schemas-microsoft-com:office:word" xmlns:w="http://schemas.openxmlformats.org/wordprocessingml/2006/main" xmlns:w14="http://schemas.microsoft.com/office/word/2010/wordml" xmlns:w15="http://schemas.microsoft.com/office/word/2012/wordml" xmlns:w16se="http://schemas.microsoft.com/office/word/2015/wordml/symex" xmlns:wpg="http://schemas.microsoft.com/office/word/2010/wordprocessingGroup" xmlns:wpi="http://schemas.microsoft.com/office/word/2010/wordprocessingInk" xmlns:wne="http://schemas.microsoft.com/office/word/2006/wordml" xmlns:wps="http://schemas.microsoft.com/office/word/2010/wordprocessingShape" mc:Ignorable="w14 w15 w16se wp14">
   <w:body>
     <w:p>
       <w:pPr>
         <w:jc w:val="center"/>
         <w:rPr>
-          <w:rFonts w:hint="eastAsia"/>
           <w:sz w:val="28"/>
           <w:szCs w:val="28"/>
-          <w:lang w:val="en-US" w:eastAsia="zh-CN"/>
         </w:rPr>
       </w:pPr>
+      <w:bookmarkStart w:id="0" w:name="_GoBack"/>
+      <w:bookmarkEnd w:id="0"/>
       <w:r>
         <w:rPr>
           <w:rFonts w:hint="eastAsia"/>
           <w:sz w:val="28"/>
           <w:szCs w:val="28"/>
-          <w:lang w:val="en-US" w:eastAsia="zh-CN"/>
         </w:rPr>
         <w:t>The Little Mermaid</w:t>
       </w:r>
     </w:p>
     <w:p>
-      <w:pPr>
-        <w:rPr>
-          <w:rFonts w:hint="default"/>
-          <w:lang w:val="en-US" w:eastAsia="zh-CN"/>
-        </w:rPr>
-      </w:pPr>
-      <w:r>
-        <w:rPr>
-          <w:rFonts w:hint="eastAsia"/>
-          <w:lang w:val="en-US" w:eastAsia="zh-CN"/>
+      <w:r>
+        <w:rPr>
+          <w:rFonts w:hint="eastAsia"/>
         </w:rPr>
         <w:t>Date:</w:t>
       </w:r>
     </w:p>
     <w:p>
-      <w:pPr>
-        <w:rPr>
-          <w:rFonts w:hint="eastAsia"/>
-          <w:lang w:val="en-US" w:eastAsia="zh-CN"/>
-        </w:rPr>
-      </w:pPr>
-      <w:r>
-        <w:rPr>
-          <w:rFonts w:hint="eastAsia"/>
-          <w:lang w:val="en-US" w:eastAsia="zh-CN"/>
+      <w:r>
+        <w:rPr>
+          <w:rFonts w:hint="eastAsia"/>
         </w:rPr>
         <w:t>Writer:</w:t>
       </w:r>
     </w:p>
     <w:p>
-      <w:pPr>
-        <w:rPr>
-          <w:rFonts w:hint="eastAsia"/>
-          <w:lang w:val="en-US" w:eastAsia="zh-CN"/>
-        </w:rPr>
-      </w:pPr>
-      <w:r>
-        <w:rPr>
-          <w:rFonts w:hint="eastAsia"/>
-          <w:lang w:val="en-US" w:eastAsia="zh-CN"/>
+      <w:r>
+        <w:rPr>
+          <w:rFonts w:hint="eastAsia"/>
         </w:rPr>
         <w:t>Genre: Fairy tale</w:t>
       </w:r>
     </w:p>
     <w:p>
-      <w:pPr>
-        <w:rPr>
-          <w:rFonts w:hint="eastAsia"/>
-          <w:lang w:val="en-US" w:eastAsia="zh-CN"/>
-        </w:rPr>
-      </w:pPr>
-      <w:r>
-        <w:rPr>
-          <w:rFonts w:hint="eastAsia"/>
-          <w:lang w:val="en-US" w:eastAsia="zh-CN"/>
+      <w:r>
+        <w:rPr>
+          <w:rFonts w:hint="eastAsia"/>
         </w:rPr>
         <w:t>Reading time:</w:t>
       </w:r>
     </w:p>
     <w:p>
-      <w:pPr>
-        <w:rPr>
-          <w:rFonts w:hint="eastAsia"/>
-          <w:lang w:val="en-US" w:eastAsia="zh-CN"/>
-        </w:rPr>
-      </w:pPr>
-      <w:r>
-        <w:rPr>
-          <w:rFonts w:hint="eastAsia"/>
-          <w:lang w:val="en-US" w:eastAsia="zh-CN"/>
+      <w:r>
+        <w:rPr>
+          <w:rFonts w:hint="eastAsia"/>
         </w:rPr>
         <w:t>Reading tasks:</w:t>
       </w:r>
     </w:p>
     <w:p>
-      <w:pPr>
-        <w:rPr>
-          <w:rFonts w:hint="default" w:eastAsiaTheme="minorEastAsia"/>
-          <w:lang w:val="en-US" w:eastAsia="zh-CN"/>
-        </w:rPr>
-      </w:pPr>
       <w:r>
         <w:rPr>
           <w:rFonts w:hint="eastAsia"/>
           <w:b/>
           <w:bCs/>
-          <w:lang w:val="en-US" w:eastAsia="zh-CN"/>
         </w:rPr>
         <w:t>Task1.</w:t>
       </w:r>
       <w:r>
         <w:rPr>
           <w:rFonts w:hint="eastAsia"/>
-          <w:lang w:val="en-US" w:eastAsia="zh-CN"/>
-        </w:rPr>
-        <w:t xml:space="preserve"> Read the story and finish the plot line, story map or the mini story picture book.(Choose a way you like.)(读故事，完成故事情节线，故事地图或者故事连环画, 任选一种方式。）</w:t>
+        </w:rPr>
+        <w:t xml:space="preserve"> Read the story and finish the plot line, story map or the mini story picture </w:t>
+      </w:r>
+      <w:proofErr w:type="gramStart"/>
+      <w:r>
+        <w:rPr>
+          <w:rFonts w:hint="eastAsia"/>
+        </w:rPr>
+        <w:t>book.(</w:t>
+      </w:r>
+      <w:proofErr w:type="gramEnd"/>
+      <w:r>
+        <w:rPr>
+          <w:rFonts w:hint="eastAsia"/>
+        </w:rPr>
+        <w:t>Choose a way you like.)(</w:t>
+      </w:r>
+      <w:r>
+        <w:rPr>
+          <w:rFonts w:hint="eastAsia"/>
+        </w:rPr>
+        <w:t>读故事，完成故事情节线，故事地图或者故事连环画</w:t>
+      </w:r>
+      <w:r>
+        <w:rPr>
+          <w:rFonts w:hint="eastAsia"/>
+        </w:rPr>
+        <w:t xml:space="preserve">, </w:t>
+      </w:r>
+      <w:r>
+        <w:rPr>
+          <w:rFonts w:hint="eastAsia"/>
+        </w:rPr>
+        <w:t>任选一种方式。）</w:t>
       </w:r>
     </w:p>
     <w:p>
       <w:pPr>
         <w:rPr>
-          <w:rFonts w:hint="eastAsia"/>
           <w:b/>
           <w:bCs/>
-          <w:lang w:val="en-US" w:eastAsia="zh-CN"/>
         </w:rPr>
       </w:pPr>
     </w:p>
     <w:p>
-      <w:pPr>
-        <w:rPr>
-          <w:rFonts w:hint="eastAsia"/>
-          <w:lang w:val="en-US" w:eastAsia="zh-CN"/>
-        </w:rPr>
-      </w:pPr>
       <w:r>
         <w:rPr>
           <w:rFonts w:hint="eastAsia"/>
           <w:b/>
           <w:bCs/>
-          <w:lang w:val="en-US" w:eastAsia="zh-CN"/>
         </w:rPr>
         <w:t>Task2.</w:t>
       </w:r>
       <w:r>
         <w:rPr>
           <w:rFonts w:hint="eastAsia"/>
-          <w:lang w:val="en-US" w:eastAsia="zh-CN"/>
-        </w:rPr>
-        <w:t xml:space="preserve"> Choose one of the characters from the Little Mermaid, the grandmother,and the prince, then finish the character traits.（从3个角色中任选一个完成角色分析：小美人鱼，奶奶，王子）</w:t>
+        </w:rPr>
+        <w:t xml:space="preserve"> Choose one of the characters from the Little Mermaid, the </w:t>
+      </w:r>
+      <w:proofErr w:type="spellStart"/>
+      <w:proofErr w:type="gramStart"/>
+      <w:r>
+        <w:rPr>
+          <w:rFonts w:hint="eastAsia"/>
+        </w:rPr>
+        <w:t>grandmother,and</w:t>
+      </w:r>
+      <w:proofErr w:type="spellEnd"/>
+      <w:proofErr w:type="gramEnd"/>
+      <w:r>
+        <w:rPr>
+          <w:rFonts w:hint="eastAsia"/>
+        </w:rPr>
+        <w:t xml:space="preserve"> the prince, then finish the character traits.</w:t>
+      </w:r>
+      <w:r>
+        <w:rPr>
+          <w:rFonts w:hint="eastAsia"/>
+        </w:rPr>
+        <w:t>（从</w:t>
+      </w:r>
+      <w:r>
+        <w:rPr>
+          <w:rFonts w:hint="eastAsia"/>
+        </w:rPr>
+        <w:t>3</w:t>
+      </w:r>
+      <w:r>
+        <w:rPr>
+          <w:rFonts w:hint="eastAsia"/>
+        </w:rPr>
+        <w:t>个角色中任选一个完成角色分析：小美人鱼，奶奶，王子）</w:t>
       </w:r>
     </w:p>
     <w:p>
       <w:pPr>
         <w:rPr>
-          <w:rFonts w:hint="eastAsia"/>
           <w:b/>
           <w:bCs/>
-          <w:lang w:val="en-US" w:eastAsia="zh-CN"/>
         </w:rPr>
       </w:pPr>
     </w:p>
     <w:p>
-      <w:pPr>
-        <w:rPr>
-          <w:rFonts w:hint="default"/>
-          <w:lang w:val="en-US" w:eastAsia="zh-CN"/>
-        </w:rPr>
-      </w:pPr>
       <w:r>
         <w:rPr>
           <w:rFonts w:hint="eastAsia"/>
           <w:b/>
           <w:bCs/>
-          <w:lang w:val="en-US" w:eastAsia="zh-CN"/>
         </w:rPr>
         <w:t>Task3.</w:t>
       </w:r>
       <w:r>
         <w:rPr>
           <w:rFonts w:hint="eastAsia"/>
-          <w:lang w:val="en-US" w:eastAsia="zh-CN"/>
-        </w:rPr>
-        <w:t xml:space="preserve"> Open questions. (Choose one of the topic to write about.)开放问题（任选其一完成）</w:t>
+        </w:rPr>
+        <w:t xml:space="preserve"> Open questions. (Choose one of the topic to write about.)</w:t>
+      </w:r>
+      <w:r>
+        <w:rPr>
+          <w:rFonts w:hint="eastAsia"/>
+        </w:rPr>
+        <w:t>开放问题（任选其一完成）</w:t>
       </w:r>
     </w:p>
     <w:p>
@@ -195,17 +203,18 @@
           <w:ilvl w:val="0"/>
           <w:numId w:val="1"/>
         </w:numPr>
-        <w:rPr>
-          <w:rFonts w:hint="default"/>
-          <w:lang w:val="en-US" w:eastAsia="zh-CN"/>
-        </w:rPr>
       </w:pPr>
       <w:r>
         <w:rPr>
           <w:rFonts w:hint="eastAsia"/>
-          <w:lang w:val="en-US" w:eastAsia="zh-CN"/>
-        </w:rPr>
-        <w:t>If you were the Little Mermaid, would you choose to trade your voice for the potion from the sea witch? Why or why not?</w:t>
+        </w:rPr>
+        <w:t>If you were the Little Merma</w:t>
+      </w:r>
+      <w:r>
+        <w:rPr>
+          <w:rFonts w:hint="eastAsia"/>
+        </w:rPr>
+        <w:t>id, would you choose to trade your voice for the potion from the sea witch? Why or why not?</w:t>
       </w:r>
     </w:p>
     <w:p>
@@ -214,15 +223,10 @@
           <w:ilvl w:val="0"/>
           <w:numId w:val="1"/>
         </w:numPr>
-        <w:rPr>
-          <w:rFonts w:hint="default"/>
-          <w:lang w:val="en-US" w:eastAsia="zh-CN"/>
-        </w:rPr>
       </w:pPr>
       <w:r>
         <w:rPr>
           <w:rFonts w:hint="eastAsia"/>
-          <w:lang w:val="en-US" w:eastAsia="zh-CN"/>
         </w:rPr>
         <w:t>Please write a different ending for the story.</w:t>
       </w:r>
@@ -230,119 +234,172 @@
     <w:p>
       <w:pPr>
         <w:rPr>
-          <w:rFonts w:hint="eastAsia"/>
           <w:b/>
           <w:bCs/>
-          <w:lang w:val="en-US" w:eastAsia="zh-CN"/>
         </w:rPr>
       </w:pPr>
     </w:p>
     <w:p>
-      <w:pPr>
-        <w:rPr>
-          <w:rFonts w:hint="default"/>
-          <w:lang w:val="en-US" w:eastAsia="zh-CN"/>
-        </w:rPr>
-      </w:pPr>
       <w:r>
         <w:rPr>
           <w:rFonts w:hint="eastAsia"/>
           <w:b/>
           <w:bCs/>
-          <w:lang w:val="en-US" w:eastAsia="zh-CN"/>
         </w:rPr>
         <w:t>Task4</w:t>
       </w:r>
       <w:r>
         <w:rPr>
           <w:rFonts w:hint="eastAsia"/>
-          <w:lang w:val="en-US" w:eastAsia="zh-CN"/>
-        </w:rPr>
-        <w:t>. In the story, a lot of similes(比喻）（usually as or like are used in the sentence） are used, write down 5 sentence with simile you like best, and put them into Chinese.（故事中运用了大量的比喻（在句子中运用“as”或“like”），在文中找出你最喜欢的5句，摘抄下来，并译成中文。）</w:t>
+        </w:rPr>
+        <w:t>. In the story, a lot of similes(</w:t>
+      </w:r>
+      <w:r>
+        <w:rPr>
+          <w:rFonts w:hint="eastAsia"/>
+        </w:rPr>
+        <w:t>比喻）（</w:t>
+      </w:r>
+      <w:r>
+        <w:rPr>
+          <w:rFonts w:hint="eastAsia"/>
+        </w:rPr>
+        <w:t>usually as or like are used in the sentence</w:t>
+      </w:r>
+      <w:r>
+        <w:rPr>
+          <w:rFonts w:hint="eastAsia"/>
+        </w:rPr>
+        <w:t>）</w:t>
+      </w:r>
+      <w:r>
+        <w:rPr>
+          <w:rFonts w:hint="eastAsia"/>
+        </w:rPr>
+        <w:t xml:space="preserve"> are used, write down 5 senten</w:t>
+      </w:r>
+      <w:r>
+        <w:rPr>
+          <w:rFonts w:hint="eastAsia"/>
+        </w:rPr>
+        <w:t>ce with simile you like best, and put them into Chinese.</w:t>
+      </w:r>
+      <w:r>
+        <w:rPr>
+          <w:rFonts w:hint="eastAsia"/>
+        </w:rPr>
+        <w:t>（故事中运用了大量的比喻（在句子中运用“</w:t>
+      </w:r>
+      <w:r>
+        <w:rPr>
+          <w:rFonts w:hint="eastAsia"/>
+        </w:rPr>
+        <w:t>as</w:t>
+      </w:r>
+      <w:r>
+        <w:rPr>
+          <w:rFonts w:hint="eastAsia"/>
+        </w:rPr>
+        <w:t>”或“</w:t>
+      </w:r>
+      <w:r>
+        <w:rPr>
+          <w:rFonts w:hint="eastAsia"/>
+        </w:rPr>
+        <w:t>like</w:t>
+      </w:r>
+      <w:r>
+        <w:rPr>
+          <w:rFonts w:hint="eastAsia"/>
+        </w:rPr>
+        <w:t>”），在文中找出你最喜欢的</w:t>
+      </w:r>
+      <w:r>
+        <w:rPr>
+          <w:rFonts w:hint="eastAsia"/>
+        </w:rPr>
+        <w:t>5</w:t>
+      </w:r>
+      <w:r>
+        <w:rPr>
+          <w:rFonts w:hint="eastAsia"/>
+        </w:rPr>
+        <w:t>句，摘抄下来，并译成中文。）</w:t>
+      </w:r>
+    </w:p>
+    <w:p>
+      <w:proofErr w:type="spellStart"/>
+      <w:r>
+        <w:rPr>
+          <w:rFonts w:hint="eastAsia"/>
+        </w:rPr>
+        <w:t>Eg</w:t>
+      </w:r>
+      <w:proofErr w:type="spellEnd"/>
+      <w:r>
+        <w:rPr>
+          <w:rFonts w:hint="eastAsia"/>
+        </w:rPr>
+        <w:t>. Outside the castle was a large garden with trees as red as fire and as blue as night sky.</w:t>
+      </w:r>
+    </w:p>
+    <w:p>
+      <w:r>
+        <w:rPr>
+          <w:rFonts w:hint="eastAsia"/>
+        </w:rPr>
+        <w:t xml:space="preserve">   </w:t>
+      </w:r>
+      <w:r>
+        <w:rPr>
+          <w:rFonts w:hint="eastAsia"/>
+        </w:rPr>
+        <w:t>在城堡外面是一个巨大的花园，里面长着树木，有的像火焰一样通红，有的像夜空一样湛蓝。</w:t>
       </w:r>
     </w:p>
     <w:p>
       <w:pPr>
         <w:rPr>
-          <w:rFonts w:hint="eastAsia"/>
-          <w:lang w:val="en-US" w:eastAsia="zh-CN"/>
-        </w:rPr>
-      </w:pPr>
-      <w:r>
-        <w:rPr>
-          <w:rFonts w:hint="eastAsia"/>
-          <w:lang w:val="en-US" w:eastAsia="zh-CN"/>
-        </w:rPr>
-        <w:t>Eg. Outside the castle was a large garden with trees as red as fire and as blue as night sky.</w:t>
-      </w:r>
-    </w:p>
-    <w:p>
-      <w:pPr>
-        <w:rPr>
-          <w:rFonts w:hint="eastAsia"/>
-          <w:lang w:val="en-US" w:eastAsia="zh-CN"/>
-        </w:rPr>
-      </w:pPr>
-      <w:r>
-        <w:rPr>
-          <w:rFonts w:hint="eastAsia"/>
-          <w:lang w:val="en-US" w:eastAsia="zh-CN"/>
-        </w:rPr>
-        <w:t xml:space="preserve">   在城堡外面是一个巨大的花园，里面长着树木，有的像火焰一样通红，有的像夜空一样湛蓝。</w:t>
-      </w:r>
-    </w:p>
-    <w:p>
-      <w:pPr>
-        <w:rPr>
-          <w:rFonts w:hint="eastAsia"/>
           <w:b/>
           <w:bCs/>
-          <w:lang w:val="en-US" w:eastAsia="zh-CN"/>
         </w:rPr>
       </w:pPr>
     </w:p>
     <w:p>
-      <w:pPr>
-        <w:rPr>
-          <w:rFonts w:hint="default"/>
-          <w:lang w:val="en-US" w:eastAsia="zh-CN"/>
-        </w:rPr>
-      </w:pPr>
       <w:r>
         <w:rPr>
           <w:rFonts w:hint="eastAsia"/>
           <w:b/>
           <w:bCs/>
-          <w:lang w:val="en-US" w:eastAsia="zh-CN"/>
-        </w:rPr>
-        <w:t>Task4.</w:t>
-      </w:r>
-      <w:r>
-        <w:rPr>
-          <w:rFonts w:hint="eastAsia"/>
-          <w:lang w:val="en-US" w:eastAsia="zh-CN"/>
-        </w:rPr>
-        <w:t xml:space="preserve"> When the sisters came up to the surface of the sea, they saw different things. Read those parts again and find the sentences that can be used to describe the following pictures. （当小美人鱼的姐姐们第一次浮出水面看人间世界时，她们看到了不同的景象，从文中的那些段落中找出最好地描述以下画面的句子，并抄写下来。）</w:t>
-      </w:r>
-    </w:p>
-    <w:p>
-      <w:pPr>
-        <w:rPr>
-          <w:rFonts w:hint="default"/>
-          <w:lang w:val="en-US" w:eastAsia="zh-CN"/>
-        </w:rPr>
-      </w:pPr>
-    </w:p>
-    <w:p>
-      <w:pPr>
-        <w:rPr>
-          <w:rFonts w:hint="default"/>
-          <w:lang w:val="en-US" w:eastAsia="zh-CN"/>
-        </w:rPr>
-      </w:pPr>
-      <w:r>
-        <w:rPr>
-          <w:sz w:val="21"/>
+        </w:rPr>
+        <w:t>Ta</w:t>
+      </w:r>
+      <w:r>
+        <w:rPr>
+          <w:rFonts w:hint="eastAsia"/>
+          <w:b/>
+          <w:bCs/>
+        </w:rPr>
+        <w:t>sk4.</w:t>
+      </w:r>
+      <w:r>
+        <w:rPr>
+          <w:rFonts w:hint="eastAsia"/>
+        </w:rPr>
+        <w:t xml:space="preserve"> When the sisters came up to the surface of the sea, they saw different things. Read those parts again and find the sentences that can be used to describe the following pictures. </w:t>
+      </w:r>
+      <w:r>
+        <w:rPr>
+          <w:rFonts w:hint="eastAsia"/>
+        </w:rPr>
+        <w:t>（当小美人鱼的姐姐们第一次浮出水面看人间世界时，她们看到了不同的景象，从文中的那些段落中找出最好地描述以下画面的句子，并抄写下来。）</w:t>
+      </w:r>
+    </w:p>
+    <w:p/>
+    <w:p>
+      <w:r>
+        <w:rPr>
+          <w:noProof/>
         </w:rPr>
         <mc:AlternateContent>
           <mc:Choice Requires="wps">
@@ -400,18 +457,19 @@
                           <w:p>
                             <w:pPr>
                               <w:spacing w:line="360" w:lineRule="auto"/>
-                              <w:ind w:left="210" w:hanging="210" w:hangingChars="100"/>
-                              <w:rPr>
-                                <w:rFonts w:hint="default"/>
-                                <w:lang w:val="en-US" w:eastAsia="zh-CN"/>
-                              </w:rPr>
+                              <w:ind w:left="210" w:hangingChars="100" w:hanging="210"/>
                             </w:pPr>
                             <w:r>
                               <w:rPr>
                                 <w:rFonts w:hint="eastAsia"/>
-                                <w:lang w:val="en-US" w:eastAsia="zh-CN"/>
                               </w:rPr>
-                              <w:t>The first sister:</w:t>
+                              <w:t>Th</w:t>
+                            </w:r>
+                            <w:r>
+                              <w:rPr>
+                                <w:rFonts w:hint="eastAsia"/>
+                              </w:rPr>
+                              <w:t>e first sister:</w:t>
                             </w:r>
                           </w:p>
                         </w:txbxContent>
@@ -427,28 +485,29 @@
           </mc:Choice>
           <mc:Fallback>
             <w:pict>
-              <v:shape id="_x0000_s1026" o:spid="_x0000_s1026" o:spt="202" type="#_x0000_t202" style="position:absolute;left:0pt;margin-left:177.3pt;margin-top:4.8pt;height:96.75pt;width:259.5pt;z-index:251663360;mso-width-relative:page;mso-height-relative:page;" fillcolor="#FFFFFF [3201]" filled="t" stroked="t" coordsize="21600,21600" o:gfxdata="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">
-                <v:fill on="t" focussize="0,0"/>
-                <v:stroke weight="0.5pt" color="#000000 [3204]" joinstyle="round"/>
-                <v:imagedata o:title=""/>
-                <o:lock v:ext="edit" aspectratio="f"/>
+              <v:shapetype id="_x0000_t202" coordsize="21600,21600" o:spt="202" path="m,l,21600r21600,l21600,xe">
+                <v:stroke joinstyle="miter"/>
+                <v:path gradientshapeok="t" o:connecttype="rect"/>
+              </v:shapetype>
+              <v:shape id="文本框 15" o:spid="_x0000_s1026" type="#_x0000_t202" style="position:absolute;left:0;text-align:left;margin-left:177.3pt;margin-top:4.8pt;width:259.5pt;height:96.75pt;z-index:251663360;visibility:visible;mso-wrap-style:square;mso-wrap-distance-left:9pt;mso-wrap-distance-top:0;mso-wrap-distance-right:9pt;mso-wrap-distance-bottom:0;mso-position-horizontal:absolute;mso-position-horizontal-relative:text;mso-position-vertical:absolute;mso-position-vertical-relative:text;v-text-anchor:top" o:gfxdata="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" fillcolor="white [3201]" strokeweight=".5pt">
                 <v:textbox>
                   <w:txbxContent>
                     <w:p>
                       <w:pPr>
                         <w:spacing w:line="360" w:lineRule="auto"/>
-                        <w:ind w:left="210" w:hanging="210" w:hangingChars="100"/>
-                        <w:rPr>
-                          <w:rFonts w:hint="default"/>
-                          <w:lang w:val="en-US" w:eastAsia="zh-CN"/>
-                        </w:rPr>
+                        <w:ind w:left="210" w:hangingChars="100" w:hanging="210"/>
                       </w:pPr>
                       <w:r>
                         <w:rPr>
                           <w:rFonts w:hint="eastAsia"/>
-                          <w:lang w:val="en-US" w:eastAsia="zh-CN"/>
                         </w:rPr>
-                        <w:t>The first sister:</w:t>
+                        <w:t>Th</w:t>
+                      </w:r>
+                      <w:r>
+                        <w:rPr>
+                          <w:rFonts w:hint="eastAsia"/>
+                        </w:rPr>
+                        <w:t>e first sister:</w:t>
                       </w:r>
                     </w:p>
                   </w:txbxContent>
@@ -460,7 +519,7 @@
       </w:r>
       <w:r>
         <w:rPr>
-          <w:sz w:val="21"/>
+          <w:noProof/>
         </w:rPr>
         <mc:AlternateContent>
           <mc:Choice Requires="wps">
@@ -516,16 +575,10 @@
                       <wps:txbx>
                         <w:txbxContent>
                           <w:p>
-                            <w:pPr>
-                              <w:rPr>
-                                <w:rFonts w:hint="eastAsia" w:eastAsiaTheme="minorEastAsia"/>
-                                <w:lang w:eastAsia="zh-CN"/>
-                              </w:rPr>
-                            </w:pPr>
                             <w:r>
                               <w:rPr>
                                 <w:rFonts w:hint="eastAsia"/>
-                                <w:lang w:eastAsia="zh-CN"/>
+                                <w:noProof/>
                               </w:rPr>
                               <w:drawing>
                                 <wp:inline distT="0" distB="0" distL="114300" distR="114300">
@@ -545,7 +598,7 @@
                                           </pic:cNvPicPr>
                                         </pic:nvPicPr>
                                         <pic:blipFill>
-                                          <a:blip r:embed="rId4"/>
+                                          <a:blip r:embed="rId6"/>
                                           <a:stretch>
                                             <a:fillRect/>
                                           </a:stretch>
@@ -579,24 +632,14 @@
           </mc:Choice>
           <mc:Fallback>
             <w:pict>
-              <v:shape id="_x0000_s1026" o:spid="_x0000_s1026" o:spt="202" type="#_x0000_t202" style="position:absolute;left:0pt;margin-left:4.05pt;margin-top:2.95pt;height:105pt;width:165.05pt;z-index:251658240;mso-width-relative:page;mso-height-relative:page;" fillcolor="#FFFFFF [3201]" filled="t" stroked="t" coordsize="21600,21600" o:gfxdata="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">
-                <v:fill on="t" focussize="0,0"/>
-                <v:stroke weight="0.5pt" color="#000000 [3204]" joinstyle="round"/>
-                <v:imagedata o:title=""/>
-                <o:lock v:ext="edit" aspectratio="f"/>
+              <v:shape id="文本框 1" o:spid="_x0000_s1027" type="#_x0000_t202" style="position:absolute;left:0;text-align:left;margin-left:4.05pt;margin-top:2.95pt;width:165.05pt;height:105pt;z-index:251658240;visibility:visible;mso-wrap-style:square;mso-wrap-distance-left:9pt;mso-wrap-distance-top:0;mso-wrap-distance-right:9pt;mso-wrap-distance-bottom:0;mso-position-horizontal:absolute;mso-position-horizontal-relative:text;mso-position-vertical:absolute;mso-position-vertical-relative:text;v-text-anchor:top" o:gfxdata="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" fillcolor="white [3201]" strokeweight=".5pt">
                 <v:textbox>
                   <w:txbxContent>
                     <w:p>
-                      <w:pPr>
-                        <w:rPr>
-                          <w:rFonts w:hint="eastAsia" w:eastAsiaTheme="minorEastAsia"/>
-                          <w:lang w:eastAsia="zh-CN"/>
-                        </w:rPr>
-                      </w:pPr>
                       <w:r>
                         <w:rPr>
                           <w:rFonts w:hint="eastAsia"/>
-                          <w:lang w:eastAsia="zh-CN"/>
+                          <w:noProof/>
                         </w:rPr>
                         <w:drawing>
                           <wp:inline distT="0" distB="0" distL="114300" distR="114300">
@@ -616,7 +659,7 @@
                                     </pic:cNvPicPr>
                                   </pic:nvPicPr>
                                   <pic:blipFill>
-                                    <a:blip r:embed="rId4"/>
+                                    <a:blip r:embed="rId6"/>
                                     <a:stretch>
                                       <a:fillRect/>
                                     </a:stretch>
@@ -645,56 +688,15 @@
         </mc:AlternateContent>
       </w:r>
     </w:p>
-    <w:p>
-      <w:pPr>
-        <w:rPr>
-          <w:rFonts w:hint="default"/>
-          <w:lang w:val="en-US" w:eastAsia="zh-CN"/>
-        </w:rPr>
-      </w:pPr>
-    </w:p>
-    <w:p>
-      <w:pPr>
-        <w:rPr>
-          <w:rFonts w:hint="default"/>
-          <w:lang w:val="en-US" w:eastAsia="zh-CN"/>
-        </w:rPr>
-      </w:pPr>
-    </w:p>
-    <w:p>
-      <w:pPr>
-        <w:rPr>
-          <w:rFonts w:hint="default"/>
-          <w:lang w:val="en-US" w:eastAsia="zh-CN"/>
-        </w:rPr>
-      </w:pPr>
-    </w:p>
-    <w:p>
-      <w:pPr>
-        <w:rPr>
-          <w:rFonts w:hint="default"/>
-          <w:lang w:val="en-US" w:eastAsia="zh-CN"/>
-        </w:rPr>
-      </w:pPr>
-    </w:p>
-    <w:p>
-      <w:pPr>
-        <w:rPr>
-          <w:rFonts w:hint="default"/>
-          <w:lang w:val="en-US" w:eastAsia="zh-CN"/>
-        </w:rPr>
-      </w:pPr>
-    </w:p>
-    <w:p>
-      <w:pPr>
-        <w:rPr>
-          <w:rFonts w:hint="default"/>
-          <w:lang w:val="en-US" w:eastAsia="zh-CN"/>
-        </w:rPr>
-      </w:pPr>
-      <w:r>
-        <w:rPr>
-          <w:sz w:val="21"/>
+    <w:p/>
+    <w:p/>
+    <w:p/>
+    <w:p/>
+    <w:p/>
+    <w:p>
+      <w:r>
+        <w:rPr>
+          <w:noProof/>
         </w:rPr>
         <mc:AlternateContent>
           <mc:Choice Requires="wps">
@@ -751,6 +753,9 @@
                         <w:txbxContent>
                           <w:p>
                             <w:r>
+                              <w:rPr>
+                                <w:noProof/>
+                              </w:rPr>
                               <w:drawing>
                                 <wp:inline distT="0" distB="0" distL="114300" distR="114300">
                                   <wp:extent cx="1971040" cy="1241425"/>
@@ -769,7 +774,7 @@
                                           </pic:cNvPicPr>
                                         </pic:nvPicPr>
                                         <pic:blipFill>
-                                          <a:blip r:embed="rId5"/>
+                                          <a:blip r:embed="rId7"/>
                                           <a:stretch>
                                             <a:fillRect/>
                                           </a:stretch>
@@ -807,15 +812,14 @@
           </mc:Choice>
           <mc:Fallback>
             <w:pict>
-              <v:shape id="_x0000_s1026" o:spid="_x0000_s1026" o:spt="202" type="#_x0000_t202" style="position:absolute;left:0pt;margin-left:4.8pt;margin-top:15.1pt;height:105.8pt;width:168pt;z-index:251659264;mso-width-relative:page;mso-height-relative:page;" fillcolor="#FFFFFF [3201]" filled="t" stroked="t" coordsize="21600,21600" o:gfxdata="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">
-                <v:fill on="t" focussize="0,0"/>
-                <v:stroke weight="0.5pt" color="#000000 [3204]" joinstyle="round"/>
-                <v:imagedata o:title=""/>
-                <o:lock v:ext="edit" aspectratio="f"/>
+              <v:shape id="文本框 4" o:spid="_x0000_s1028" type="#_x0000_t202" style="position:absolute;left:0;text-align:left;margin-left:4.8pt;margin-top:15.1pt;width:168pt;height:105.8pt;z-index:251659264;visibility:visible;mso-wrap-style:square;mso-wrap-distance-left:9pt;mso-wrap-distance-top:0;mso-wrap-distance-right:9pt;mso-wrap-distance-bottom:0;mso-position-horizontal:absolute;mso-position-horizontal-relative:text;mso-position-vertical:absolute;mso-position-vertical-relative:text;v-text-anchor:top" o:gfxdata="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" fillcolor="white [3201]" strokeweight=".5pt">
                 <v:textbox>
                   <w:txbxContent>
                     <w:p>
                       <w:r>
+                        <w:rPr>
+                          <w:noProof/>
+                        </w:rPr>
                         <w:drawing>
                           <wp:inline distT="0" distB="0" distL="114300" distR="114300">
                             <wp:extent cx="1971040" cy="1241425"/>
@@ -834,7 +838,7 @@
                                     </pic:cNvPicPr>
                                   </pic:nvPicPr>
                                   <pic:blipFill>
-                                    <a:blip r:embed="rId5"/>
+                                    <a:blip r:embed="rId7"/>
                                     <a:stretch>
                                       <a:fillRect/>
                                     </a:stretch>
@@ -868,16 +872,9 @@
       </w:r>
     </w:p>
     <w:p>
-      <w:pPr>
-        <w:rPr>
-          <w:rFonts w:hint="default"/>
-          <w:lang w:val="en-US" w:eastAsia="zh-CN"/>
-        </w:rPr>
-      </w:pPr>
-      <w:r>
-        <w:rPr>
-          <w:rFonts w:hint="default"/>
-          <w:lang w:val="en-US" w:eastAsia="zh-CN"/>
+      <w:r>
+        <w:rPr>
+          <w:noProof/>
         </w:rPr>
         <mc:AlternateContent>
           <mc:Choice Requires="wps">
@@ -933,16 +930,9 @@
                       <wps:txbx>
                         <w:txbxContent>
                           <w:p>
-                            <w:pPr>
-                              <w:rPr>
-                                <w:rFonts w:hint="default"/>
-                                <w:lang w:val="en-US" w:eastAsia="zh-CN"/>
-                              </w:rPr>
-                            </w:pPr>
                             <w:r>
                               <w:rPr>
                                 <w:rFonts w:hint="eastAsia"/>
-                                <w:lang w:val="en-US" w:eastAsia="zh-CN"/>
                               </w:rPr>
                               <w:t>The second sister:</w:t>
                             </w:r>
@@ -960,24 +950,13 @@
           </mc:Choice>
           <mc:Fallback>
             <w:pict>
-              <v:shape id="_x0000_s1026" o:spid="_x0000_s1026" o:spt="202" type="#_x0000_t202" style="position:absolute;left:0pt;margin-left:181.05pt;margin-top:6.6pt;height:96.75pt;width:259.5pt;z-index:251669504;mso-width-relative:page;mso-height-relative:page;" fillcolor="#FFFFFF [3201]" filled="t" stroked="t" coordsize="21600,21600" o:gfxdata="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">
-                <v:fill on="t" focussize="0,0"/>
-                <v:stroke weight="0.5pt" color="#000000 [3204]" joinstyle="round"/>
-                <v:imagedata o:title=""/>
-                <o:lock v:ext="edit" aspectratio="f"/>
+              <v:shape id="文本框 16" o:spid="_x0000_s1029" type="#_x0000_t202" style="position:absolute;left:0;text-align:left;margin-left:181.05pt;margin-top:6.6pt;width:259.5pt;height:96.75pt;z-index:251669504;visibility:visible;mso-wrap-style:square;mso-wrap-distance-left:9pt;mso-wrap-distance-top:0;mso-wrap-distance-right:9pt;mso-wrap-distance-bottom:0;mso-position-horizontal:absolute;mso-position-horizontal-relative:text;mso-position-vertical:absolute;mso-position-vertical-relative:text;v-text-anchor:top" o:gfxdata="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" fillcolor="white [3201]" strokeweight=".5pt">
                 <v:textbox>
                   <w:txbxContent>
                     <w:p>
-                      <w:pPr>
-                        <w:rPr>
-                          <w:rFonts w:hint="default"/>
-                          <w:lang w:val="en-US" w:eastAsia="zh-CN"/>
-                        </w:rPr>
-                      </w:pPr>
                       <w:r>
                         <w:rPr>
                           <w:rFonts w:hint="eastAsia"/>
-                          <w:lang w:val="en-US" w:eastAsia="zh-CN"/>
                         </w:rPr>
                         <w:t>The second sister:</w:t>
                       </w:r>
@@ -990,49 +969,16 @@
         </mc:AlternateContent>
       </w:r>
     </w:p>
-    <w:p>
-      <w:pPr>
-        <w:rPr>
-          <w:rFonts w:hint="default"/>
-          <w:lang w:val="en-US" w:eastAsia="zh-CN"/>
-        </w:rPr>
-      </w:pPr>
-    </w:p>
-    <w:p>
-      <w:pPr>
-        <w:rPr>
-          <w:rFonts w:hint="default"/>
-          <w:lang w:val="en-US" w:eastAsia="zh-CN"/>
-        </w:rPr>
-      </w:pPr>
-    </w:p>
-    <w:p>
-      <w:pPr>
-        <w:rPr>
-          <w:rFonts w:hint="default"/>
-          <w:lang w:val="en-US" w:eastAsia="zh-CN"/>
-        </w:rPr>
-      </w:pPr>
-    </w:p>
-    <w:p>
-      <w:pPr>
-        <w:rPr>
-          <w:rFonts w:hint="default"/>
-          <w:lang w:val="en-US" w:eastAsia="zh-CN"/>
-        </w:rPr>
-      </w:pPr>
-    </w:p>
-    <w:p>
-      <w:pPr>
-        <w:rPr>
-          <w:rFonts w:hint="eastAsia"/>
-          <w:lang w:val="en-US" w:eastAsia="zh-CN"/>
-        </w:rPr>
-      </w:pPr>
-      <w:r>
-        <w:rPr>
-          <w:sz w:val="21"/>
-        </w:rPr>
+    <w:p/>
+    <w:p/>
+    <w:p/>
+    <w:p/>
+    <w:p>
+      <w:r>
+        <w:rPr>
+          <w:noProof/>
+        </w:rPr>
+        <w:lastRenderedPageBreak/>
         <mc:AlternateContent>
           <mc:Choice Requires="wps">
             <w:drawing>
@@ -1087,16 +1033,9 @@
                       <wps:txbx>
                         <w:txbxContent>
                           <w:p>
-                            <w:pPr>
-                              <w:rPr>
-                                <w:rFonts w:hint="default"/>
-                                <w:lang w:val="en-US" w:eastAsia="zh-CN"/>
-                              </w:rPr>
-                            </w:pPr>
                             <w:r>
                               <w:rPr>
                                 <w:rFonts w:hint="eastAsia"/>
-                                <w:lang w:val="en-US" w:eastAsia="zh-CN"/>
                               </w:rPr>
                               <w:t>The fourth sister:</w:t>
                             </w:r>
@@ -1114,24 +1053,13 @@
           </mc:Choice>
           <mc:Fallback>
             <w:pict>
-              <v:shape id="_x0000_s1026" o:spid="_x0000_s1026" o:spt="202" type="#_x0000_t202" style="position:absolute;left:0pt;margin-left:264.3pt;margin-top:5.4pt;height:96.75pt;width:185.25pt;z-index:251675648;mso-width-relative:page;mso-height-relative:page;" fillcolor="#FFFFFF [3201]" filled="t" stroked="t" coordsize="21600,21600" o:gfxdata="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">
-                <v:fill on="t" focussize="0,0"/>
-                <v:stroke weight="0.5pt" color="#000000 [3204]" joinstyle="round"/>
-                <v:imagedata o:title=""/>
-                <o:lock v:ext="edit" aspectratio="f"/>
+              <v:shape id="文本框 17" o:spid="_x0000_s1030" type="#_x0000_t202" style="position:absolute;left:0;text-align:left;margin-left:264.3pt;margin-top:5.4pt;width:185.25pt;height:96.75pt;z-index:251675648;visibility:visible;mso-wrap-style:square;mso-wrap-distance-left:9pt;mso-wrap-distance-top:0;mso-wrap-distance-right:9pt;mso-wrap-distance-bottom:0;mso-position-horizontal:absolute;mso-position-horizontal-relative:text;mso-position-vertical:absolute;mso-position-vertical-relative:text;v-text-anchor:top" o:gfxdata="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" fillcolor="white [3201]" strokeweight=".5pt">
                 <v:textbox>
                   <w:txbxContent>
                     <w:p>
-                      <w:pPr>
-                        <w:rPr>
-                          <w:rFonts w:hint="default"/>
-                          <w:lang w:val="en-US" w:eastAsia="zh-CN"/>
-                        </w:rPr>
-                      </w:pPr>
                       <w:r>
                         <w:rPr>
                           <w:rFonts w:hint="eastAsia"/>
-                          <w:lang w:val="en-US" w:eastAsia="zh-CN"/>
                         </w:rPr>
                         <w:t>The fourth sister:</w:t>
                       </w:r>
@@ -1145,7 +1073,7 @@
       </w:r>
       <w:r>
         <w:rPr>
-          <w:sz w:val="21"/>
+          <w:noProof/>
         </w:rPr>
         <mc:AlternateContent>
           <mc:Choice Requires="wps">
@@ -1201,16 +1129,10 @@
                       <wps:txbx>
                         <w:txbxContent>
                           <w:p>
-                            <w:pPr>
-                              <w:rPr>
-                                <w:rFonts w:hint="eastAsia" w:eastAsiaTheme="minorEastAsia"/>
-                                <w:lang w:eastAsia="zh-CN"/>
-                              </w:rPr>
-                            </w:pPr>
                             <w:r>
                               <w:rPr>
                                 <w:rFonts w:hint="eastAsia"/>
-                                <w:lang w:eastAsia="zh-CN"/>
+                                <w:noProof/>
                               </w:rPr>
                               <w:drawing>
                                 <wp:inline distT="0" distB="0" distL="114300" distR="114300">
@@ -1230,7 +1152,7 @@
                                           </pic:cNvPicPr>
                                         </pic:nvPicPr>
                                         <pic:blipFill>
-                                          <a:blip r:embed="rId6"/>
+                                          <a:blip r:embed="rId8"/>
                                           <a:stretch>
                                             <a:fillRect/>
                                           </a:stretch>
@@ -1264,24 +1186,14 @@
           </mc:Choice>
           <mc:Fallback>
             <w:pict>
-              <v:shape id="_x0000_s1026" o:spid="_x0000_s1026" o:spt="202" type="#_x0000_t202" style="position:absolute;left:0pt;margin-left:131.55pt;margin-top:3.85pt;height:98.25pt;width:129pt;z-index:251661312;mso-width-relative:page;mso-height-relative:page;" fillcolor="#FFFFFF [3201]" filled="t" stroked="t" coordsize="21600,21600" o:gfxdata="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">
-                <v:fill on="t" focussize="0,0"/>
-                <v:stroke weight="0.5pt" color="#000000 [3204]" joinstyle="round"/>
-                <v:imagedata o:title=""/>
-                <o:lock v:ext="edit" aspectratio="f"/>
+              <v:shape id="文本框 10" o:spid="_x0000_s1031" type="#_x0000_t202" style="position:absolute;left:0;text-align:left;margin-left:131.55pt;margin-top:3.85pt;width:129pt;height:98.25pt;z-index:251661312;visibility:visible;mso-wrap-style:square;mso-wrap-distance-left:9pt;mso-wrap-distance-top:0;mso-wrap-distance-right:9pt;mso-wrap-distance-bottom:0;mso-position-horizontal:absolute;mso-position-horizontal-relative:text;mso-position-vertical:absolute;mso-position-vertical-relative:text;v-text-anchor:top" o:gfxdata="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" fillcolor="white [3201]" strokeweight=".5pt">
                 <v:textbox>
                   <w:txbxContent>
                     <w:p>
-                      <w:pPr>
-                        <w:rPr>
-                          <w:rFonts w:hint="eastAsia" w:eastAsiaTheme="minorEastAsia"/>
-                          <w:lang w:eastAsia="zh-CN"/>
-                        </w:rPr>
-                      </w:pPr>
                       <w:r>
                         <w:rPr>
                           <w:rFonts w:hint="eastAsia"/>
-                          <w:lang w:eastAsia="zh-CN"/>
+                          <w:noProof/>
                         </w:rPr>
                         <w:drawing>
                           <wp:inline distT="0" distB="0" distL="114300" distR="114300">
@@ -1301,7 +1213,7 @@
                                     </pic:cNvPicPr>
                                   </pic:nvPicPr>
                                   <pic:blipFill>
-                                    <a:blip r:embed="rId6"/>
+                                    <a:blip r:embed="rId8"/>
                                     <a:stretch>
                                       <a:fillRect/>
                                     </a:stretch>
@@ -1331,7 +1243,7 @@
       </w:r>
       <w:r>
         <w:rPr>
-          <w:sz w:val="21"/>
+          <w:noProof/>
         </w:rPr>
         <mc:AlternateContent>
           <mc:Choice Requires="wps">
@@ -1387,16 +1299,10 @@
                       <wps:txbx>
                         <w:txbxContent>
                           <w:p>
-                            <w:pPr>
-                              <w:rPr>
-                                <w:rFonts w:hint="eastAsia" w:eastAsiaTheme="minorEastAsia"/>
-                                <w:lang w:eastAsia="zh-CN"/>
-                              </w:rPr>
-                            </w:pPr>
                             <w:r>
                               <w:rPr>
                                 <w:rFonts w:hint="eastAsia"/>
-                                <w:lang w:eastAsia="zh-CN"/>
+                                <w:noProof/>
                               </w:rPr>
                               <w:drawing>
                                 <wp:inline distT="0" distB="0" distL="114300" distR="114300">
@@ -1416,7 +1322,7 @@
                                           </pic:cNvPicPr>
                                         </pic:nvPicPr>
                                         <pic:blipFill>
-                                          <a:blip r:embed="rId7"/>
+                                          <a:blip r:embed="rId9"/>
                                           <a:stretch>
                                             <a:fillRect/>
                                           </a:stretch>
@@ -1450,24 +1356,14 @@
           </mc:Choice>
           <mc:Fallback>
             <w:pict>
-              <v:shape id="_x0000_s1026" o:spid="_x0000_s1026" o:spt="202" type="#_x0000_t202" style="position:absolute;left:0pt;margin-left:1.8pt;margin-top:4.3pt;height:102.5pt;width:129.1pt;z-index:251660288;mso-width-relative:page;mso-height-relative:page;" fillcolor="#FFFFFF [3201]" filled="t" stroked="t" coordsize="21600,21600" o:gfxdata="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">
-                <v:fill on="t" focussize="0,0"/>
-                <v:stroke weight="0.5pt" color="#000000 [3204]" joinstyle="round"/>
-                <v:imagedata o:title=""/>
-                <o:lock v:ext="edit" aspectratio="f"/>
+              <v:shape id="文本框 6" o:spid="_x0000_s1032" type="#_x0000_t202" style="position:absolute;left:0;text-align:left;margin-left:1.8pt;margin-top:4.3pt;width:129.1pt;height:102.5pt;z-index:251660288;visibility:visible;mso-wrap-style:square;mso-wrap-distance-left:9pt;mso-wrap-distance-top:0;mso-wrap-distance-right:9pt;mso-wrap-distance-bottom:0;mso-position-horizontal:absolute;mso-position-horizontal-relative:text;mso-position-vertical:absolute;mso-position-vertical-relative:text;v-text-anchor:top" o:gfxdata="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" fillcolor="white [3201]" strokeweight=".5pt">
                 <v:textbox>
                   <w:txbxContent>
                     <w:p>
-                      <w:pPr>
-                        <w:rPr>
-                          <w:rFonts w:hint="eastAsia" w:eastAsiaTheme="minorEastAsia"/>
-                          <w:lang w:eastAsia="zh-CN"/>
-                        </w:rPr>
-                      </w:pPr>
                       <w:r>
                         <w:rPr>
                           <w:rFonts w:hint="eastAsia"/>
-                          <w:lang w:eastAsia="zh-CN"/>
+                          <w:noProof/>
                         </w:rPr>
                         <w:drawing>
                           <wp:inline distT="0" distB="0" distL="114300" distR="114300">
@@ -1487,7 +1383,7 @@
                                     </pic:cNvPicPr>
                                   </pic:nvPicPr>
                                   <pic:blipFill>
-                                    <a:blip r:embed="rId7"/>
+                                    <a:blip r:embed="rId9"/>
                                     <a:stretch>
                                       <a:fillRect/>
                                     </a:stretch>
@@ -1516,57 +1412,16 @@
         </mc:AlternateContent>
       </w:r>
     </w:p>
-    <w:p>
-      <w:pPr>
-        <w:rPr>
-          <w:rFonts w:hint="eastAsia"/>
-          <w:lang w:val="en-US" w:eastAsia="zh-CN"/>
-        </w:rPr>
-      </w:pPr>
-    </w:p>
-    <w:p>
-      <w:pPr>
-        <w:rPr>
-          <w:rFonts w:hint="eastAsia"/>
-          <w:lang w:val="en-US" w:eastAsia="zh-CN"/>
-        </w:rPr>
-      </w:pPr>
-    </w:p>
-    <w:p>
-      <w:pPr>
-        <w:rPr>
-          <w:rFonts w:hint="eastAsia"/>
-          <w:lang w:val="en-US" w:eastAsia="zh-CN"/>
-        </w:rPr>
-      </w:pPr>
-    </w:p>
-    <w:p>
-      <w:pPr>
-        <w:rPr>
-          <w:rFonts w:hint="eastAsia"/>
-          <w:lang w:val="en-US" w:eastAsia="zh-CN"/>
-        </w:rPr>
-      </w:pPr>
-    </w:p>
-    <w:p>
-      <w:pPr>
-        <w:rPr>
-          <w:rFonts w:hint="eastAsia"/>
-          <w:lang w:val="en-US" w:eastAsia="zh-CN"/>
-        </w:rPr>
-      </w:pPr>
-    </w:p>
-    <w:p>
-      <w:pPr>
-        <w:rPr>
-          <w:rFonts w:hint="eastAsia"/>
-          <w:lang w:val="en-US" w:eastAsia="zh-CN"/>
-        </w:rPr>
-      </w:pPr>
-      <w:r>
-        <w:rPr>
-          <w:rFonts w:hint="eastAsia"/>
-          <w:lang w:val="en-US" w:eastAsia="zh-CN"/>
+    <w:p/>
+    <w:p/>
+    <w:p/>
+    <w:p/>
+    <w:p/>
+    <w:p>
+      <w:r>
+        <w:rPr>
+          <w:rFonts w:hint="eastAsia"/>
+          <w:noProof/>
         </w:rPr>
         <mc:AlternateContent>
           <mc:Choice Requires="wps">
@@ -1622,16 +1477,9 @@
                       <wps:txbx>
                         <w:txbxContent>
                           <w:p>
-                            <w:pPr>
-                              <w:rPr>
-                                <w:rFonts w:hint="default"/>
-                                <w:lang w:val="en-US" w:eastAsia="zh-CN"/>
-                              </w:rPr>
-                            </w:pPr>
                             <w:r>
                               <w:rPr>
                                 <w:rFonts w:hint="eastAsia"/>
-                                <w:lang w:val="en-US" w:eastAsia="zh-CN"/>
                               </w:rPr>
                               <w:t>The fifth sister:</w:t>
                             </w:r>
@@ -1649,24 +1497,13 @@
           </mc:Choice>
           <mc:Fallback>
             <w:pict>
-              <v:shape id="_x0000_s1026" o:spid="_x0000_s1026" o:spt="202" type="#_x0000_t202" style="position:absolute;left:0pt;margin-left:156.3pt;margin-top:12.4pt;height:101.2pt;width:255.05pt;z-index:251681792;mso-width-relative:page;mso-height-relative:page;" fillcolor="#FFFFFF [3201]" filled="t" stroked="t" coordsize="21600,21600" o:gfxdata="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">
-                <v:fill on="t" focussize="0,0"/>
-                <v:stroke weight="0.5pt" color="#000000 [3204]" joinstyle="round"/>
-                <v:imagedata o:title=""/>
-                <o:lock v:ext="edit" aspectratio="f"/>
+              <v:shape id="文本框 18" o:spid="_x0000_s1033" type="#_x0000_t202" style="position:absolute;left:0;text-align:left;margin-left:156.3pt;margin-top:12.4pt;width:255.05pt;height:101.2pt;z-index:251681792;visibility:visible;mso-wrap-style:square;mso-wrap-distance-left:9pt;mso-wrap-distance-top:0;mso-wrap-distance-right:9pt;mso-wrap-distance-bottom:0;mso-position-horizontal:absolute;mso-position-horizontal-relative:text;mso-position-vertical:absolute;mso-position-vertical-relative:text;v-text-anchor:top" o:gfxdata="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" fillcolor="white [3201]" strokeweight=".5pt">
                 <v:textbox>
                   <w:txbxContent>
                     <w:p>
-                      <w:pPr>
-                        <w:rPr>
-                          <w:rFonts w:hint="default"/>
-                          <w:lang w:val="en-US" w:eastAsia="zh-CN"/>
-                        </w:rPr>
-                      </w:pPr>
                       <w:r>
                         <w:rPr>
                           <w:rFonts w:hint="eastAsia"/>
-                          <w:lang w:val="en-US" w:eastAsia="zh-CN"/>
                         </w:rPr>
                         <w:t>The fifth sister:</w:t>
                       </w:r>
@@ -1680,7 +1517,7 @@
       </w:r>
       <w:r>
         <w:rPr>
-          <w:sz w:val="21"/>
+          <w:noProof/>
         </w:rPr>
         <mc:AlternateContent>
           <mc:Choice Requires="wps">
@@ -1736,16 +1573,10 @@
                       <wps:txbx>
                         <w:txbxContent>
                           <w:p>
-                            <w:pPr>
-                              <w:rPr>
-                                <w:rFonts w:hint="eastAsia" w:eastAsiaTheme="minorEastAsia"/>
-                                <w:lang w:eastAsia="zh-CN"/>
-                              </w:rPr>
-                            </w:pPr>
                             <w:r>
                               <w:rPr>
                                 <w:rFonts w:hint="eastAsia"/>
-                                <w:lang w:eastAsia="zh-CN"/>
+                                <w:noProof/>
                               </w:rPr>
                               <w:drawing>
                                 <wp:inline distT="0" distB="0" distL="114300" distR="114300">
@@ -1765,7 +1596,7 @@
                                           </pic:cNvPicPr>
                                         </pic:nvPicPr>
                                         <pic:blipFill>
-                                          <a:blip r:embed="rId8"/>
+                                          <a:blip r:embed="rId10"/>
                                           <a:stretch>
                                             <a:fillRect/>
                                           </a:stretch>
@@ -1799,24 +1630,14 @@
           </mc:Choice>
           <mc:Fallback>
             <w:pict>
-              <v:shape id="_x0000_s1026" o:spid="_x0000_s1026" o:spt="202" type="#_x0000_t202" style="position:absolute;left:0pt;margin-left:2.55pt;margin-top:9.55pt;height:103.3pt;width:153.75pt;z-index:251662336;mso-width-relative:page;mso-height-relative:page;" fillcolor="#FFFFFF [3201]" filled="t" stroked="t" coordsize="21600,21600" o:gfxdata="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">
-                <v:fill on="t" focussize="0,0"/>
-                <v:stroke weight="0.5pt" color="#000000 [3204]" joinstyle="round"/>
-                <v:imagedata o:title=""/>
-                <o:lock v:ext="edit" aspectratio="f"/>
+              <v:shape id="文本框 13" o:spid="_x0000_s1034" type="#_x0000_t202" style="position:absolute;left:0;text-align:left;margin-left:2.55pt;margin-top:9.55pt;width:153.75pt;height:103.3pt;z-index:251662336;visibility:visible;mso-wrap-style:square;mso-wrap-distance-left:9pt;mso-wrap-distance-top:0;mso-wrap-distance-right:9pt;mso-wrap-distance-bottom:0;mso-position-horizontal:absolute;mso-position-horizontal-relative:text;mso-position-vertical:absolute;mso-position-vertical-relative:text;v-text-anchor:top" o:gfxdata="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" fillcolor="white [3201]" strokeweight=".5pt">
                 <v:textbox>
                   <w:txbxContent>
                     <w:p>
-                      <w:pPr>
-                        <w:rPr>
-                          <w:rFonts w:hint="eastAsia" w:eastAsiaTheme="minorEastAsia"/>
-                          <w:lang w:eastAsia="zh-CN"/>
-                        </w:rPr>
-                      </w:pPr>
                       <w:r>
                         <w:rPr>
                           <w:rFonts w:hint="eastAsia"/>
-                          <w:lang w:eastAsia="zh-CN"/>
+                          <w:noProof/>
                         </w:rPr>
                         <w:drawing>
                           <wp:inline distT="0" distB="0" distL="114300" distR="114300">
@@ -1836,7 +1657,7 @@
                                     </pic:cNvPicPr>
                                   </pic:nvPicPr>
                                   <pic:blipFill>
-                                    <a:blip r:embed="rId8"/>
+                                    <a:blip r:embed="rId10"/>
                                     <a:stretch>
                                       <a:fillRect/>
                                     </a:stretch>
@@ -1865,244 +1686,244 @@
         </mc:AlternateContent>
       </w:r>
     </w:p>
+    <w:p/>
+    <w:p/>
     <w:p>
       <w:pPr>
         <w:rPr>
-          <w:rFonts w:hint="eastAsia"/>
-          <w:lang w:val="en-US" w:eastAsia="zh-CN"/>
-        </w:rPr>
-      </w:pPr>
-    </w:p>
-    <w:p>
-      <w:pPr>
-        <w:rPr>
-          <w:rFonts w:hint="eastAsia"/>
-          <w:lang w:val="en-US" w:eastAsia="zh-CN"/>
-        </w:rPr>
-      </w:pPr>
-    </w:p>
-    <w:p>
-      <w:pPr>
-        <w:rPr>
-          <w:rFonts w:hint="eastAsia"/>
           <w:b/>
           <w:bCs/>
-          <w:lang w:val="en-US" w:eastAsia="zh-CN"/>
         </w:rPr>
       </w:pPr>
     </w:p>
     <w:p>
       <w:pPr>
         <w:rPr>
-          <w:rFonts w:hint="eastAsia"/>
           <w:b/>
           <w:bCs/>
-          <w:lang w:val="en-US" w:eastAsia="zh-CN"/>
         </w:rPr>
       </w:pPr>
     </w:p>
     <w:p>
       <w:pPr>
         <w:rPr>
-          <w:rFonts w:hint="eastAsia"/>
           <w:b/>
           <w:bCs/>
-          <w:lang w:val="en-US" w:eastAsia="zh-CN"/>
         </w:rPr>
       </w:pPr>
     </w:p>
     <w:p>
       <w:pPr>
         <w:rPr>
-          <w:rFonts w:hint="eastAsia"/>
           <w:b/>
           <w:bCs/>
-          <w:lang w:val="en-US" w:eastAsia="zh-CN"/>
         </w:rPr>
       </w:pPr>
     </w:p>
     <w:p>
       <w:pPr>
         <w:rPr>
-          <w:rFonts w:hint="eastAsia"/>
           <w:b/>
           <w:bCs/>
-          <w:lang w:val="en-US" w:eastAsia="zh-CN"/>
         </w:rPr>
       </w:pPr>
     </w:p>
     <w:p>
-      <w:pPr>
-        <w:rPr>
-          <w:rFonts w:hint="eastAsia"/>
-          <w:lang w:val="en-US" w:eastAsia="zh-CN"/>
-        </w:rPr>
-      </w:pPr>
       <w:r>
         <w:rPr>
           <w:rFonts w:hint="eastAsia"/>
           <w:b/>
           <w:bCs/>
-          <w:lang w:val="en-US" w:eastAsia="zh-CN"/>
         </w:rPr>
         <w:t>Task5</w:t>
       </w:r>
       <w:r>
         <w:rPr>
           <w:rFonts w:hint="eastAsia"/>
-          <w:lang w:val="en-US" w:eastAsia="zh-CN"/>
         </w:rPr>
         <w:t>. Read and draw. Read paragraph2 on page 39, or paragraph 3 on page 4o, draw a picture according to what you</w:t>
       </w:r>
       <w:r>
-        <w:rPr>
-          <w:rFonts w:hint="default"/>
-          <w:lang w:val="en-US" w:eastAsia="zh-CN"/>
-        </w:rPr>
         <w:t>’</w:t>
       </w:r>
       <w:r>
         <w:rPr>
           <w:rFonts w:hint="eastAsia"/>
-          <w:lang w:val="en-US" w:eastAsia="zh-CN"/>
-        </w:rPr>
-        <w:t>ve read, and write down the names of the things in the picture.（读后绘画。读文中的这两个段落，并把其中的一个情景画下来，并把图中的东西标上名称。）</w:t>
+        </w:rPr>
+        <w:t xml:space="preserve">ve read, </w:t>
+      </w:r>
+      <w:r>
+        <w:rPr>
+          <w:rFonts w:hint="eastAsia"/>
+        </w:rPr>
+        <w:t xml:space="preserve">and write down the names of the things in the </w:t>
+      </w:r>
+      <w:proofErr w:type="gramStart"/>
+      <w:r>
+        <w:rPr>
+          <w:rFonts w:hint="eastAsia"/>
+        </w:rPr>
+        <w:t>picture.</w:t>
+      </w:r>
+      <w:r>
+        <w:rPr>
+          <w:rFonts w:hint="eastAsia"/>
+        </w:rPr>
+        <w:t>（</w:t>
+      </w:r>
+      <w:proofErr w:type="gramEnd"/>
+      <w:r>
+        <w:rPr>
+          <w:rFonts w:hint="eastAsia"/>
+        </w:rPr>
+        <w:t>读后绘画。读文中的这两个段落，并把其中的一个情景画下来，并把图中的东西标上名称。）</w:t>
+      </w:r>
+    </w:p>
+    <w:p>
+      <w:r>
+        <w:rPr>
+          <w:rFonts w:hint="eastAsia"/>
+        </w:rPr>
+        <w:t>39</w:t>
+      </w:r>
+      <w:r>
+        <w:rPr>
+          <w:rFonts w:hint="eastAsia"/>
+        </w:rPr>
+        <w:t>页第</w:t>
+      </w:r>
+      <w:r>
+        <w:rPr>
+          <w:rFonts w:hint="eastAsia"/>
+        </w:rPr>
+        <w:t>2</w:t>
+      </w:r>
+      <w:r>
+        <w:rPr>
+          <w:rFonts w:hint="eastAsia"/>
+        </w:rPr>
+        <w:t>段：</w:t>
+      </w:r>
+      <w:r>
+        <w:rPr>
+          <w:rFonts w:hint="eastAsia"/>
+        </w:rPr>
+        <w:t>Now, it certainly shouldn</w:t>
+      </w:r>
+      <w:r>
+        <w:t>’</w:t>
+      </w:r>
+      <w:r>
+        <w:rPr>
+          <w:rFonts w:hint="eastAsia"/>
+        </w:rPr>
+        <w:t>t be thought that the bottom is only bare and sandy. ...any of which will be highly prized in a queen</w:t>
+      </w:r>
+      <w:r>
+        <w:t>’</w:t>
+      </w:r>
+      <w:r>
+        <w:rPr>
+          <w:rFonts w:hint="eastAsia"/>
+        </w:rPr>
+        <w:t>s crown.</w:t>
+      </w:r>
+    </w:p>
+    <w:p>
+      <w:r>
+        <w:rPr>
+          <w:rFonts w:hint="eastAsia"/>
+        </w:rPr>
+        <w:t>40</w:t>
+      </w:r>
+      <w:r>
+        <w:rPr>
+          <w:rFonts w:hint="eastAsia"/>
+        </w:rPr>
+        <w:t>页第</w:t>
+      </w:r>
+      <w:r>
+        <w:rPr>
+          <w:rFonts w:hint="eastAsia"/>
+        </w:rPr>
+        <w:t>3</w:t>
+      </w:r>
+      <w:r>
+        <w:rPr>
+          <w:rFonts w:hint="eastAsia"/>
+        </w:rPr>
+        <w:t>段：</w:t>
+      </w:r>
+      <w:r>
+        <w:rPr>
+          <w:rFonts w:hint="eastAsia"/>
+        </w:rPr>
+        <w:t xml:space="preserve">Outside </w:t>
+      </w:r>
+      <w:r>
+        <w:rPr>
+          <w:rFonts w:hint="eastAsia"/>
+        </w:rPr>
+        <w:t>the castle was a large garden, ...It looked like a purple flower from whose chalice the light streamed out.</w:t>
       </w:r>
     </w:p>
     <w:p>
       <w:pPr>
         <w:rPr>
-          <w:rFonts w:hint="eastAsia"/>
-          <w:lang w:val="en-US" w:eastAsia="zh-CN"/>
-        </w:rPr>
-      </w:pPr>
-      <w:r>
-        <w:rPr>
-          <w:rFonts w:hint="eastAsia"/>
-          <w:lang w:val="en-US" w:eastAsia="zh-CN"/>
-        </w:rPr>
-        <w:t>39页第2段：Now, it certainly shouldn</w:t>
-      </w:r>
-      <w:r>
-        <w:rPr>
-          <w:rFonts w:hint="default"/>
-          <w:lang w:val="en-US" w:eastAsia="zh-CN"/>
-        </w:rPr>
-        <w:t>’</w:t>
-      </w:r>
-      <w:r>
-        <w:rPr>
-          <w:rFonts w:hint="eastAsia"/>
-          <w:lang w:val="en-US" w:eastAsia="zh-CN"/>
-        </w:rPr>
-        <w:t>t be thought that the bottom is only bare and sandy. ...any of which will be highly prized in a queen</w:t>
-      </w:r>
-      <w:r>
-        <w:rPr>
-          <w:rFonts w:hint="default"/>
-          <w:lang w:val="en-US" w:eastAsia="zh-CN"/>
-        </w:rPr>
-        <w:t>’</w:t>
-      </w:r>
-      <w:r>
-        <w:rPr>
-          <w:rFonts w:hint="eastAsia"/>
-          <w:lang w:val="en-US" w:eastAsia="zh-CN"/>
-        </w:rPr>
-        <w:t>s crown.</w:t>
-      </w:r>
-    </w:p>
-    <w:p>
-      <w:pPr>
-        <w:rPr>
-          <w:rFonts w:hint="default"/>
-          <w:lang w:val="en-US" w:eastAsia="zh-CN"/>
-        </w:rPr>
-      </w:pPr>
-      <w:r>
-        <w:rPr>
-          <w:rFonts w:hint="eastAsia"/>
-          <w:lang w:val="en-US" w:eastAsia="zh-CN"/>
-        </w:rPr>
-        <w:t>40页第3段：Outside the castle was a large garden, ...It looked like a purple flower from whose chalice the light streamed out.</w:t>
-      </w:r>
-    </w:p>
-    <w:p>
-      <w:pPr>
-        <w:rPr>
-          <w:rFonts w:hint="eastAsia"/>
           <w:b/>
           <w:bCs/>
-          <w:lang w:val="en-US" w:eastAsia="zh-CN"/>
         </w:rPr>
       </w:pPr>
     </w:p>
     <w:p>
-      <w:pPr>
-        <w:rPr>
-          <w:rFonts w:hint="eastAsia"/>
-          <w:lang w:val="en-US" w:eastAsia="zh-CN"/>
-        </w:rPr>
-      </w:pPr>
       <w:r>
         <w:rPr>
           <w:rFonts w:hint="eastAsia"/>
           <w:b/>
           <w:bCs/>
-          <w:lang w:val="en-US" w:eastAsia="zh-CN"/>
         </w:rPr>
         <w:t>Task6</w:t>
       </w:r>
       <w:r>
         <w:rPr>
           <w:rFonts w:hint="eastAsia"/>
-          <w:lang w:val="en-US" w:eastAsia="zh-CN"/>
-        </w:rPr>
-        <w:t>. In the story, the writer used similes to describe a lot of scenes vividly. Find a picture on the internet, and write a paragraph to describe the picture, using similes to make your description vivid. （文中作者运用了大量的比喻句，是描述非常的生动。请在网上找一张图片，写一段话来描述你选择的图片，在描述中运用比喻句。）</w:t>
-      </w:r>
-    </w:p>
-    <w:p>
-      <w:pPr>
-        <w:rPr>
-          <w:rFonts w:hint="default"/>
-          <w:lang w:val="en-US" w:eastAsia="zh-CN"/>
-        </w:rPr>
-      </w:pPr>
-    </w:p>
-    <w:p>
-      <w:pPr>
-        <w:rPr>
-          <w:rFonts w:hint="eastAsia"/>
-          <w:lang w:val="en-US" w:eastAsia="zh-CN"/>
-        </w:rPr>
-      </w:pPr>
-      <w:r>
-        <w:rPr>
-          <w:rFonts w:hint="eastAsia"/>
-          <w:lang w:val="en-US" w:eastAsia="zh-CN"/>
-        </w:rPr>
-        <w:t>Task1 可选用的呈现方式，按自己的喜好，任选一种方式。</w:t>
-      </w:r>
-    </w:p>
-    <w:p>
-      <w:pPr>
-        <w:rPr>
-          <w:rFonts w:hint="eastAsia"/>
-          <w:lang w:val="en-US" w:eastAsia="zh-CN"/>
-        </w:rPr>
-      </w:pPr>
-    </w:p>
-    <w:p>
-      <w:pPr>
-        <w:rPr>
-          <w:rFonts w:hint="eastAsia"/>
-          <w:lang w:val="en-US" w:eastAsia="zh-CN"/>
-        </w:rPr>
-      </w:pPr>
-      <w:r>
-        <w:rPr>
-          <w:rFonts w:hint="eastAsia"/>
-          <w:lang w:val="en-US" w:eastAsia="zh-CN"/>
+        </w:rPr>
+        <w:t>. In the story, the writer used similes to describe a lot of scenes vividly. Find a picture on the internet, and write a paragraph to describe</w:t>
+      </w:r>
+      <w:r>
+        <w:rPr>
+          <w:rFonts w:hint="eastAsia"/>
+        </w:rPr>
+        <w:t xml:space="preserve"> the picture, using similes to make your description vivid. </w:t>
+      </w:r>
+      <w:r>
+        <w:rPr>
+          <w:rFonts w:hint="eastAsia"/>
+        </w:rPr>
+        <w:t>（文中作者运用了大量的比喻句，是描述非常的生动。请在网上找一张图片，写一段话来描述你选择的图片，在描述中运用比喻句。）</w:t>
+      </w:r>
+    </w:p>
+    <w:p/>
+    <w:p>
+      <w:r>
+        <w:rPr>
+          <w:rFonts w:hint="eastAsia"/>
+        </w:rPr>
+        <w:t xml:space="preserve">Task1 </w:t>
+      </w:r>
+      <w:r>
+        <w:rPr>
+          <w:rFonts w:hint="eastAsia"/>
+        </w:rPr>
+        <w:t>可选用的呈现方式，按自己的喜好，任选一种方式。</w:t>
+      </w:r>
+    </w:p>
+    <w:p/>
+    <w:p>
+      <w:r>
+        <w:rPr>
+          <w:rFonts w:hint="eastAsia"/>
+          <w:noProof/>
         </w:rPr>
         <mc:AlternateContent>
           <mc:Choice Requires="wps">
@@ -2158,16 +1979,10 @@
                       <wps:txbx>
                         <w:txbxContent>
                           <w:p>
-                            <w:pPr>
-                              <w:rPr>
-                                <w:rFonts w:hint="eastAsia" w:eastAsiaTheme="minorEastAsia"/>
-                                <w:lang w:eastAsia="zh-CN"/>
-                              </w:rPr>
-                            </w:pPr>
                             <w:r>
                               <w:rPr>
                                 <w:rFonts w:hint="eastAsia"/>
-                                <w:lang w:eastAsia="zh-CN"/>
+                                <w:noProof/>
                               </w:rPr>
                               <w:drawing>
                                 <wp:inline distT="0" distB="0" distL="114300" distR="114300">
@@ -2187,7 +2002,7 @@
                                           </pic:cNvPicPr>
                                         </pic:nvPicPr>
                                         <pic:blipFill>
-                                          <a:blip r:embed="rId9"/>
+                                          <a:blip r:embed="rId11"/>
                                           <a:stretch>
                                             <a:fillRect/>
                                           </a:stretch>
@@ -2221,24 +2036,14 @@
           </mc:Choice>
           <mc:Fallback>
             <w:pict>
-              <v:shape id="_x0000_s1026" o:spid="_x0000_s1026" o:spt="202" type="#_x0000_t202" style="position:absolute;left:0pt;margin-left:-3.45pt;margin-top:-2.4pt;height:234pt;width:198.05pt;z-index:251712512;mso-width-relative:page;mso-height-relative:page;" fillcolor="#FFFFFF [3201]" filled="t" stroked="t" coordsize="21600,21600" o:gfxdata="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">
-                <v:fill on="t" focussize="0,0"/>
-                <v:stroke weight="0.5pt" color="#000000 [3204]" joinstyle="round"/>
-                <v:imagedata o:title=""/>
-                <o:lock v:ext="edit" aspectratio="f"/>
+              <v:shape id="文本框 2" o:spid="_x0000_s1035" type="#_x0000_t202" style="position:absolute;left:0;text-align:left;margin-left:-3.45pt;margin-top:-2.4pt;width:198.05pt;height:234pt;z-index:251712512;visibility:visible;mso-wrap-style:square;mso-wrap-distance-left:9pt;mso-wrap-distance-top:0;mso-wrap-distance-right:9pt;mso-wrap-distance-bottom:0;mso-position-horizontal:absolute;mso-position-horizontal-relative:text;mso-position-vertical:absolute;mso-position-vertical-relative:text;v-text-anchor:top" o:gfxdata="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" fillcolor="white [3201]" strokeweight=".5pt">
                 <v:textbox>
                   <w:txbxContent>
                     <w:p>
-                      <w:pPr>
-                        <w:rPr>
-                          <w:rFonts w:hint="eastAsia" w:eastAsiaTheme="minorEastAsia"/>
-                          <w:lang w:eastAsia="zh-CN"/>
-                        </w:rPr>
-                      </w:pPr>
                       <w:r>
                         <w:rPr>
                           <w:rFonts w:hint="eastAsia"/>
-                          <w:lang w:eastAsia="zh-CN"/>
+                          <w:noProof/>
                         </w:rPr>
                         <w:drawing>
                           <wp:inline distT="0" distB="0" distL="114300" distR="114300">
@@ -2258,7 +2063,7 @@
                                     </pic:cNvPicPr>
                                   </pic:nvPicPr>
                                   <pic:blipFill>
-                                    <a:blip r:embed="rId9"/>
+                                    <a:blip r:embed="rId11"/>
                                     <a:stretch>
                                       <a:fillRect/>
                                     </a:stretch>
@@ -2287,129 +2092,26 @@
         </mc:AlternateContent>
       </w:r>
     </w:p>
-    <w:p>
-      <w:pPr>
-        <w:rPr>
-          <w:rFonts w:hint="eastAsia"/>
-          <w:lang w:val="en-US" w:eastAsia="zh-CN"/>
-        </w:rPr>
-      </w:pPr>
-    </w:p>
-    <w:p>
-      <w:pPr>
-        <w:rPr>
-          <w:rFonts w:hint="eastAsia"/>
-          <w:lang w:val="en-US" w:eastAsia="zh-CN"/>
-        </w:rPr>
-      </w:pPr>
-    </w:p>
-    <w:p>
-      <w:pPr>
-        <w:rPr>
-          <w:rFonts w:hint="eastAsia"/>
-          <w:lang w:val="en-US" w:eastAsia="zh-CN"/>
-        </w:rPr>
-      </w:pPr>
-    </w:p>
-    <w:p>
-      <w:pPr>
-        <w:rPr>
-          <w:rFonts w:hint="eastAsia"/>
-          <w:lang w:val="en-US" w:eastAsia="zh-CN"/>
-        </w:rPr>
-      </w:pPr>
-    </w:p>
-    <w:p>
-      <w:pPr>
-        <w:rPr>
-          <w:rFonts w:hint="eastAsia"/>
-          <w:lang w:val="en-US" w:eastAsia="zh-CN"/>
-        </w:rPr>
-      </w:pPr>
-    </w:p>
-    <w:p>
-      <w:pPr>
-        <w:rPr>
-          <w:rFonts w:hint="eastAsia"/>
-          <w:lang w:val="en-US" w:eastAsia="zh-CN"/>
-        </w:rPr>
-      </w:pPr>
-    </w:p>
-    <w:p>
-      <w:pPr>
-        <w:rPr>
-          <w:rFonts w:hint="eastAsia"/>
-          <w:lang w:val="en-US" w:eastAsia="zh-CN"/>
-        </w:rPr>
-      </w:pPr>
-    </w:p>
-    <w:p>
-      <w:pPr>
-        <w:rPr>
-          <w:rFonts w:hint="eastAsia"/>
-          <w:lang w:val="en-US" w:eastAsia="zh-CN"/>
-        </w:rPr>
-      </w:pPr>
-    </w:p>
-    <w:p>
-      <w:pPr>
-        <w:rPr>
-          <w:rFonts w:hint="eastAsia"/>
-          <w:lang w:val="en-US" w:eastAsia="zh-CN"/>
-        </w:rPr>
-      </w:pPr>
-    </w:p>
-    <w:p>
-      <w:pPr>
-        <w:rPr>
-          <w:rFonts w:hint="eastAsia"/>
-          <w:lang w:val="en-US" w:eastAsia="zh-CN"/>
-        </w:rPr>
-      </w:pPr>
-    </w:p>
-    <w:p>
-      <w:pPr>
-        <w:rPr>
-          <w:rFonts w:hint="eastAsia"/>
-          <w:lang w:val="en-US" w:eastAsia="zh-CN"/>
-        </w:rPr>
-      </w:pPr>
-    </w:p>
-    <w:p>
-      <w:pPr>
-        <w:rPr>
-          <w:rFonts w:hint="eastAsia"/>
-          <w:lang w:val="en-US" w:eastAsia="zh-CN"/>
-        </w:rPr>
-      </w:pPr>
-    </w:p>
-    <w:p>
-      <w:pPr>
-        <w:rPr>
-          <w:rFonts w:hint="eastAsia"/>
-          <w:lang w:val="en-US" w:eastAsia="zh-CN"/>
-        </w:rPr>
-      </w:pPr>
-    </w:p>
-    <w:p>
-      <w:pPr>
-        <w:rPr>
-          <w:rFonts w:hint="eastAsia"/>
-          <w:lang w:val="en-US" w:eastAsia="zh-CN"/>
-        </w:rPr>
-      </w:pPr>
-    </w:p>
-    <w:p>
-      <w:pPr>
-        <w:rPr>
-          <w:rFonts w:hint="default"/>
-          <w:lang w:val="en-US" w:eastAsia="zh-CN"/>
-        </w:rPr>
-      </w:pPr>
-      <w:r>
-        <w:rPr>
-          <w:sz w:val="21"/>
-        </w:rPr>
+    <w:p/>
+    <w:p/>
+    <w:p/>
+    <w:p/>
+    <w:p/>
+    <w:p/>
+    <w:p/>
+    <w:p/>
+    <w:p/>
+    <w:p/>
+    <w:p/>
+    <w:p/>
+    <w:p/>
+    <w:p/>
+    <w:p>
+      <w:r>
+        <w:rPr>
+          <w:noProof/>
+        </w:rPr>
+        <w:lastRenderedPageBreak/>
         <mc:AlternateContent>
           <mc:Choice Requires="wps">
             <w:drawing>
@@ -2464,16 +2166,10 @@
                       <wps:txbx>
                         <w:txbxContent>
                           <w:p>
-                            <w:pPr>
-                              <w:rPr>
-                                <w:rFonts w:hint="eastAsia" w:eastAsiaTheme="minorEastAsia"/>
-                                <w:lang w:eastAsia="zh-CN"/>
-                              </w:rPr>
-                            </w:pPr>
                             <w:r>
                               <w:rPr>
                                 <w:rFonts w:hint="eastAsia"/>
-                                <w:lang w:eastAsia="zh-CN"/>
+                                <w:noProof/>
                               </w:rPr>
                               <w:drawing>
                                 <wp:inline distT="0" distB="0" distL="114300" distR="114300">
@@ -2493,7 +2189,7 @@
                                           </pic:cNvPicPr>
                                         </pic:nvPicPr>
                                         <pic:blipFill>
-                                          <a:blip r:embed="rId10"/>
+                                          <a:blip r:embed="rId12"/>
                                           <a:stretch>
                                             <a:fillRect/>
                                           </a:stretch>
@@ -2527,24 +2223,14 @@
           </mc:Choice>
           <mc:Fallback>
             <w:pict>
-              <v:shape id="_x0000_s1026" o:spid="_x0000_s1026" o:spt="202" type="#_x0000_t202" style="position:absolute;left:0pt;margin-left:16.8pt;margin-top:8.75pt;height:506.9pt;width:388.5pt;z-index:251682816;mso-width-relative:page;mso-height-relative:page;" fillcolor="#FFFFFF [3201]" filled="t" stroked="t" coordsize="21600,21600" o:gfxdata="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">
-                <v:fill on="t" focussize="0,0"/>
-                <v:stroke weight="0.5pt" color="#000000 [3204]" joinstyle="round"/>
-                <v:imagedata o:title=""/>
-                <o:lock v:ext="edit" aspectratio="f"/>
+              <v:shape id="文本框 19" o:spid="_x0000_s1036" type="#_x0000_t202" style="position:absolute;left:0;text-align:left;margin-left:16.8pt;margin-top:8.75pt;width:388.5pt;height:506.9pt;z-index:251682816;visibility:visible;mso-wrap-style:square;mso-wrap-distance-left:9pt;mso-wrap-distance-top:0;mso-wrap-distance-right:9pt;mso-wrap-distance-bottom:0;mso-position-horizontal:absolute;mso-position-horizontal-relative:text;mso-position-vertical:absolute;mso-position-vertical-relative:text;v-text-anchor:top" o:gfxdata="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" fillcolor="white [3201]" strokeweight=".5pt">
                 <v:textbox>
                   <w:txbxContent>
                     <w:p>
-                      <w:pPr>
-                        <w:rPr>
-                          <w:rFonts w:hint="eastAsia" w:eastAsiaTheme="minorEastAsia"/>
-                          <w:lang w:eastAsia="zh-CN"/>
-                        </w:rPr>
-                      </w:pPr>
                       <w:r>
                         <w:rPr>
                           <w:rFonts w:hint="eastAsia"/>
-                          <w:lang w:eastAsia="zh-CN"/>
+                          <w:noProof/>
                         </w:rPr>
                         <w:drawing>
                           <wp:inline distT="0" distB="0" distL="114300" distR="114300">
@@ -2564,7 +2250,7 @@
                                     </pic:cNvPicPr>
                                   </pic:nvPicPr>
                                   <pic:blipFill>
-                                    <a:blip r:embed="rId10"/>
+                                    <a:blip r:embed="rId12"/>
                                     <a:stretch>
                                       <a:fillRect/>
                                     </a:stretch>
@@ -2593,80 +2279,18 @@
         </mc:AlternateContent>
       </w:r>
     </w:p>
-    <w:p>
-      <w:pPr>
-        <w:rPr>
-          <w:rFonts w:hint="default"/>
-          <w:lang w:val="en-US" w:eastAsia="zh-CN"/>
-        </w:rPr>
-      </w:pPr>
-    </w:p>
-    <w:p>
-      <w:pPr>
-        <w:rPr>
-          <w:rFonts w:hint="default"/>
-          <w:lang w:val="en-US" w:eastAsia="zh-CN"/>
-        </w:rPr>
-      </w:pPr>
-    </w:p>
-    <w:p>
-      <w:pPr>
-        <w:rPr>
-          <w:rFonts w:hint="default"/>
-          <w:lang w:val="en-US" w:eastAsia="zh-CN"/>
-        </w:rPr>
-      </w:pPr>
-    </w:p>
-    <w:p>
-      <w:pPr>
-        <w:rPr>
-          <w:rFonts w:hint="default"/>
-          <w:lang w:val="en-US" w:eastAsia="zh-CN"/>
-        </w:rPr>
-      </w:pPr>
-    </w:p>
-    <w:p>
-      <w:pPr>
-        <w:rPr>
-          <w:rFonts w:hint="default"/>
-          <w:lang w:val="en-US" w:eastAsia="zh-CN"/>
-        </w:rPr>
-      </w:pPr>
-    </w:p>
-    <w:p>
-      <w:pPr>
-        <w:rPr>
-          <w:rFonts w:hint="default"/>
-          <w:lang w:val="en-US" w:eastAsia="zh-CN"/>
-        </w:rPr>
-      </w:pPr>
-    </w:p>
-    <w:p>
-      <w:pPr>
-        <w:rPr>
-          <w:rFonts w:hint="default"/>
-          <w:lang w:val="en-US" w:eastAsia="zh-CN"/>
-        </w:rPr>
-      </w:pPr>
-    </w:p>
-    <w:p>
-      <w:pPr>
-        <w:rPr>
-          <w:rFonts w:hint="default"/>
-          <w:lang w:val="en-US" w:eastAsia="zh-CN"/>
-        </w:rPr>
-      </w:pPr>
-    </w:p>
-    <w:p>
-      <w:pPr>
-        <w:rPr>
-          <w:rFonts w:hint="default"/>
-          <w:lang w:val="en-US" w:eastAsia="zh-CN"/>
-        </w:rPr>
-      </w:pPr>
-      <w:r>
-        <w:rPr>
-          <w:sz w:val="21"/>
+    <w:p/>
+    <w:p/>
+    <w:p/>
+    <w:p/>
+    <w:p/>
+    <w:p/>
+    <w:p/>
+    <w:p/>
+    <w:p>
+      <w:r>
+        <w:rPr>
+          <w:noProof/>
         </w:rPr>
         <mc:AlternateContent>
           <mc:Choice Requires="wps">
@@ -2722,16 +2346,9 @@
                       <wps:txbx>
                         <w:txbxContent>
                           <w:p>
-                            <w:pPr>
-                              <w:rPr>
-                                <w:rFonts w:hint="eastAsia" w:eastAsiaTheme="minorEastAsia"/>
-                                <w:lang w:val="en-US" w:eastAsia="zh-CN"/>
-                              </w:rPr>
-                            </w:pPr>
                             <w:r>
                               <w:rPr>
                                 <w:rFonts w:hint="eastAsia"/>
-                                <w:lang w:val="en-US" w:eastAsia="zh-CN"/>
                               </w:rPr>
                               <w:t>故事背景</w:t>
                             </w:r>
@@ -2749,24 +2366,13 @@
           </mc:Choice>
           <mc:Fallback>
             <w:pict>
-              <v:shape id="_x0000_s1026" o:spid="_x0000_s1026" o:spt="202" type="#_x0000_t202" style="position:absolute;left:0pt;margin-left:293.55pt;margin-top:14.05pt;height:27pt;width:63pt;z-index:252167168;mso-width-relative:page;mso-height-relative:page;" fillcolor="#FFFFFF [3201]" filled="t" stroked="t" coordsize="21600,21600" o:gfxdata="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">
-                <v:fill on="t" focussize="0,0"/>
-                <v:stroke weight="0.5pt" color="#000000 [3204]" joinstyle="round"/>
-                <v:imagedata o:title=""/>
-                <o:lock v:ext="edit" aspectratio="f"/>
+              <v:shape id="文本框 26" o:spid="_x0000_s1037" type="#_x0000_t202" style="position:absolute;left:0;text-align:left;margin-left:293.55pt;margin-top:14.05pt;width:63pt;height:27pt;z-index:252167168;visibility:visible;mso-wrap-style:square;mso-wrap-distance-left:9pt;mso-wrap-distance-top:0;mso-wrap-distance-right:9pt;mso-wrap-distance-bottom:0;mso-position-horizontal:absolute;mso-position-horizontal-relative:text;mso-position-vertical:absolute;mso-position-vertical-relative:text;v-text-anchor:top" o:gfxdata="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" fillcolor="white [3201]" strokeweight=".5pt">
                 <v:textbox>
                   <w:txbxContent>
                     <w:p>
-                      <w:pPr>
-                        <w:rPr>
-                          <w:rFonts w:hint="eastAsia" w:eastAsiaTheme="minorEastAsia"/>
-                          <w:lang w:val="en-US" w:eastAsia="zh-CN"/>
-                        </w:rPr>
-                      </w:pPr>
                       <w:r>
                         <w:rPr>
                           <w:rFonts w:hint="eastAsia"/>
-                          <w:lang w:val="en-US" w:eastAsia="zh-CN"/>
                         </w:rPr>
                         <w:t>故事背景</w:t>
                       </w:r>
@@ -2780,7 +2386,7 @@
       </w:r>
       <w:r>
         <w:rPr>
-          <w:sz w:val="21"/>
+          <w:noProof/>
         </w:rPr>
         <mc:AlternateContent>
           <mc:Choice Requires="wps">
@@ -2836,16 +2442,9 @@
                       <wps:txbx>
                         <w:txbxContent>
                           <w:p>
-                            <w:pPr>
-                              <w:rPr>
-                                <w:rFonts w:hint="eastAsia" w:eastAsiaTheme="minorEastAsia"/>
-                                <w:lang w:val="en-US" w:eastAsia="zh-CN"/>
-                              </w:rPr>
-                            </w:pPr>
                             <w:r>
                               <w:rPr>
                                 <w:rFonts w:hint="eastAsia"/>
-                                <w:lang w:val="en-US" w:eastAsia="zh-CN"/>
                               </w:rPr>
                               <w:t>主角</w:t>
                             </w:r>
@@ -2863,24 +2462,13 @@
           </mc:Choice>
           <mc:Fallback>
             <w:pict>
-              <v:shape id="_x0000_s1026" o:spid="_x0000_s1026" o:spt="202" type="#_x0000_t202" style="position:absolute;left:0pt;margin-left:88.8pt;margin-top:13.3pt;height:27pt;width:48.8pt;z-index:251827200;mso-width-relative:page;mso-height-relative:page;" fillcolor="#FFFFFF [3201]" filled="t" stroked="t" coordsize="21600,21600" o:gfxdata="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">
-                <v:fill on="t" focussize="0,0"/>
-                <v:stroke weight="0.5pt" color="#000000 [3204]" joinstyle="round"/>
-                <v:imagedata o:title=""/>
-                <o:lock v:ext="edit" aspectratio="f"/>
+              <v:shape id="文本框 24" o:spid="_x0000_s1038" type="#_x0000_t202" style="position:absolute;left:0;text-align:left;margin-left:88.8pt;margin-top:13.3pt;width:48.8pt;height:27pt;z-index:251827200;visibility:visible;mso-wrap-style:square;mso-wrap-distance-left:9pt;mso-wrap-distance-top:0;mso-wrap-distance-right:9pt;mso-wrap-distance-bottom:0;mso-position-horizontal:absolute;mso-position-horizontal-relative:text;mso-position-vertical:absolute;mso-position-vertical-relative:text;v-text-anchor:top" o:gfxdata="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" fillcolor="white [3201]" strokeweight=".5pt">
                 <v:textbox>
                   <w:txbxContent>
                     <w:p>
-                      <w:pPr>
-                        <w:rPr>
-                          <w:rFonts w:hint="eastAsia" w:eastAsiaTheme="minorEastAsia"/>
-                          <w:lang w:val="en-US" w:eastAsia="zh-CN"/>
-                        </w:rPr>
-                      </w:pPr>
                       <w:r>
                         <w:rPr>
                           <w:rFonts w:hint="eastAsia"/>
-                          <w:lang w:val="en-US" w:eastAsia="zh-CN"/>
                         </w:rPr>
                         <w:t>主角</w:t>
                       </w:r>
@@ -2893,64 +2481,16 @@
         </mc:AlternateContent>
       </w:r>
     </w:p>
-    <w:p>
-      <w:pPr>
-        <w:rPr>
-          <w:rFonts w:hint="default"/>
-          <w:lang w:val="en-US" w:eastAsia="zh-CN"/>
-        </w:rPr>
-      </w:pPr>
-    </w:p>
-    <w:p>
-      <w:pPr>
-        <w:rPr>
-          <w:rFonts w:hint="default"/>
-          <w:lang w:val="en-US" w:eastAsia="zh-CN"/>
-        </w:rPr>
-      </w:pPr>
-    </w:p>
-    <w:p>
-      <w:pPr>
-        <w:rPr>
-          <w:rFonts w:hint="default"/>
-          <w:lang w:val="en-US" w:eastAsia="zh-CN"/>
-        </w:rPr>
-      </w:pPr>
-    </w:p>
-    <w:p>
-      <w:pPr>
-        <w:rPr>
-          <w:rFonts w:hint="default"/>
-          <w:lang w:val="en-US" w:eastAsia="zh-CN"/>
-        </w:rPr>
-      </w:pPr>
-    </w:p>
-    <w:p>
-      <w:pPr>
-        <w:rPr>
-          <w:rFonts w:hint="default"/>
-          <w:lang w:val="en-US" w:eastAsia="zh-CN"/>
-        </w:rPr>
-      </w:pPr>
-    </w:p>
-    <w:p>
-      <w:pPr>
-        <w:rPr>
-          <w:rFonts w:hint="default"/>
-          <w:lang w:val="en-US" w:eastAsia="zh-CN"/>
-        </w:rPr>
-      </w:pPr>
-    </w:p>
-    <w:p>
-      <w:pPr>
-        <w:rPr>
-          <w:rFonts w:hint="default"/>
-          <w:lang w:val="en-US" w:eastAsia="zh-CN"/>
-        </w:rPr>
-      </w:pPr>
-      <w:r>
-        <w:rPr>
-          <w:sz w:val="21"/>
+    <w:p/>
+    <w:p/>
+    <w:p/>
+    <w:p/>
+    <w:p/>
+    <w:p/>
+    <w:p>
+      <w:r>
+        <w:rPr>
+          <w:noProof/>
         </w:rPr>
         <mc:AlternateContent>
           <mc:Choice Requires="wps">
@@ -3006,16 +2546,9 @@
                       <wps:txbx>
                         <w:txbxContent>
                           <w:p>
-                            <w:pPr>
-                              <w:rPr>
-                                <w:rFonts w:hint="eastAsia" w:eastAsiaTheme="minorEastAsia"/>
-                                <w:lang w:val="en-US" w:eastAsia="zh-CN"/>
-                              </w:rPr>
-                            </w:pPr>
                             <w:r>
                               <w:rPr>
                                 <w:rFonts w:hint="eastAsia"/>
-                                <w:lang w:val="en-US" w:eastAsia="zh-CN"/>
                               </w:rPr>
                               <w:t>问题</w:t>
                             </w:r>
@@ -3033,24 +2566,13 @@
           </mc:Choice>
           <mc:Fallback>
             <w:pict>
-              <v:shape id="_x0000_s1026" o:spid="_x0000_s1026" o:spt="202" type="#_x0000_t202" style="position:absolute;left:0pt;margin-left:313.8pt;margin-top:3.85pt;height:27pt;width:48.8pt;z-index:252337152;mso-width-relative:page;mso-height-relative:page;" fillcolor="#FFFFFF [3201]" filled="t" stroked="t" coordsize="21600,21600" o:gfxdata="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">
-                <v:fill on="t" focussize="0,0"/>
-                <v:stroke weight="0.5pt" color="#000000 [3204]" joinstyle="round"/>
-                <v:imagedata o:title=""/>
-                <o:lock v:ext="edit" aspectratio="f"/>
+              <v:shape id="文本框 27" o:spid="_x0000_s1039" type="#_x0000_t202" style="position:absolute;left:0;text-align:left;margin-left:313.8pt;margin-top:3.85pt;width:48.8pt;height:27pt;z-index:252337152;visibility:visible;mso-wrap-style:square;mso-wrap-distance-left:9pt;mso-wrap-distance-top:0;mso-wrap-distance-right:9pt;mso-wrap-distance-bottom:0;mso-position-horizontal:absolute;mso-position-horizontal-relative:text;mso-position-vertical:absolute;mso-position-vertical-relative:text;v-text-anchor:top" o:gfxdata="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" fillcolor="white [3201]" strokeweight=".5pt">
                 <v:textbox>
                   <w:txbxContent>
                     <w:p>
-                      <w:pPr>
-                        <w:rPr>
-                          <w:rFonts w:hint="eastAsia" w:eastAsiaTheme="minorEastAsia"/>
-                          <w:lang w:val="en-US" w:eastAsia="zh-CN"/>
-                        </w:rPr>
-                      </w:pPr>
                       <w:r>
                         <w:rPr>
                           <w:rFonts w:hint="eastAsia"/>
-                          <w:lang w:val="en-US" w:eastAsia="zh-CN"/>
                         </w:rPr>
                         <w:t>问题</w:t>
                       </w:r>
@@ -3064,7 +2586,7 @@
       </w:r>
       <w:r>
         <w:rPr>
-          <w:sz w:val="21"/>
+          <w:noProof/>
         </w:rPr>
         <mc:AlternateContent>
           <mc:Choice Requires="wps">
@@ -3120,16 +2642,9 @@
                       <wps:txbx>
                         <w:txbxContent>
                           <w:p>
-                            <w:pPr>
-                              <w:rPr>
-                                <w:rFonts w:hint="eastAsia" w:eastAsiaTheme="minorEastAsia"/>
-                                <w:lang w:val="en-US" w:eastAsia="zh-CN"/>
-                              </w:rPr>
-                            </w:pPr>
                             <w:r>
                               <w:rPr>
                                 <w:rFonts w:hint="eastAsia"/>
-                                <w:lang w:val="en-US" w:eastAsia="zh-CN"/>
                               </w:rPr>
                               <w:t>配角</w:t>
                             </w:r>
@@ -3147,24 +2662,13 @@
           </mc:Choice>
           <mc:Fallback>
             <w:pict>
-              <v:shape id="_x0000_s1026" o:spid="_x0000_s1026" o:spt="202" type="#_x0000_t202" style="position:absolute;left:0pt;margin-left:77.55pt;margin-top:15.1pt;height:27pt;width:48.8pt;z-index:251997184;mso-width-relative:page;mso-height-relative:page;" fillcolor="#FFFFFF [3201]" filled="t" stroked="t" coordsize="21600,21600" o:gfxdata="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">
-                <v:fill on="t" focussize="0,0"/>
-                <v:stroke weight="0.5pt" color="#000000 [3204]" joinstyle="round"/>
-                <v:imagedata o:title=""/>
-                <o:lock v:ext="edit" aspectratio="f"/>
+              <v:shape id="文本框 25" o:spid="_x0000_s1040" type="#_x0000_t202" style="position:absolute;left:0;text-align:left;margin-left:77.55pt;margin-top:15.1pt;width:48.8pt;height:27pt;z-index:251997184;visibility:visible;mso-wrap-style:square;mso-wrap-distance-left:9pt;mso-wrap-distance-top:0;mso-wrap-distance-right:9pt;mso-wrap-distance-bottom:0;mso-position-horizontal:absolute;mso-position-horizontal-relative:text;mso-position-vertical:absolute;mso-position-vertical-relative:text;v-text-anchor:top" o:gfxdata="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" fillcolor="white [3201]" strokeweight=".5pt">
                 <v:textbox>
                   <w:txbxContent>
                     <w:p>
-                      <w:pPr>
-                        <w:rPr>
-                          <w:rFonts w:hint="eastAsia" w:eastAsiaTheme="minorEastAsia"/>
-                          <w:lang w:val="en-US" w:eastAsia="zh-CN"/>
-                        </w:rPr>
-                      </w:pPr>
                       <w:r>
                         <w:rPr>
                           <w:rFonts w:hint="eastAsia"/>
-                          <w:lang w:val="en-US" w:eastAsia="zh-CN"/>
                         </w:rPr>
                         <w:t>配角</w:t>
                       </w:r>
@@ -3177,72 +2681,17 @@
         </mc:AlternateContent>
       </w:r>
     </w:p>
-    <w:p>
-      <w:pPr>
-        <w:rPr>
-          <w:rFonts w:hint="default"/>
-          <w:lang w:val="en-US" w:eastAsia="zh-CN"/>
-        </w:rPr>
-      </w:pPr>
-    </w:p>
-    <w:p>
-      <w:pPr>
-        <w:rPr>
-          <w:rFonts w:hint="default"/>
-          <w:lang w:val="en-US" w:eastAsia="zh-CN"/>
-        </w:rPr>
-      </w:pPr>
-    </w:p>
-    <w:p>
-      <w:pPr>
-        <w:rPr>
-          <w:rFonts w:hint="default"/>
-          <w:lang w:val="en-US" w:eastAsia="zh-CN"/>
-        </w:rPr>
-      </w:pPr>
-    </w:p>
-    <w:p>
-      <w:pPr>
-        <w:rPr>
-          <w:rFonts w:hint="default"/>
-          <w:lang w:val="en-US" w:eastAsia="zh-CN"/>
-        </w:rPr>
-      </w:pPr>
-    </w:p>
-    <w:p>
-      <w:pPr>
-        <w:rPr>
-          <w:rFonts w:hint="default"/>
-          <w:lang w:val="en-US" w:eastAsia="zh-CN"/>
-        </w:rPr>
-      </w:pPr>
-    </w:p>
-    <w:p>
-      <w:pPr>
-        <w:rPr>
-          <w:rFonts w:hint="default"/>
-          <w:lang w:val="en-US" w:eastAsia="zh-CN"/>
-        </w:rPr>
-      </w:pPr>
-    </w:p>
-    <w:p>
-      <w:pPr>
-        <w:rPr>
-          <w:rFonts w:hint="default"/>
-          <w:lang w:val="en-US" w:eastAsia="zh-CN"/>
-        </w:rPr>
-      </w:pPr>
-    </w:p>
-    <w:p>
-      <w:pPr>
-        <w:rPr>
-          <w:rFonts w:hint="default"/>
-          <w:lang w:val="en-US" w:eastAsia="zh-CN"/>
-        </w:rPr>
-      </w:pPr>
-      <w:r>
-        <w:rPr>
-          <w:sz w:val="21"/>
+    <w:p/>
+    <w:p/>
+    <w:p/>
+    <w:p/>
+    <w:p/>
+    <w:p/>
+    <w:p/>
+    <w:p>
+      <w:r>
+        <w:rPr>
+          <w:noProof/>
         </w:rPr>
         <mc:AlternateContent>
           <mc:Choice Requires="wps">
@@ -3298,16 +2747,9 @@
                       <wps:txbx>
                         <w:txbxContent>
                           <w:p>
-                            <w:pPr>
-                              <w:rPr>
-                                <w:rFonts w:hint="eastAsia" w:eastAsiaTheme="minorEastAsia"/>
-                                <w:lang w:val="en-US" w:eastAsia="zh-CN"/>
-                              </w:rPr>
-                            </w:pPr>
                             <w:r>
                               <w:rPr>
                                 <w:rFonts w:hint="eastAsia"/>
-                                <w:lang w:val="en-US" w:eastAsia="zh-CN"/>
                               </w:rPr>
                               <w:t>结局</w:t>
                             </w:r>
@@ -3325,24 +2767,13 @@
           </mc:Choice>
           <mc:Fallback>
             <w:pict>
-              <v:shape id="_x0000_s1026" o:spid="_x0000_s1026" o:spt="202" type="#_x0000_t202" style="position:absolute;left:0pt;margin-left:124.8pt;margin-top:7.3pt;height:27pt;width:48.8pt;z-index:252507136;mso-width-relative:page;mso-height-relative:page;" fillcolor="#FFFFFF [3201]" filled="t" stroked="t" coordsize="21600,21600" o:gfxdata="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">
-                <v:fill on="t" focussize="0,0"/>
-                <v:stroke weight="0.5pt" color="#000000 [3204]" joinstyle="round"/>
-                <v:imagedata o:title=""/>
-                <o:lock v:ext="edit" aspectratio="f"/>
+              <v:shape id="文本框 28" o:spid="_x0000_s1041" type="#_x0000_t202" style="position:absolute;left:0;text-align:left;margin-left:124.8pt;margin-top:7.3pt;width:48.8pt;height:27pt;z-index:252507136;visibility:visible;mso-wrap-style:square;mso-wrap-distance-left:9pt;mso-wrap-distance-top:0;mso-wrap-distance-right:9pt;mso-wrap-distance-bottom:0;mso-position-horizontal:absolute;mso-position-horizontal-relative:text;mso-position-vertical:absolute;mso-position-vertical-relative:text;v-text-anchor:top" o:gfxdata="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" fillcolor="white [3201]" strokeweight=".5pt">
                 <v:textbox>
                   <w:txbxContent>
                     <w:p>
-                      <w:pPr>
-                        <w:rPr>
-                          <w:rFonts w:hint="eastAsia" w:eastAsiaTheme="minorEastAsia"/>
-                          <w:lang w:val="en-US" w:eastAsia="zh-CN"/>
-                        </w:rPr>
-                      </w:pPr>
                       <w:r>
                         <w:rPr>
                           <w:rFonts w:hint="eastAsia"/>
-                          <w:lang w:val="en-US" w:eastAsia="zh-CN"/>
                         </w:rPr>
                         <w:t>结局</w:t>
                       </w:r>
@@ -3355,145 +2786,28 @@
         </mc:AlternateContent>
       </w:r>
     </w:p>
-    <w:p>
-      <w:pPr>
-        <w:rPr>
-          <w:rFonts w:hint="default"/>
-          <w:lang w:val="en-US" w:eastAsia="zh-CN"/>
-        </w:rPr>
-      </w:pPr>
-    </w:p>
-    <w:p>
-      <w:pPr>
-        <w:rPr>
-          <w:rFonts w:hint="default"/>
-          <w:lang w:val="en-US" w:eastAsia="zh-CN"/>
-        </w:rPr>
-      </w:pPr>
-    </w:p>
-    <w:p>
-      <w:pPr>
-        <w:rPr>
-          <w:rFonts w:hint="default"/>
-          <w:lang w:val="en-US" w:eastAsia="zh-CN"/>
-        </w:rPr>
-      </w:pPr>
-    </w:p>
-    <w:p>
-      <w:pPr>
-        <w:rPr>
-          <w:rFonts w:hint="eastAsia"/>
-          <w:lang w:val="en-US" w:eastAsia="zh-CN"/>
-        </w:rPr>
-      </w:pPr>
-    </w:p>
-    <w:p>
-      <w:pPr>
-        <w:rPr>
-          <w:rFonts w:hint="eastAsia"/>
-          <w:lang w:val="en-US" w:eastAsia="zh-CN"/>
-        </w:rPr>
-      </w:pPr>
-    </w:p>
-    <w:p>
-      <w:pPr>
-        <w:rPr>
-          <w:rFonts w:hint="eastAsia"/>
-          <w:lang w:val="en-US" w:eastAsia="zh-CN"/>
-        </w:rPr>
-      </w:pPr>
-    </w:p>
-    <w:p>
-      <w:pPr>
-        <w:rPr>
-          <w:rFonts w:hint="eastAsia"/>
-          <w:lang w:val="en-US" w:eastAsia="zh-CN"/>
-        </w:rPr>
-      </w:pPr>
-    </w:p>
-    <w:p>
-      <w:pPr>
-        <w:rPr>
-          <w:rFonts w:hint="eastAsia"/>
-          <w:lang w:val="en-US" w:eastAsia="zh-CN"/>
-        </w:rPr>
-      </w:pPr>
-    </w:p>
-    <w:p>
-      <w:pPr>
-        <w:rPr>
-          <w:rFonts w:hint="eastAsia"/>
-          <w:lang w:val="en-US" w:eastAsia="zh-CN"/>
-        </w:rPr>
-      </w:pPr>
-    </w:p>
-    <w:p>
-      <w:pPr>
-        <w:rPr>
-          <w:rFonts w:hint="eastAsia"/>
-          <w:lang w:val="en-US" w:eastAsia="zh-CN"/>
-        </w:rPr>
-      </w:pPr>
-    </w:p>
-    <w:p>
-      <w:pPr>
-        <w:rPr>
-          <w:rFonts w:hint="eastAsia"/>
-          <w:lang w:val="en-US" w:eastAsia="zh-CN"/>
-        </w:rPr>
-      </w:pPr>
-    </w:p>
-    <w:p>
-      <w:pPr>
-        <w:rPr>
-          <w:rFonts w:hint="eastAsia"/>
-          <w:lang w:val="en-US" w:eastAsia="zh-CN"/>
-        </w:rPr>
-      </w:pPr>
-    </w:p>
-    <w:p>
-      <w:pPr>
-        <w:rPr>
-          <w:rFonts w:hint="eastAsia"/>
-          <w:lang w:val="en-US" w:eastAsia="zh-CN"/>
-        </w:rPr>
-      </w:pPr>
-    </w:p>
-    <w:p>
-      <w:pPr>
-        <w:rPr>
-          <w:rFonts w:hint="eastAsia"/>
-          <w:lang w:val="en-US" w:eastAsia="zh-CN"/>
-        </w:rPr>
-      </w:pPr>
-    </w:p>
-    <w:p>
-      <w:pPr>
-        <w:rPr>
-          <w:rFonts w:hint="eastAsia"/>
-          <w:lang w:val="en-US" w:eastAsia="zh-CN"/>
-        </w:rPr>
-      </w:pPr>
-    </w:p>
-    <w:p>
-      <w:pPr>
-        <w:rPr>
-          <w:rFonts w:hint="eastAsia"/>
-          <w:lang w:val="en-US" w:eastAsia="zh-CN"/>
-        </w:rPr>
-      </w:pPr>
-    </w:p>
-    <w:p>
-      <w:pPr>
-        <w:rPr>
-          <w:rFonts w:hint="eastAsia"/>
-          <w:lang w:val="en-US" w:eastAsia="zh-CN"/>
-        </w:rPr>
-      </w:pPr>
-      <w:r>
-        <w:rPr>
-          <w:sz w:val="21"/>
-        </w:rPr>
+    <w:p/>
+    <w:p/>
+    <w:p/>
+    <w:p/>
+    <w:p/>
+    <w:p/>
+    <w:p/>
+    <w:p/>
+    <w:p/>
+    <w:p/>
+    <w:p/>
+    <w:p/>
+    <w:p/>
+    <w:p/>
+    <w:p/>
+    <w:p/>
+    <w:p>
+      <w:r>
+        <w:rPr>
+          <w:noProof/>
+        </w:rPr>
+        <w:lastRenderedPageBreak/>
         <mc:AlternateContent>
           <mc:Choice Requires="wps">
             <w:drawing>
@@ -3548,16 +2862,9 @@
                       <wps:txbx>
                         <w:txbxContent>
                           <w:p>
-                            <w:pPr>
-                              <w:rPr>
-                                <w:rFonts w:hint="default" w:eastAsiaTheme="minorEastAsia"/>
-                                <w:lang w:val="en-US" w:eastAsia="zh-CN"/>
-                              </w:rPr>
-                            </w:pPr>
                             <w:r>
                               <w:rPr>
                                 <w:rFonts w:hint="eastAsia"/>
-                                <w:lang w:val="en-US" w:eastAsia="zh-CN"/>
                               </w:rPr>
                               <w:t>Climax</w:t>
                             </w:r>
@@ -3575,24 +2882,13 @@
           </mc:Choice>
           <mc:Fallback>
             <w:pict>
-              <v:shape id="_x0000_s1026" o:spid="_x0000_s1026" o:spt="202" type="#_x0000_t202" style="position:absolute;left:0pt;margin-left:85.8pt;margin-top:175pt;height:26.2pt;width:43.5pt;z-index:251769856;mso-width-relative:page;mso-height-relative:page;" fillcolor="#FFFFFF [3201]" filled="t" stroked="t" coordsize="21600,21600" o:gfxdata="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">
-                <v:fill on="t" focussize="0,0"/>
-                <v:stroke weight="0.5pt" color="#000000 [3204]" joinstyle="round"/>
-                <v:imagedata o:title=""/>
-                <o:lock v:ext="edit" aspectratio="f"/>
+              <v:shape id="文本框 11" o:spid="_x0000_s1042" type="#_x0000_t202" style="position:absolute;left:0;text-align:left;margin-left:85.8pt;margin-top:175pt;width:43.5pt;height:26.2pt;z-index:251769856;visibility:visible;mso-wrap-style:square;mso-wrap-distance-left:9pt;mso-wrap-distance-top:0;mso-wrap-distance-right:9pt;mso-wrap-distance-bottom:0;mso-position-horizontal:absolute;mso-position-horizontal-relative:text;mso-position-vertical:absolute;mso-position-vertical-relative:text;v-text-anchor:top" o:gfxdata="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" fillcolor="white [3201]" strokeweight=".5pt">
                 <v:textbox>
                   <w:txbxContent>
                     <w:p>
-                      <w:pPr>
-                        <w:rPr>
-                          <w:rFonts w:hint="default" w:eastAsiaTheme="minorEastAsia"/>
-                          <w:lang w:val="en-US" w:eastAsia="zh-CN"/>
-                        </w:rPr>
-                      </w:pPr>
                       <w:r>
                         <w:rPr>
                           <w:rFonts w:hint="eastAsia"/>
-                          <w:lang w:val="en-US" w:eastAsia="zh-CN"/>
                         </w:rPr>
                         <w:t>Climax</w:t>
                       </w:r>
@@ -3604,12 +2900,10 @@
           </mc:Fallback>
         </mc:AlternateContent>
       </w:r>
-      <w:bookmarkStart w:id="0" w:name="_GoBack"/>
-      <w:bookmarkEnd w:id="0"/>
-      <w:r>
-        <w:rPr>
-          <w:rFonts w:hint="eastAsia"/>
-          <w:lang w:val="en-US" w:eastAsia="zh-CN"/>
+      <w:r>
+        <w:rPr>
+          <w:rFonts w:hint="eastAsia"/>
+          <w:noProof/>
         </w:rPr>
         <mc:AlternateContent>
           <mc:Choice Requires="wps">
@@ -3665,16 +2959,9 @@
                       <wps:txbx>
                         <w:txbxContent>
                           <w:p>
-                            <w:pPr>
-                              <w:rPr>
-                                <w:rFonts w:hint="default" w:eastAsiaTheme="minorEastAsia"/>
-                                <w:lang w:val="en-US" w:eastAsia="zh-CN"/>
-                              </w:rPr>
-                            </w:pPr>
                             <w:r>
                               <w:rPr>
                                 <w:rFonts w:hint="eastAsia"/>
-                                <w:lang w:val="en-US" w:eastAsia="zh-CN"/>
                               </w:rPr>
                               <w:t>Resolution</w:t>
                             </w:r>
@@ -3692,24 +2979,13 @@
           </mc:Choice>
           <mc:Fallback>
             <w:pict>
-              <v:shape id="_x0000_s1026" o:spid="_x0000_s1026" o:spt="202" type="#_x0000_t202" style="position:absolute;left:0pt;margin-left:76.8pt;margin-top:85.75pt;height:26.2pt;width:68.9pt;z-index:251826176;mso-width-relative:page;mso-height-relative:page;" fillcolor="#FFFFFF [3201]" filled="t" stroked="t" coordsize="21600,21600" o:gfxdata="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">
-                <v:fill on="t" focussize="0,0"/>
-                <v:stroke weight="0.5pt" color="#000000 [3204]" joinstyle="round"/>
-                <v:imagedata o:title=""/>
-                <o:lock v:ext="edit" aspectratio="f"/>
+              <v:shape id="文本框 23" o:spid="_x0000_s1043" type="#_x0000_t202" style="position:absolute;left:0;text-align:left;margin-left:76.8pt;margin-top:85.75pt;width:68.9pt;height:26.2pt;z-index:251826176;visibility:visible;mso-wrap-style:square;mso-wrap-distance-left:9pt;mso-wrap-distance-top:0;mso-wrap-distance-right:9pt;mso-wrap-distance-bottom:0;mso-position-horizontal:absolute;mso-position-horizontal-relative:text;mso-position-vertical:absolute;mso-position-vertical-relative:text;v-text-anchor:top" o:gfxdata="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" fillcolor="white [3201]" strokeweight=".5pt">
                 <v:textbox>
                   <w:txbxContent>
                     <w:p>
-                      <w:pPr>
-                        <w:rPr>
-                          <w:rFonts w:hint="default" w:eastAsiaTheme="minorEastAsia"/>
-                          <w:lang w:val="en-US" w:eastAsia="zh-CN"/>
-                        </w:rPr>
-                      </w:pPr>
                       <w:r>
                         <w:rPr>
                           <w:rFonts w:hint="eastAsia"/>
-                          <w:lang w:val="en-US" w:eastAsia="zh-CN"/>
                         </w:rPr>
                         <w:t>Resolution</w:t>
                       </w:r>
@@ -3723,7 +2999,7 @@
       </w:r>
       <w:r>
         <w:rPr>
-          <w:sz w:val="21"/>
+          <w:noProof/>
         </w:rPr>
         <mc:AlternateContent>
           <mc:Choice Requires="wps">
@@ -3779,16 +3055,9 @@
                       <wps:txbx>
                         <w:txbxContent>
                           <w:p>
-                            <w:pPr>
-                              <w:rPr>
-                                <w:rFonts w:hint="default" w:eastAsiaTheme="minorEastAsia"/>
-                                <w:lang w:val="en-US" w:eastAsia="zh-CN"/>
-                              </w:rPr>
-                            </w:pPr>
                             <w:r>
                               <w:rPr>
                                 <w:rFonts w:hint="eastAsia"/>
-                                <w:lang w:val="en-US" w:eastAsia="zh-CN"/>
                               </w:rPr>
                               <w:t>Important event 1</w:t>
                             </w:r>
@@ -3806,24 +3075,13 @@
           </mc:Choice>
           <mc:Fallback>
             <w:pict>
-              <v:shape id="_x0000_s1026" o:spid="_x0000_s1026" o:spt="202" type="#_x0000_t202" style="position:absolute;left:0pt;margin-left:285.3pt;margin-top:87.25pt;height:26.2pt;width:101.95pt;z-index:251713536;mso-width-relative:page;mso-height-relative:page;" fillcolor="#FFFFFF [3201]" filled="t" stroked="t" coordsize="21600,21600" o:gfxdata="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">
-                <v:fill on="t" focussize="0,0"/>
-                <v:stroke weight="0.5pt" color="#000000 [3204]" joinstyle="round"/>
-                <v:imagedata o:title=""/>
-                <o:lock v:ext="edit" aspectratio="f"/>
+              <v:shape id="文本框 8" o:spid="_x0000_s1044" type="#_x0000_t202" style="position:absolute;left:0;text-align:left;margin-left:285.3pt;margin-top:87.25pt;width:101.95pt;height:26.2pt;z-index:251713536;visibility:visible;mso-wrap-style:square;mso-wrap-distance-left:9pt;mso-wrap-distance-top:0;mso-wrap-distance-right:9pt;mso-wrap-distance-bottom:0;mso-position-horizontal:absolute;mso-position-horizontal-relative:text;mso-position-vertical:absolute;mso-position-vertical-relative:text;v-text-anchor:top" o:gfxdata="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" fillcolor="white [3201]" strokeweight=".5pt">
                 <v:textbox>
                   <w:txbxContent>
                     <w:p>
-                      <w:pPr>
-                        <w:rPr>
-                          <w:rFonts w:hint="default" w:eastAsiaTheme="minorEastAsia"/>
-                          <w:lang w:val="en-US" w:eastAsia="zh-CN"/>
-                        </w:rPr>
-                      </w:pPr>
                       <w:r>
                         <w:rPr>
                           <w:rFonts w:hint="eastAsia"/>
-                          <w:lang w:val="en-US" w:eastAsia="zh-CN"/>
                         </w:rPr>
                         <w:t>Important event 1</w:t>
                       </w:r>
@@ -3838,7 +3096,7 @@
       <w:r>
         <w:rPr>
           <w:rFonts w:hint="eastAsia"/>
-          <w:lang w:val="en-US" w:eastAsia="zh-CN"/>
+          <w:noProof/>
         </w:rPr>
         <w:drawing>
           <wp:inline distT="0" distB="0" distL="114300" distR="114300">
@@ -3858,7 +3116,7 @@
                     </pic:cNvPicPr>
                   </pic:nvPicPr>
                   <pic:blipFill>
-                    <a:blip r:embed="rId11"/>
+                    <a:blip r:embed="rId13"/>
                     <a:stretch>
                       <a:fillRect/>
                     </a:stretch>
@@ -3879,191 +3137,45 @@
         </w:drawing>
       </w:r>
     </w:p>
-    <w:p>
-      <w:pPr>
-        <w:rPr>
-          <w:rFonts w:hint="eastAsia"/>
-          <w:lang w:val="en-US" w:eastAsia="zh-CN"/>
-        </w:rPr>
-      </w:pPr>
-    </w:p>
-    <w:p>
-      <w:pPr>
-        <w:rPr>
-          <w:rFonts w:hint="eastAsia"/>
-          <w:lang w:val="en-US" w:eastAsia="zh-CN"/>
-        </w:rPr>
-      </w:pPr>
-    </w:p>
-    <w:p>
-      <w:pPr>
-        <w:rPr>
-          <w:rFonts w:hint="eastAsia"/>
-          <w:lang w:val="en-US" w:eastAsia="zh-CN"/>
-        </w:rPr>
-      </w:pPr>
-    </w:p>
-    <w:p>
-      <w:pPr>
-        <w:rPr>
-          <w:rFonts w:hint="eastAsia"/>
-          <w:lang w:val="en-US" w:eastAsia="zh-CN"/>
-        </w:rPr>
-      </w:pPr>
-    </w:p>
-    <w:p>
-      <w:pPr>
-        <w:rPr>
-          <w:rFonts w:hint="eastAsia"/>
-          <w:lang w:val="en-US" w:eastAsia="zh-CN"/>
-        </w:rPr>
-      </w:pPr>
-    </w:p>
-    <w:p>
-      <w:pPr>
-        <w:rPr>
-          <w:rFonts w:hint="eastAsia"/>
-          <w:lang w:val="en-US" w:eastAsia="zh-CN"/>
-        </w:rPr>
-      </w:pPr>
-    </w:p>
-    <w:p>
-      <w:pPr>
-        <w:rPr>
-          <w:rFonts w:hint="eastAsia"/>
-          <w:lang w:val="en-US" w:eastAsia="zh-CN"/>
-        </w:rPr>
-      </w:pPr>
-    </w:p>
-    <w:p>
-      <w:pPr>
-        <w:rPr>
-          <w:rFonts w:hint="eastAsia"/>
-          <w:lang w:val="en-US" w:eastAsia="zh-CN"/>
-        </w:rPr>
-      </w:pPr>
-    </w:p>
-    <w:p>
-      <w:pPr>
-        <w:rPr>
-          <w:rFonts w:hint="eastAsia"/>
-          <w:lang w:val="en-US" w:eastAsia="zh-CN"/>
-        </w:rPr>
-      </w:pPr>
-    </w:p>
-    <w:p>
-      <w:pPr>
-        <w:rPr>
-          <w:rFonts w:hint="eastAsia"/>
-          <w:lang w:val="en-US" w:eastAsia="zh-CN"/>
-        </w:rPr>
-      </w:pPr>
-    </w:p>
-    <w:p>
-      <w:pPr>
-        <w:rPr>
-          <w:rFonts w:hint="eastAsia"/>
-          <w:lang w:val="en-US" w:eastAsia="zh-CN"/>
-        </w:rPr>
-      </w:pPr>
-    </w:p>
-    <w:p>
-      <w:pPr>
-        <w:rPr>
-          <w:rFonts w:hint="eastAsia"/>
-          <w:lang w:val="en-US" w:eastAsia="zh-CN"/>
-        </w:rPr>
-      </w:pPr>
-    </w:p>
-    <w:p>
-      <w:pPr>
-        <w:rPr>
-          <w:rFonts w:hint="eastAsia"/>
-          <w:lang w:val="en-US" w:eastAsia="zh-CN"/>
-        </w:rPr>
-      </w:pPr>
-    </w:p>
-    <w:p>
-      <w:pPr>
-        <w:rPr>
-          <w:rFonts w:hint="eastAsia"/>
-          <w:lang w:val="en-US" w:eastAsia="zh-CN"/>
-        </w:rPr>
-      </w:pPr>
-    </w:p>
-    <w:p>
-      <w:pPr>
-        <w:rPr>
-          <w:rFonts w:hint="eastAsia"/>
-          <w:lang w:val="en-US" w:eastAsia="zh-CN"/>
-        </w:rPr>
-      </w:pPr>
-    </w:p>
-    <w:p>
-      <w:pPr>
-        <w:rPr>
-          <w:rFonts w:hint="eastAsia"/>
-          <w:lang w:val="en-US" w:eastAsia="zh-CN"/>
-        </w:rPr>
-      </w:pPr>
-    </w:p>
-    <w:p>
-      <w:pPr>
-        <w:rPr>
-          <w:rFonts w:hint="eastAsia"/>
-          <w:lang w:val="en-US" w:eastAsia="zh-CN"/>
-        </w:rPr>
-      </w:pPr>
-    </w:p>
-    <w:p>
-      <w:pPr>
-        <w:rPr>
-          <w:rFonts w:hint="eastAsia"/>
-          <w:lang w:val="en-US" w:eastAsia="zh-CN"/>
-        </w:rPr>
-      </w:pPr>
-    </w:p>
-    <w:p>
-      <w:pPr>
-        <w:rPr>
-          <w:rFonts w:hint="eastAsia"/>
-          <w:lang w:val="en-US" w:eastAsia="zh-CN"/>
-        </w:rPr>
-      </w:pPr>
-    </w:p>
-    <w:p>
-      <w:pPr>
-        <w:rPr>
-          <w:rFonts w:hint="eastAsia"/>
-          <w:lang w:val="en-US" w:eastAsia="zh-CN"/>
-        </w:rPr>
-      </w:pPr>
-    </w:p>
-    <w:p>
-      <w:pPr>
-        <w:rPr>
-          <w:rFonts w:hint="default"/>
-          <w:lang w:val="en-US" w:eastAsia="zh-CN"/>
-        </w:rPr>
-      </w:pPr>
-      <w:r>
-        <w:rPr>
-          <w:rFonts w:hint="eastAsia"/>
-          <w:lang w:val="en-US" w:eastAsia="zh-CN"/>
-        </w:rPr>
-        <w:t>Task2 的呈现方式。</w:t>
-      </w:r>
-    </w:p>
-    <w:p>
-      <w:pPr>
-        <w:rPr>
-          <w:rFonts w:hint="default"/>
-          <w:lang w:val="en-US" w:eastAsia="zh-CN"/>
-        </w:rPr>
-      </w:pPr>
-      <w:r>
-        <w:rPr>
-          <w:sz w:val="21"/>
+    <w:p/>
+    <w:p/>
+    <w:p/>
+    <w:p/>
+    <w:p/>
+    <w:p/>
+    <w:p/>
+    <w:p/>
+    <w:p/>
+    <w:p/>
+    <w:p/>
+    <w:p/>
+    <w:p/>
+    <w:p/>
+    <w:p/>
+    <w:p/>
+    <w:p/>
+    <w:p/>
+    <w:p/>
+    <w:p/>
+    <w:p>
+      <w:r>
+        <w:rPr>
+          <w:rFonts w:hint="eastAsia"/>
+        </w:rPr>
+        <w:lastRenderedPageBreak/>
+        <w:t xml:space="preserve">Task2 </w:t>
+      </w:r>
+      <w:r>
+        <w:rPr>
+          <w:rFonts w:hint="eastAsia"/>
+        </w:rPr>
+        <w:t>的呈现方式。</w:t>
+      </w:r>
+    </w:p>
+    <w:p>
+      <w:r>
+        <w:rPr>
+          <w:noProof/>
         </w:rPr>
         <mc:AlternateContent>
           <mc:Choice Requires="wps">
@@ -4119,16 +3231,10 @@
                       <wps:txbx>
                         <w:txbxContent>
                           <w:p>
-                            <w:pPr>
-                              <w:rPr>
-                                <w:rFonts w:hint="eastAsia" w:eastAsiaTheme="minorEastAsia"/>
-                                <w:lang w:eastAsia="zh-CN"/>
-                              </w:rPr>
-                            </w:pPr>
                             <w:r>
                               <w:rPr>
                                 <w:rFonts w:hint="eastAsia"/>
-                                <w:lang w:eastAsia="zh-CN"/>
+                                <w:noProof/>
                               </w:rPr>
                               <w:drawing>
                                 <wp:inline distT="0" distB="0" distL="114300" distR="114300">
@@ -4148,7 +3254,7 @@
                                           </pic:cNvPicPr>
                                         </pic:nvPicPr>
                                         <pic:blipFill>
-                                          <a:blip r:embed="rId12"/>
+                                          <a:blip r:embed="rId14"/>
                                           <a:stretch>
                                             <a:fillRect/>
                                           </a:stretch>
@@ -4182,24 +3288,14 @@
           </mc:Choice>
           <mc:Fallback>
             <w:pict>
-              <v:shape id="_x0000_s1026" o:spid="_x0000_s1026" o:spt="202" type="#_x0000_t202" style="position:absolute;left:0pt;margin-left:2.55pt;margin-top:6.4pt;height:500.7pt;width:388.5pt;z-index:251683840;mso-width-relative:page;mso-height-relative:page;" fillcolor="#FFFFFF [3201]" filled="t" stroked="t" coordsize="21600,21600" o:gfxdata="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">
-                <v:fill on="t" focussize="0,0"/>
-                <v:stroke weight="0.5pt" color="#000000 [3204]" joinstyle="round"/>
-                <v:imagedata o:title=""/>
-                <o:lock v:ext="edit" aspectratio="f"/>
+              <v:shape id="文本框 21" o:spid="_x0000_s1045" type="#_x0000_t202" style="position:absolute;left:0;text-align:left;margin-left:2.55pt;margin-top:6.4pt;width:388.5pt;height:500.7pt;z-index:251683840;visibility:visible;mso-wrap-style:square;mso-wrap-distance-left:9pt;mso-wrap-distance-top:0;mso-wrap-distance-right:9pt;mso-wrap-distance-bottom:0;mso-position-horizontal:absolute;mso-position-horizontal-relative:text;mso-position-vertical:absolute;mso-position-vertical-relative:text;v-text-anchor:top" o:gfxdata="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" fillcolor="white [3201]" strokeweight=".5pt">
                 <v:textbox>
                   <w:txbxContent>
                     <w:p>
-                      <w:pPr>
-                        <w:rPr>
-                          <w:rFonts w:hint="eastAsia" w:eastAsiaTheme="minorEastAsia"/>
-                          <w:lang w:eastAsia="zh-CN"/>
-                        </w:rPr>
-                      </w:pPr>
                       <w:r>
                         <w:rPr>
                           <w:rFonts w:hint="eastAsia"/>
-                          <w:lang w:eastAsia="zh-CN"/>
+                          <w:noProof/>
                         </w:rPr>
                         <w:drawing>
                           <wp:inline distT="0" distB="0" distL="114300" distR="114300">
@@ -4219,7 +3315,7 @@
                                     </pic:cNvPicPr>
                                   </pic:nvPicPr>
                                   <pic:blipFill>
-                                    <a:blip r:embed="rId12"/>
+                                    <a:blip r:embed="rId14"/>
                                     <a:stretch>
                                       <a:fillRect/>
                                     </a:stretch>
@@ -4248,39 +3344,25 @@
         </mc:AlternateContent>
       </w:r>
     </w:p>
-    <w:p>
-      <w:pPr>
-        <w:rPr>
-          <w:rFonts w:hint="default"/>
-          <w:lang w:val="en-US" w:eastAsia="zh-CN"/>
-        </w:rPr>
-      </w:pPr>
-    </w:p>
-    <w:p>
-      <w:pPr>
-        <w:rPr>
-          <w:rFonts w:hint="default"/>
-          <w:lang w:val="en-US" w:eastAsia="zh-CN"/>
-        </w:rPr>
-      </w:pPr>
-    </w:p>
+    <w:p/>
+    <w:p/>
     <w:sectPr>
       <w:pgSz w:w="11906" w:h="16838"/>
       <w:pgMar w:top="1440" w:right="1800" w:bottom="1440" w:left="1800" w:header="851" w:footer="992" w:gutter="0"/>
-      <w:cols w:space="425" w:num="1"/>
-      <w:docGrid w:type="lines" w:linePitch="312" w:charSpace="0"/>
+      <w:cols w:space="425"/>
+      <w:docGrid w:type="lines" w:linePitch="312"/>
     </w:sectPr>
   </w:body>
 </w:document>
 </file>
 
 <file path=word/numbering.xml><?xml version="1.0" encoding="utf-8"?>
-<w:numbering xmlns:wpc="http://schemas.microsoft.com/office/word/2010/wordprocessingCanvas" xmlns:mc="http://schemas.openxmlformats.org/markup-compatibility/2006" xmlns:o="urn:schemas-microsoft-com:office:office" xmlns:r="http://schemas.openxmlformats.org/officeDocument/2006/relationships" xmlns:m="http://schemas.openxmlformats.org/officeDocument/2006/math" xmlns:v="urn:schemas-microsoft-com:vml" xmlns:wp14="http://schemas.microsoft.com/office/word/2010/wordprocessingDrawing" xmlns:wp="http://schemas.openxmlformats.org/drawingml/2006/wordprocessingDrawing" xmlns:w10="urn:schemas-microsoft-com:office:word" xmlns:w="http://schemas.openxmlformats.org/wordprocessingml/2006/main" xmlns:w14="http://schemas.microsoft.com/office/word/2010/wordml" xmlns:wpg="http://schemas.microsoft.com/office/word/2010/wordprocessingGroup" xmlns:wpi="http://schemas.microsoft.com/office/word/2010/wordprocessingInk" xmlns:wne="http://schemas.microsoft.com/office/word/2006/wordml" xmlns:wps="http://schemas.microsoft.com/office/word/2010/wordprocessingShape" mc:Ignorable="w14 wp14">
-  <w:abstractNum w:abstractNumId="0">
+<w:numbering xmlns:wpc="http://schemas.microsoft.com/office/word/2010/wordprocessingCanvas" xmlns:cx="http://schemas.microsoft.com/office/drawing/2014/chartex" xmlns:cx1="http://schemas.microsoft.com/office/drawing/2015/9/8/chartex" xmlns:cx2="http://schemas.microsoft.com/office/drawing/2015/10/21/chartex" xmlns:mc="http://schemas.openxmlformats.org/markup-compatibility/2006" xmlns:o="urn:schemas-microsoft-com:office:office" xmlns:r="http://schemas.openxmlformats.org/officeDocument/2006/relationships" xmlns:m="http://schemas.openxmlformats.org/officeDocument/2006/math" xmlns:v="urn:schemas-microsoft-com:vml" xmlns:wp14="http://schemas.microsoft.com/office/word/2010/wordprocessingDrawing" xmlns:wp="http://schemas.openxmlformats.org/drawingml/2006/wordprocessingDrawing" xmlns:w10="urn:schemas-microsoft-com:office:word" xmlns:w="http://schemas.openxmlformats.org/wordprocessingml/2006/main" xmlns:w14="http://schemas.microsoft.com/office/word/2010/wordml" xmlns:w15="http://schemas.microsoft.com/office/word/2012/wordml" xmlns:w16se="http://schemas.microsoft.com/office/word/2015/wordml/symex" xmlns:wpg="http://schemas.microsoft.com/office/word/2010/wordprocessingGroup" xmlns:wpi="http://schemas.microsoft.com/office/word/2010/wordprocessingInk" xmlns:wne="http://schemas.microsoft.com/office/word/2006/wordml" xmlns:wps="http://schemas.microsoft.com/office/word/2010/wordprocessingShape" mc:Ignorable="w14 w15 w16se wp14">
+  <w:abstractNum w:abstractNumId="0" w15:restartNumberingAfterBreak="0">
     <w:nsid w:val="DBEFAC74"/>
     <w:multiLevelType w:val="singleLevel"/>
     <w:tmpl w:val="DBEFAC74"/>
-    <w:lvl w:ilvl="0" w:tentative="0">
+    <w:lvl w:ilvl="0">
       <w:start w:val="1"/>
       <w:numFmt w:val="decimal"/>
       <w:suff w:val="space"/>
@@ -4295,290 +3377,328 @@
 </file>
 
 <file path=word/styles.xml><?xml version="1.0" encoding="utf-8"?>
-<w:styles xmlns:mc="http://schemas.openxmlformats.org/markup-compatibility/2006" xmlns:o="urn:schemas-microsoft-com:office:office" xmlns:r="http://schemas.openxmlformats.org/officeDocument/2006/relationships" xmlns:m="http://schemas.openxmlformats.org/officeDocument/2006/math" xmlns:v="urn:schemas-microsoft-com:vml" xmlns:w="http://schemas.openxmlformats.org/wordprocessingml/2006/main" xmlns:w14="http://schemas.microsoft.com/office/word/2010/wordml" xmlns:w10="urn:schemas-microsoft-com:office:word" xmlns:sl="http://schemas.openxmlformats.org/schemaLibrary/2006/main" mc:Ignorable="w14">
+<w:styles xmlns:mc="http://schemas.openxmlformats.org/markup-compatibility/2006" xmlns:r="http://schemas.openxmlformats.org/officeDocument/2006/relationships" xmlns:w="http://schemas.openxmlformats.org/wordprocessingml/2006/main" xmlns:w14="http://schemas.microsoft.com/office/word/2010/wordml" xmlns:w15="http://schemas.microsoft.com/office/word/2012/wordml" xmlns:w16se="http://schemas.microsoft.com/office/word/2015/wordml/symex" mc:Ignorable="w14 w15 w16se">
   <w:docDefaults>
     <w:rPrDefault>
       <w:rPr>
-        <w:rFonts w:ascii="Times New Roman" w:hAnsi="Times New Roman" w:eastAsia="宋体" w:cs="Times New Roman"/>
+        <w:rFonts w:ascii="Times New Roman" w:eastAsia="宋体" w:hAnsi="Times New Roman" w:cs="Times New Roman"/>
+        <w:lang w:val="en-US" w:eastAsia="zh-CN" w:bidi="ar-SA"/>
       </w:rPr>
     </w:rPrDefault>
+    <w:pPrDefault/>
   </w:docDefaults>
-  <w:latentStyles w:count="260" w:defQFormat="0" w:defUnhideWhenUsed="1" w:defSemiHidden="1" w:defUIPriority="99" w:defLockedState="0">
-    <w:lsdException w:qFormat="1" w:unhideWhenUsed="0" w:uiPriority="0" w:semiHidden="0" w:name="Normal"/>
-    <w:lsdException w:qFormat="1" w:unhideWhenUsed="0" w:uiPriority="0" w:semiHidden="0" w:name="heading 1"/>
-    <w:lsdException w:qFormat="1" w:uiPriority="0" w:name="heading 2"/>
-    <w:lsdException w:qFormat="1" w:uiPriority="0" w:name="heading 3"/>
-    <w:lsdException w:qFormat="1" w:uiPriority="0" w:name="heading 4"/>
-    <w:lsdException w:qFormat="1" w:uiPriority="0" w:name="heading 5"/>
-    <w:lsdException w:qFormat="1" w:uiPriority="0" w:name="heading 6"/>
-    <w:lsdException w:qFormat="1" w:uiPriority="0" w:name="heading 7"/>
-    <w:lsdException w:qFormat="1" w:uiPriority="0" w:name="heading 8"/>
-    <w:lsdException w:qFormat="1" w:uiPriority="0" w:name="heading 9"/>
-    <w:lsdException w:unhideWhenUsed="0" w:uiPriority="0" w:semiHidden="0" w:name="index 1"/>
-    <w:lsdException w:unhideWhenUsed="0" w:uiPriority="0" w:semiHidden="0" w:name="index 2"/>
-    <w:lsdException w:unhideWhenUsed="0" w:uiPriority="0" w:semiHidden="0" w:name="index 3"/>
-    <w:lsdException w:unhideWhenUsed="0" w:uiPriority="0" w:semiHidden="0" w:name="index 4"/>
-    <w:lsdException w:unhideWhenUsed="0" w:uiPriority="0" w:semiHidden="0" w:name="index 5"/>
-    <w:lsdException w:unhideWhenUsed="0" w:uiPriority="0" w:semiHidden="0" w:name="index 6"/>
-    <w:lsdException w:unhideWhenUsed="0" w:uiPriority="0" w:semiHidden="0" w:name="index 7"/>
-    <w:lsdException w:unhideWhenUsed="0" w:uiPriority="0" w:semiHidden="0" w:name="index 8"/>
-    <w:lsdException w:unhideWhenUsed="0" w:uiPriority="0" w:semiHidden="0" w:name="index 9"/>
-    <w:lsdException w:unhideWhenUsed="0" w:uiPriority="0" w:semiHidden="0" w:name="toc 1"/>
-    <w:lsdException w:unhideWhenUsed="0" w:uiPriority="0" w:semiHidden="0" w:name="toc 2"/>
-    <w:lsdException w:unhideWhenUsed="0" w:uiPriority="0" w:semiHidden="0" w:name="toc 3"/>
-    <w:lsdException w:unhideWhenUsed="0" w:uiPriority="0" w:semiHidden="0" w:name="toc 4"/>
-    <w:lsdException w:unhideWhenUsed="0" w:uiPriority="0" w:semiHidden="0" w:name="toc 5"/>
-    <w:lsdException w:unhideWhenUsed="0" w:uiPriority="0" w:semiHidden="0" w:name="toc 6"/>
-    <w:lsdException w:unhideWhenUsed="0" w:uiPriority="0" w:semiHidden="0" w:name="toc 7"/>
-    <w:lsdException w:unhideWhenUsed="0" w:uiPriority="0" w:semiHidden="0" w:name="toc 8"/>
-    <w:lsdException w:unhideWhenUsed="0" w:uiPriority="0" w:semiHidden="0" w:name="toc 9"/>
-    <w:lsdException w:unhideWhenUsed="0" w:uiPriority="0" w:semiHidden="0" w:name="Normal Indent"/>
-    <w:lsdException w:unhideWhenUsed="0" w:uiPriority="0" w:semiHidden="0" w:name="footnote text"/>
-    <w:lsdException w:unhideWhenUsed="0" w:uiPriority="0" w:semiHidden="0" w:name="annotation text"/>
-    <w:lsdException w:unhideWhenUsed="0" w:uiPriority="0" w:semiHidden="0" w:name="header"/>
-    <w:lsdException w:unhideWhenUsed="0" w:uiPriority="0" w:semiHidden="0" w:name="footer"/>
-    <w:lsdException w:unhideWhenUsed="0" w:uiPriority="0" w:semiHidden="0" w:name="index heading"/>
-    <w:lsdException w:qFormat="1" w:uiPriority="0" w:name="caption"/>
-    <w:lsdException w:unhideWhenUsed="0" w:uiPriority="0" w:semiHidden="0" w:name="table of figures"/>
-    <w:lsdException w:unhideWhenUsed="0" w:uiPriority="0" w:semiHidden="0" w:name="envelope address"/>
-    <w:lsdException w:unhideWhenUsed="0" w:uiPriority="0" w:semiHidden="0" w:name="envelope return"/>
-    <w:lsdException w:unhideWhenUsed="0" w:uiPriority="0" w:semiHidden="0" w:name="footnote reference"/>
-    <w:lsdException w:unhideWhenUsed="0" w:uiPriority="0" w:semiHidden="0" w:name="annotation reference"/>
-    <w:lsdException w:unhideWhenUsed="0" w:uiPriority="0" w:semiHidden="0" w:name="line number"/>
-    <w:lsdException w:unhideWhenUsed="0" w:uiPriority="0" w:semiHidden="0" w:name="page number"/>
-    <w:lsdException w:unhideWhenUsed="0" w:uiPriority="0" w:semiHidden="0" w:name="endnote reference"/>
-    <w:lsdException w:unhideWhenUsed="0" w:uiPriority="0" w:semiHidden="0" w:name="endnote text"/>
-    <w:lsdException w:unhideWhenUsed="0" w:uiPriority="0" w:semiHidden="0" w:name="table of authorities"/>
-    <w:lsdException w:unhideWhenUsed="0" w:uiPriority="0" w:semiHidden="0" w:name="macro"/>
-    <w:lsdException w:unhideWhenUsed="0" w:uiPriority="0" w:semiHidden="0" w:name="toa heading"/>
-    <w:lsdException w:unhideWhenUsed="0" w:uiPriority="0" w:semiHidden="0" w:name="List"/>
-    <w:lsdException w:unhideWhenUsed="0" w:uiPriority="0" w:semiHidden="0" w:name="List Bullet"/>
-    <w:lsdException w:unhideWhenUsed="0" w:uiPriority="0" w:semiHidden="0" w:name="List Number"/>
-    <w:lsdException w:unhideWhenUsed="0" w:uiPriority="0" w:semiHidden="0" w:name="List 2"/>
-    <w:lsdException w:unhideWhenUsed="0" w:uiPriority="0" w:semiHidden="0" w:name="List 3"/>
-    <w:lsdException w:unhideWhenUsed="0" w:uiPriority="0" w:semiHidden="0" w:name="List 4"/>
-    <w:lsdException w:unhideWhenUsed="0" w:uiPriority="0" w:semiHidden="0" w:name="List 5"/>
-    <w:lsdException w:unhideWhenUsed="0" w:uiPriority="0" w:semiHidden="0" w:name="List Bullet 2"/>
-    <w:lsdException w:unhideWhenUsed="0" w:uiPriority="0" w:semiHidden="0" w:name="List Bullet 3"/>
-    <w:lsdException w:unhideWhenUsed="0" w:uiPriority="0" w:semiHidden="0" w:name="List Bullet 4"/>
-    <w:lsdException w:unhideWhenUsed="0" w:uiPriority="0" w:semiHidden="0" w:name="List Bullet 5"/>
-    <w:lsdException w:unhideWhenUsed="0" w:uiPriority="0" w:semiHidden="0" w:name="List Number 2"/>
-    <w:lsdException w:unhideWhenUsed="0" w:uiPriority="0" w:semiHidden="0" w:name="List Number 3"/>
-    <w:lsdException w:unhideWhenUsed="0" w:uiPriority="0" w:semiHidden="0" w:name="List Number 4"/>
-    <w:lsdException w:unhideWhenUsed="0" w:uiPriority="0" w:semiHidden="0" w:name="List Number 5"/>
-    <w:lsdException w:qFormat="1" w:unhideWhenUsed="0" w:uiPriority="0" w:semiHidden="0" w:name="Title"/>
-    <w:lsdException w:unhideWhenUsed="0" w:uiPriority="0" w:semiHidden="0" w:name="Closing"/>
-    <w:lsdException w:unhideWhenUsed="0" w:uiPriority="0" w:semiHidden="0" w:name="Signature"/>
-    <w:lsdException w:unhideWhenUsed="0" w:uiPriority="0" w:name="Default Paragraph Font"/>
-    <w:lsdException w:unhideWhenUsed="0" w:uiPriority="0" w:semiHidden="0" w:name="Body Text"/>
-    <w:lsdException w:unhideWhenUsed="0" w:uiPriority="0" w:semiHidden="0" w:name="Body Text Indent"/>
-    <w:lsdException w:unhideWhenUsed="0" w:uiPriority="0" w:semiHidden="0" w:name="List Continue"/>
-    <w:lsdException w:unhideWhenUsed="0" w:uiPriority="0" w:semiHidden="0" w:name="List Continue 2"/>
-    <w:lsdException w:unhideWhenUsed="0" w:uiPriority="0" w:semiHidden="0" w:name="List Continue 3"/>
-    <w:lsdException w:unhideWhenUsed="0" w:uiPriority="0" w:semiHidden="0" w:name="List Continue 4"/>
-    <w:lsdException w:unhideWhenUsed="0" w:uiPriority="0" w:semiHidden="0" w:name="List Continue 5"/>
-    <w:lsdException w:unhideWhenUsed="0" w:uiPriority="0" w:semiHidden="0" w:name="Message Header"/>
-    <w:lsdException w:qFormat="1" w:unhideWhenUsed="0" w:uiPriority="0" w:semiHidden="0" w:name="Subtitle"/>
-    <w:lsdException w:unhideWhenUsed="0" w:uiPriority="0" w:semiHidden="0" w:name="Salutation"/>
-    <w:lsdException w:unhideWhenUsed="0" w:uiPriority="0" w:semiHidden="0" w:name="Date"/>
-    <w:lsdException w:unhideWhenUsed="0" w:uiPriority="0" w:semiHidden="0" w:name="Body Text First Indent"/>
-    <w:lsdException w:unhideWhenUsed="0" w:uiPriority="0" w:semiHidden="0" w:name="Body Text First Indent 2"/>
-    <w:lsdException w:unhideWhenUsed="0" w:uiPriority="0" w:semiHidden="0" w:name="Note Heading"/>
-    <w:lsdException w:unhideWhenUsed="0" w:uiPriority="0" w:semiHidden="0" w:name="Body Text 2"/>
-    <w:lsdException w:unhideWhenUsed="0" w:uiPriority="0" w:semiHidden="0" w:name="Body Text 3"/>
-    <w:lsdException w:unhideWhenUsed="0" w:uiPriority="0" w:semiHidden="0" w:name="Body Text Indent 2"/>
-    <w:lsdException w:unhideWhenUsed="0" w:uiPriority="0" w:semiHidden="0" w:name="Body Text Indent 3"/>
-    <w:lsdException w:unhideWhenUsed="0" w:uiPriority="0" w:semiHidden="0" w:name="Block Text"/>
-    <w:lsdException w:unhideWhenUsed="0" w:uiPriority="0" w:semiHidden="0" w:name="Hyperlink"/>
-    <w:lsdException w:unhideWhenUsed="0" w:uiPriority="0" w:semiHidden="0" w:name="FollowedHyperlink"/>
-    <w:lsdException w:qFormat="1" w:unhideWhenUsed="0" w:uiPriority="0" w:semiHidden="0" w:name="Strong"/>
-    <w:lsdException w:qFormat="1" w:unhideWhenUsed="0" w:uiPriority="0" w:semiHidden="0" w:name="Emphasis"/>
-    <w:lsdException w:unhideWhenUsed="0" w:uiPriority="0" w:semiHidden="0" w:name="Document Map"/>
-    <w:lsdException w:unhideWhenUsed="0" w:uiPriority="0" w:semiHidden="0" w:name="Plain Text"/>
-    <w:lsdException w:unhideWhenUsed="0" w:uiPriority="0" w:semiHidden="0" w:name="E-mail Signature"/>
-    <w:lsdException w:unhideWhenUsed="0" w:uiPriority="0" w:semiHidden="0" w:name="Normal (Web)"/>
-    <w:lsdException w:unhideWhenUsed="0" w:uiPriority="0" w:semiHidden="0" w:name="HTML Acronym"/>
-    <w:lsdException w:unhideWhenUsed="0" w:uiPriority="0" w:semiHidden="0" w:name="HTML Address"/>
-    <w:lsdException w:unhideWhenUsed="0" w:uiPriority="0" w:semiHidden="0" w:name="HTML Cite"/>
-    <w:lsdException w:unhideWhenUsed="0" w:uiPriority="0" w:semiHidden="0" w:name="HTML Code"/>
-    <w:lsdException w:unhideWhenUsed="0" w:uiPriority="0" w:semiHidden="0" w:name="HTML Definition"/>
-    <w:lsdException w:unhideWhenUsed="0" w:uiPriority="0" w:semiHidden="0" w:name="HTML Keyboard"/>
-    <w:lsdException w:unhideWhenUsed="0" w:uiPriority="0" w:semiHidden="0" w:name="HTML Preformatted"/>
-    <w:lsdException w:unhideWhenUsed="0" w:uiPriority="0" w:semiHidden="0" w:name="HTML Sample"/>
-    <w:lsdException w:unhideWhenUsed="0" w:uiPriority="0" w:semiHidden="0" w:name="HTML Typewriter"/>
-    <w:lsdException w:unhideWhenUsed="0" w:uiPriority="0" w:semiHidden="0" w:name="HTML Variable"/>
-    <w:lsdException w:unhideWhenUsed="0" w:uiPriority="0" w:name="Normal Table"/>
-    <w:lsdException w:unhideWhenUsed="0" w:uiPriority="0" w:semiHidden="0" w:name="annotation subject"/>
-    <w:lsdException w:unhideWhenUsed="0" w:uiPriority="0" w:semiHidden="0" w:name="Table Simple 1"/>
-    <w:lsdException w:unhideWhenUsed="0" w:uiPriority="0" w:semiHidden="0" w:name="Table Simple 2"/>
-    <w:lsdException w:unhideWhenUsed="0" w:uiPriority="0" w:semiHidden="0" w:name="Table Simple 3"/>
-    <w:lsdException w:unhideWhenUsed="0" w:uiPriority="0" w:semiHidden="0" w:name="Table Classic 1"/>
-    <w:lsdException w:unhideWhenUsed="0" w:uiPriority="0" w:semiHidden="0" w:name="Table Classic 2"/>
-    <w:lsdException w:unhideWhenUsed="0" w:uiPriority="0" w:semiHidden="0" w:name="Table Classic 3"/>
-    <w:lsdException w:unhideWhenUsed="0" w:uiPriority="0" w:semiHidden="0" w:name="Table Classic 4"/>
-    <w:lsdException w:unhideWhenUsed="0" w:uiPriority="0" w:semiHidden="0" w:name="Table Colorful 1"/>
-    <w:lsdException w:unhideWhenUsed="0" w:uiPriority="0" w:semiHidden="0" w:name="Table Colorful 2"/>
-    <w:lsdException w:unhideWhenUsed="0" w:uiPriority="0" w:semiHidden="0" w:name="Table Colorful 3"/>
-    <w:lsdException w:unhideWhenUsed="0" w:uiPriority="0" w:semiHidden="0" w:name="Table Columns 1"/>
-    <w:lsdException w:unhideWhenUsed="0" w:uiPriority="0" w:semiHidden="0" w:name="Table Columns 2"/>
-    <w:lsdException w:unhideWhenUsed="0" w:uiPriority="0" w:semiHidden="0" w:name="Table Columns 3"/>
-    <w:lsdException w:unhideWhenUsed="0" w:uiPriority="0" w:semiHidden="0" w:name="Table Columns 4"/>
-    <w:lsdException w:unhideWhenUsed="0" w:uiPriority="0" w:semiHidden="0" w:name="Table Columns 5"/>
-    <w:lsdException w:unhideWhenUsed="0" w:uiPriority="0" w:semiHidden="0" w:name="Table Grid 1"/>
-    <w:lsdException w:unhideWhenUsed="0" w:uiPriority="0" w:semiHidden="0" w:name="Table Grid 2"/>
-    <w:lsdException w:unhideWhenUsed="0" w:uiPriority="0" w:semiHidden="0" w:name="Table Grid 3"/>
-    <w:lsdException w:unhideWhenUsed="0" w:uiPriority="0" w:semiHidden="0" w:name="Table Grid 4"/>
-    <w:lsdException w:unhideWhenUsed="0" w:uiPriority="0" w:semiHidden="0" w:name="Table Grid 5"/>
-    <w:lsdException w:unhideWhenUsed="0" w:uiPriority="0" w:semiHidden="0" w:name="Table Grid 6"/>
-    <w:lsdException w:unhideWhenUsed="0" w:uiPriority="0" w:semiHidden="0" w:name="Table Grid 7"/>
-    <w:lsdException w:unhideWhenUsed="0" w:uiPriority="0" w:semiHidden="0" w:name="Table Grid 8"/>
-    <w:lsdException w:unhideWhenUsed="0" w:uiPriority="0" w:semiHidden="0" w:name="Table List 1"/>
-    <w:lsdException w:unhideWhenUsed="0" w:uiPriority="0" w:semiHidden="0" w:name="Table List 2"/>
-    <w:lsdException w:unhideWhenUsed="0" w:uiPriority="0" w:semiHidden="0" w:name="Table List 3"/>
-    <w:lsdException w:unhideWhenUsed="0" w:uiPriority="0" w:semiHidden="0" w:name="Table List 4"/>
-    <w:lsdException w:unhideWhenUsed="0" w:uiPriority="0" w:semiHidden="0" w:name="Table List 5"/>
-    <w:lsdException w:unhideWhenUsed="0" w:uiPriority="0" w:semiHidden="0" w:name="Table List 6"/>
-    <w:lsdException w:unhideWhenUsed="0" w:uiPriority="0" w:semiHidden="0" w:name="Table List 7"/>
-    <w:lsdException w:unhideWhenUsed="0" w:uiPriority="0" w:semiHidden="0" w:name="Table List 8"/>
-    <w:lsdException w:unhideWhenUsed="0" w:uiPriority="0" w:semiHidden="0" w:name="Table 3D effects 1"/>
-    <w:lsdException w:unhideWhenUsed="0" w:uiPriority="0" w:semiHidden="0" w:name="Table 3D effects 2"/>
-    <w:lsdException w:unhideWhenUsed="0" w:uiPriority="0" w:semiHidden="0" w:name="Table 3D effects 3"/>
-    <w:lsdException w:unhideWhenUsed="0" w:uiPriority="0" w:semiHidden="0" w:name="Table Contemporary"/>
-    <w:lsdException w:unhideWhenUsed="0" w:uiPriority="0" w:semiHidden="0" w:name="Table Elegant"/>
-    <w:lsdException w:unhideWhenUsed="0" w:uiPriority="0" w:semiHidden="0" w:name="Table Professional"/>
-    <w:lsdException w:unhideWhenUsed="0" w:uiPriority="0" w:semiHidden="0" w:name="Table Subtle 1"/>
-    <w:lsdException w:unhideWhenUsed="0" w:uiPriority="0" w:semiHidden="0" w:name="Table Subtle 2"/>
-    <w:lsdException w:unhideWhenUsed="0" w:uiPriority="0" w:semiHidden="0" w:name="Table Web 1"/>
-    <w:lsdException w:unhideWhenUsed="0" w:uiPriority="0" w:semiHidden="0" w:name="Table Web 2"/>
-    <w:lsdException w:unhideWhenUsed="0" w:uiPriority="0" w:semiHidden="0" w:name="Table Web 3"/>
-    <w:lsdException w:unhideWhenUsed="0" w:uiPriority="0" w:semiHidden="0" w:name="Balloon Text"/>
-    <w:lsdException w:unhideWhenUsed="0" w:uiPriority="0" w:semiHidden="0" w:name="Table Grid"/>
-    <w:lsdException w:unhideWhenUsed="0" w:uiPriority="0" w:semiHidden="0" w:name="Table Theme"/>
-    <w:lsdException w:unhideWhenUsed="0" w:uiPriority="60" w:semiHidden="0" w:name="Light Shading"/>
-    <w:lsdException w:unhideWhenUsed="0" w:uiPriority="61" w:semiHidden="0" w:name="Light List"/>
-    <w:lsdException w:unhideWhenUsed="0" w:uiPriority="62" w:semiHidden="0" w:name="Light Grid"/>
-    <w:lsdException w:unhideWhenUsed="0" w:uiPriority="63" w:semiHidden="0" w:name="Medium Shading 1"/>
-    <w:lsdException w:unhideWhenUsed="0" w:uiPriority="64" w:semiHidden="0" w:name="Medium Shading 2"/>
-    <w:lsdException w:unhideWhenUsed="0" w:uiPriority="65" w:semiHidden="0" w:name="Medium List 1"/>
-    <w:lsdException w:unhideWhenUsed="0" w:uiPriority="66" w:semiHidden="0" w:name="Medium List 2"/>
-    <w:lsdException w:unhideWhenUsed="0" w:uiPriority="67" w:semiHidden="0" w:name="Medium Grid 1"/>
-    <w:lsdException w:unhideWhenUsed="0" w:uiPriority="68" w:semiHidden="0" w:name="Medium Grid 2"/>
-    <w:lsdException w:unhideWhenUsed="0" w:uiPriority="69" w:semiHidden="0" w:name="Medium Grid 3"/>
-    <w:lsdException w:unhideWhenUsed="0" w:uiPriority="70" w:semiHidden="0" w:name="Dark List"/>
-    <w:lsdException w:unhideWhenUsed="0" w:uiPriority="71" w:semiHidden="0" w:name="Colorful Shading"/>
-    <w:lsdException w:unhideWhenUsed="0" w:uiPriority="72" w:semiHidden="0" w:name="Colorful List"/>
-    <w:lsdException w:unhideWhenUsed="0" w:uiPriority="73" w:semiHidden="0" w:name="Colorful Grid"/>
-    <w:lsdException w:unhideWhenUsed="0" w:uiPriority="60" w:semiHidden="0" w:name="Light Shading Accent 1"/>
-    <w:lsdException w:unhideWhenUsed="0" w:uiPriority="61" w:semiHidden="0" w:name="Light List Accent 1"/>
-    <w:lsdException w:unhideWhenUsed="0" w:uiPriority="62" w:semiHidden="0" w:name="Light Grid Accent 1"/>
-    <w:lsdException w:unhideWhenUsed="0" w:uiPriority="63" w:semiHidden="0" w:name="Medium Shading 1 Accent 1"/>
-    <w:lsdException w:unhideWhenUsed="0" w:uiPriority="64" w:semiHidden="0" w:name="Medium Shading 2 Accent 1"/>
-    <w:lsdException w:unhideWhenUsed="0" w:uiPriority="65" w:semiHidden="0" w:name="Medium List 1 Accent 1"/>
-    <w:lsdException w:unhideWhenUsed="0" w:uiPriority="66" w:semiHidden="0" w:name="Medium List 2 Accent 1"/>
-    <w:lsdException w:unhideWhenUsed="0" w:uiPriority="67" w:semiHidden="0" w:name="Medium Grid 1 Accent 1"/>
-    <w:lsdException w:unhideWhenUsed="0" w:uiPriority="68" w:semiHidden="0" w:name="Medium Grid 2 Accent 1"/>
-    <w:lsdException w:unhideWhenUsed="0" w:uiPriority="69" w:semiHidden="0" w:name="Medium Grid 3 Accent 1"/>
-    <w:lsdException w:unhideWhenUsed="0" w:uiPriority="70" w:semiHidden="0" w:name="Dark List Accent 1"/>
-    <w:lsdException w:unhideWhenUsed="0" w:uiPriority="71" w:semiHidden="0" w:name="Colorful Shading Accent 1"/>
-    <w:lsdException w:unhideWhenUsed="0" w:uiPriority="72" w:semiHidden="0" w:name="Colorful List Accent 1"/>
-    <w:lsdException w:unhideWhenUsed="0" w:uiPriority="73" w:semiHidden="0" w:name="Colorful Grid Accent 1"/>
-    <w:lsdException w:unhideWhenUsed="0" w:uiPriority="60" w:semiHidden="0" w:name="Light Shading Accent 2"/>
-    <w:lsdException w:unhideWhenUsed="0" w:uiPriority="61" w:semiHidden="0" w:name="Light List Accent 2"/>
-    <w:lsdException w:unhideWhenUsed="0" w:uiPriority="62" w:semiHidden="0" w:name="Light Grid Accent 2"/>
-    <w:lsdException w:unhideWhenUsed="0" w:uiPriority="63" w:semiHidden="0" w:name="Medium Shading 1 Accent 2"/>
-    <w:lsdException w:unhideWhenUsed="0" w:uiPriority="64" w:semiHidden="0" w:name="Medium Shading 2 Accent 2"/>
-    <w:lsdException w:unhideWhenUsed="0" w:uiPriority="65" w:semiHidden="0" w:name="Medium List 1 Accent 2"/>
-    <w:lsdException w:unhideWhenUsed="0" w:uiPriority="66" w:semiHidden="0" w:name="Medium List 2 Accent 2"/>
-    <w:lsdException w:unhideWhenUsed="0" w:uiPriority="67" w:semiHidden="0" w:name="Medium Grid 1 Accent 2"/>
-    <w:lsdException w:unhideWhenUsed="0" w:uiPriority="68" w:semiHidden="0" w:name="Medium Grid 2 Accent 2"/>
-    <w:lsdException w:unhideWhenUsed="0" w:uiPriority="69" w:semiHidden="0" w:name="Medium Grid 3 Accent 2"/>
-    <w:lsdException w:unhideWhenUsed="0" w:uiPriority="70" w:semiHidden="0" w:name="Dark List Accent 2"/>
-    <w:lsdException w:unhideWhenUsed="0" w:uiPriority="71" w:semiHidden="0" w:name="Colorful Shading Accent 2"/>
-    <w:lsdException w:unhideWhenUsed="0" w:uiPriority="72" w:semiHidden="0" w:name="Colorful List Accent 2"/>
-    <w:lsdException w:unhideWhenUsed="0" w:uiPriority="73" w:semiHidden="0" w:name="Colorful Grid Accent 2"/>
-    <w:lsdException w:unhideWhenUsed="0" w:uiPriority="60" w:semiHidden="0" w:name="Light Shading Accent 3"/>
-    <w:lsdException w:unhideWhenUsed="0" w:uiPriority="61" w:semiHidden="0" w:name="Light List Accent 3"/>
-    <w:lsdException w:unhideWhenUsed="0" w:uiPriority="62" w:semiHidden="0" w:name="Light Grid Accent 3"/>
-    <w:lsdException w:unhideWhenUsed="0" w:uiPriority="63" w:semiHidden="0" w:name="Medium Shading 1 Accent 3"/>
-    <w:lsdException w:unhideWhenUsed="0" w:uiPriority="64" w:semiHidden="0" w:name="Medium Shading 2 Accent 3"/>
-    <w:lsdException w:unhideWhenUsed="0" w:uiPriority="65" w:semiHidden="0" w:name="Medium List 1 Accent 3"/>
-    <w:lsdException w:unhideWhenUsed="0" w:uiPriority="66" w:semiHidden="0" w:name="Medium List 2 Accent 3"/>
-    <w:lsdException w:unhideWhenUsed="0" w:uiPriority="67" w:semiHidden="0" w:name="Medium Grid 1 Accent 3"/>
-    <w:lsdException w:unhideWhenUsed="0" w:uiPriority="68" w:semiHidden="0" w:name="Medium Grid 2 Accent 3"/>
-    <w:lsdException w:unhideWhenUsed="0" w:uiPriority="69" w:semiHidden="0" w:name="Medium Grid 3 Accent 3"/>
-    <w:lsdException w:unhideWhenUsed="0" w:uiPriority="70" w:semiHidden="0" w:name="Dark List Accent 3"/>
-    <w:lsdException w:unhideWhenUsed="0" w:uiPriority="71" w:semiHidden="0" w:name="Colorful Shading Accent 3"/>
-    <w:lsdException w:unhideWhenUsed="0" w:uiPriority="72" w:semiHidden="0" w:name="Colorful List Accent 3"/>
-    <w:lsdException w:unhideWhenUsed="0" w:uiPriority="73" w:semiHidden="0" w:name="Colorful Grid Accent 3"/>
-    <w:lsdException w:unhideWhenUsed="0" w:uiPriority="60" w:semiHidden="0" w:name="Light Shading Accent 4"/>
-    <w:lsdException w:unhideWhenUsed="0" w:uiPriority="61" w:semiHidden="0" w:name="Light List Accent 4"/>
-    <w:lsdException w:unhideWhenUsed="0" w:uiPriority="62" w:semiHidden="0" w:name="Light Grid Accent 4"/>
-    <w:lsdException w:unhideWhenUsed="0" w:uiPriority="63" w:semiHidden="0" w:name="Medium Shading 1 Accent 4"/>
-    <w:lsdException w:unhideWhenUsed="0" w:uiPriority="64" w:semiHidden="0" w:name="Medium Shading 2 Accent 4"/>
-    <w:lsdException w:unhideWhenUsed="0" w:uiPriority="65" w:semiHidden="0" w:name="Medium List 1 Accent 4"/>
-    <w:lsdException w:unhideWhenUsed="0" w:uiPriority="66" w:semiHidden="0" w:name="Medium List 2 Accent 4"/>
-    <w:lsdException w:unhideWhenUsed="0" w:uiPriority="67" w:semiHidden="0" w:name="Medium Grid 1 Accent 4"/>
-    <w:lsdException w:unhideWhenUsed="0" w:uiPriority="68" w:semiHidden="0" w:name="Medium Grid 2 Accent 4"/>
-    <w:lsdException w:unhideWhenUsed="0" w:uiPriority="69" w:semiHidden="0" w:name="Medium Grid 3 Accent 4"/>
-    <w:lsdException w:unhideWhenUsed="0" w:uiPriority="70" w:semiHidden="0" w:name="Dark List Accent 4"/>
-    <w:lsdException w:unhideWhenUsed="0" w:uiPriority="71" w:semiHidden="0" w:name="Colorful Shading Accent 4"/>
-    <w:lsdException w:unhideWhenUsed="0" w:uiPriority="72" w:semiHidden="0" w:name="Colorful List Accent 4"/>
-    <w:lsdException w:unhideWhenUsed="0" w:uiPriority="73" w:semiHidden="0" w:name="Colorful Grid Accent 4"/>
-    <w:lsdException w:unhideWhenUsed="0" w:uiPriority="60" w:semiHidden="0" w:name="Light Shading Accent 5"/>
-    <w:lsdException w:unhideWhenUsed="0" w:uiPriority="61" w:semiHidden="0" w:name="Light List Accent 5"/>
-    <w:lsdException w:unhideWhenUsed="0" w:uiPriority="62" w:semiHidden="0" w:name="Light Grid Accent 5"/>
-    <w:lsdException w:unhideWhenUsed="0" w:uiPriority="63" w:semiHidden="0" w:name="Medium Shading 1 Accent 5"/>
-    <w:lsdException w:unhideWhenUsed="0" w:uiPriority="64" w:semiHidden="0" w:name="Medium Shading 2 Accent 5"/>
-    <w:lsdException w:unhideWhenUsed="0" w:uiPriority="65" w:semiHidden="0" w:name="Medium List 1 Accent 5"/>
-    <w:lsdException w:unhideWhenUsed="0" w:uiPriority="66" w:semiHidden="0" w:name="Medium List 2 Accent 5"/>
-    <w:lsdException w:unhideWhenUsed="0" w:uiPriority="67" w:semiHidden="0" w:name="Medium Grid 1 Accent 5"/>
-    <w:lsdException w:unhideWhenUsed="0" w:uiPriority="68" w:semiHidden="0" w:name="Medium Grid 2 Accent 5"/>
-    <w:lsdException w:unhideWhenUsed="0" w:uiPriority="69" w:semiHidden="0" w:name="Medium Grid 3 Accent 5"/>
-    <w:lsdException w:unhideWhenUsed="0" w:uiPriority="70" w:semiHidden="0" w:name="Dark List Accent 5"/>
-    <w:lsdException w:unhideWhenUsed="0" w:uiPriority="71" w:semiHidden="0" w:name="Colorful Shading Accent 5"/>
-    <w:lsdException w:unhideWhenUsed="0" w:uiPriority="72" w:semiHidden="0" w:name="Colorful List Accent 5"/>
-    <w:lsdException w:unhideWhenUsed="0" w:uiPriority="73" w:semiHidden="0" w:name="Colorful Grid Accent 5"/>
-    <w:lsdException w:unhideWhenUsed="0" w:uiPriority="60" w:semiHidden="0" w:name="Light Shading Accent 6"/>
-    <w:lsdException w:unhideWhenUsed="0" w:uiPriority="61" w:semiHidden="0" w:name="Light List Accent 6"/>
-    <w:lsdException w:unhideWhenUsed="0" w:uiPriority="62" w:semiHidden="0" w:name="Light Grid Accent 6"/>
-    <w:lsdException w:unhideWhenUsed="0" w:uiPriority="63" w:semiHidden="0" w:name="Medium Shading 1 Accent 6"/>
-    <w:lsdException w:unhideWhenUsed="0" w:uiPriority="64" w:semiHidden="0" w:name="Medium Shading 2 Accent 6"/>
-    <w:lsdException w:unhideWhenUsed="0" w:uiPriority="65" w:semiHidden="0" w:name="Medium List 1 Accent 6"/>
-    <w:lsdException w:unhideWhenUsed="0" w:uiPriority="66" w:semiHidden="0" w:name="Medium List 2 Accent 6"/>
-    <w:lsdException w:unhideWhenUsed="0" w:uiPriority="67" w:semiHidden="0" w:name="Medium Grid 1 Accent 6"/>
-    <w:lsdException w:unhideWhenUsed="0" w:uiPriority="68" w:semiHidden="0" w:name="Medium Grid 2 Accent 6"/>
-    <w:lsdException w:unhideWhenUsed="0" w:uiPriority="69" w:semiHidden="0" w:name="Medium Grid 3 Accent 6"/>
-    <w:lsdException w:unhideWhenUsed="0" w:uiPriority="70" w:semiHidden="0" w:name="Dark List Accent 6"/>
-    <w:lsdException w:unhideWhenUsed="0" w:uiPriority="71" w:semiHidden="0" w:name="Colorful Shading Accent 6"/>
-    <w:lsdException w:unhideWhenUsed="0" w:uiPriority="72" w:semiHidden="0" w:name="Colorful List Accent 6"/>
-    <w:lsdException w:unhideWhenUsed="0" w:uiPriority="73" w:semiHidden="0" w:name="Colorful Grid Accent 6"/>
+  <w:latentStyles w:defLockedState="0" w:defUIPriority="0" w:defSemiHidden="0" w:defUnhideWhenUsed="0" w:defQFormat="0" w:count="372">
+    <w:lsdException w:name="Normal" w:qFormat="1"/>
+    <w:lsdException w:name="heading 1" w:qFormat="1"/>
+    <w:lsdException w:name="heading 2" w:semiHidden="1" w:unhideWhenUsed="1" w:qFormat="1"/>
+    <w:lsdException w:name="heading 3" w:semiHidden="1" w:unhideWhenUsed="1" w:qFormat="1"/>
+    <w:lsdException w:name="heading 4" w:semiHidden="1" w:unhideWhenUsed="1" w:qFormat="1"/>
+    <w:lsdException w:name="heading 5" w:semiHidden="1" w:unhideWhenUsed="1" w:qFormat="1"/>
+    <w:lsdException w:name="heading 6" w:semiHidden="1" w:unhideWhenUsed="1" w:qFormat="1"/>
+    <w:lsdException w:name="heading 7" w:semiHidden="1" w:unhideWhenUsed="1" w:qFormat="1"/>
+    <w:lsdException w:name="heading 8" w:semiHidden="1" w:unhideWhenUsed="1" w:qFormat="1"/>
+    <w:lsdException w:name="heading 9" w:semiHidden="1" w:unhideWhenUsed="1" w:qFormat="1"/>
+    <w:lsdException w:name="caption" w:semiHidden="1" w:unhideWhenUsed="1" w:qFormat="1"/>
+    <w:lsdException w:name="Title" w:qFormat="1"/>
+    <w:lsdException w:name="Default Paragraph Font" w:semiHidden="1"/>
+    <w:lsdException w:name="Subtitle" w:qFormat="1"/>
+    <w:lsdException w:name="Strong" w:qFormat="1"/>
+    <w:lsdException w:name="Emphasis" w:qFormat="1"/>
+    <w:lsdException w:name="HTML Top of Form" w:semiHidden="1" w:uiPriority="99" w:unhideWhenUsed="1"/>
+    <w:lsdException w:name="HTML Bottom of Form" w:semiHidden="1" w:uiPriority="99" w:unhideWhenUsed="1"/>
+    <w:lsdException w:name="Normal Table" w:semiHidden="1" w:unhideWhenUsed="1"/>
+    <w:lsdException w:name="No List" w:semiHidden="1" w:uiPriority="99" w:unhideWhenUsed="1"/>
+    <w:lsdException w:name="Outline List 1" w:semiHidden="1" w:uiPriority="99" w:unhideWhenUsed="1"/>
+    <w:lsdException w:name="Outline List 2" w:semiHidden="1" w:uiPriority="99" w:unhideWhenUsed="1"/>
+    <w:lsdException w:name="Outline List 3" w:semiHidden="1" w:uiPriority="99" w:unhideWhenUsed="1"/>
+    <w:lsdException w:name="Table Simple 1" w:semiHidden="1" w:unhideWhenUsed="1"/>
+    <w:lsdException w:name="Table Simple 2" w:semiHidden="1" w:unhideWhenUsed="1"/>
+    <w:lsdException w:name="Table Simple 3" w:semiHidden="1" w:unhideWhenUsed="1"/>
+    <w:lsdException w:name="Table Classic 1" w:semiHidden="1" w:unhideWhenUsed="1"/>
+    <w:lsdException w:name="Table Classic 2" w:semiHidden="1" w:unhideWhenUsed="1"/>
+    <w:lsdException w:name="Table Classic 3" w:semiHidden="1" w:unhideWhenUsed="1"/>
+    <w:lsdException w:name="Table Classic 4" w:semiHidden="1" w:unhideWhenUsed="1"/>
+    <w:lsdException w:name="Table Colorful 1" w:semiHidden="1" w:unhideWhenUsed="1"/>
+    <w:lsdException w:name="Table Colorful 2" w:semiHidden="1" w:unhideWhenUsed="1"/>
+    <w:lsdException w:name="Table Colorful 3" w:semiHidden="1" w:unhideWhenUsed="1"/>
+    <w:lsdException w:name="Table Columns 1" w:semiHidden="1" w:unhideWhenUsed="1"/>
+    <w:lsdException w:name="Table Columns 2" w:semiHidden="1" w:unhideWhenUsed="1"/>
+    <w:lsdException w:name="Table Columns 3" w:semiHidden="1" w:unhideWhenUsed="1"/>
+    <w:lsdException w:name="Table Columns 4" w:semiHidden="1" w:unhideWhenUsed="1"/>
+    <w:lsdException w:name="Table Columns 5" w:semiHidden="1" w:unhideWhenUsed="1"/>
+    <w:lsdException w:name="Table Grid 1" w:semiHidden="1" w:unhideWhenUsed="1"/>
+    <w:lsdException w:name="Table Grid 2" w:semiHidden="1" w:unhideWhenUsed="1"/>
+    <w:lsdException w:name="Table Grid 3" w:semiHidden="1" w:unhideWhenUsed="1"/>
+    <w:lsdException w:name="Table Grid 4" w:semiHidden="1" w:unhideWhenUsed="1"/>
+    <w:lsdException w:name="Table Grid 5" w:semiHidden="1" w:unhideWhenUsed="1"/>
+    <w:lsdException w:name="Table Grid 6" w:semiHidden="1" w:unhideWhenUsed="1"/>
+    <w:lsdException w:name="Table Grid 7" w:semiHidden="1" w:unhideWhenUsed="1"/>
+    <w:lsdException w:name="Table Grid 8" w:semiHidden="1" w:unhideWhenUsed="1"/>
+    <w:lsdException w:name="Table List 1" w:semiHidden="1" w:unhideWhenUsed="1"/>
+    <w:lsdException w:name="Table List 2" w:semiHidden="1" w:unhideWhenUsed="1"/>
+    <w:lsdException w:name="Table List 3" w:semiHidden="1" w:unhideWhenUsed="1"/>
+    <w:lsdException w:name="Table List 4" w:semiHidden="1" w:unhideWhenUsed="1"/>
+    <w:lsdException w:name="Table List 5" w:semiHidden="1" w:unhideWhenUsed="1"/>
+    <w:lsdException w:name="Table List 6" w:semiHidden="1" w:unhideWhenUsed="1"/>
+    <w:lsdException w:name="Table List 7" w:semiHidden="1" w:unhideWhenUsed="1"/>
+    <w:lsdException w:name="Table List 8" w:semiHidden="1" w:unhideWhenUsed="1"/>
+    <w:lsdException w:name="Table 3D effects 1" w:semiHidden="1" w:unhideWhenUsed="1"/>
+    <w:lsdException w:name="Table 3D effects 2" w:semiHidden="1" w:unhideWhenUsed="1"/>
+    <w:lsdException w:name="Table 3D effects 3" w:semiHidden="1" w:unhideWhenUsed="1"/>
+    <w:lsdException w:name="Table Contemporary" w:semiHidden="1" w:unhideWhenUsed="1"/>
+    <w:lsdException w:name="Table Elegant" w:semiHidden="1" w:unhideWhenUsed="1"/>
+    <w:lsdException w:name="Table Professional" w:semiHidden="1" w:unhideWhenUsed="1"/>
+    <w:lsdException w:name="Table Subtle 1" w:semiHidden="1" w:unhideWhenUsed="1"/>
+    <w:lsdException w:name="Table Subtle 2" w:semiHidden="1" w:unhideWhenUsed="1"/>
+    <w:lsdException w:name="Table Web 1" w:semiHidden="1" w:unhideWhenUsed="1"/>
+    <w:lsdException w:name="Table Web 2" w:semiHidden="1" w:unhideWhenUsed="1"/>
+    <w:lsdException w:name="Table Web 3" w:semiHidden="1" w:unhideWhenUsed="1"/>
+    <w:lsdException w:name="Table Grid" w:semiHidden="1" w:unhideWhenUsed="1"/>
+    <w:lsdException w:name="Table Theme" w:semiHidden="1" w:unhideWhenUsed="1"/>
+    <w:lsdException w:name="Placeholder Text" w:semiHidden="1" w:uiPriority="99"/>
+    <w:lsdException w:name="No Spacing" w:uiPriority="99"/>
+    <w:lsdException w:name="Light Shading" w:uiPriority="60"/>
+    <w:lsdException w:name="Light List" w:uiPriority="61"/>
+    <w:lsdException w:name="Light Grid" w:uiPriority="62"/>
+    <w:lsdException w:name="Medium Shading 1" w:uiPriority="63"/>
+    <w:lsdException w:name="Medium Shading 2" w:uiPriority="64"/>
+    <w:lsdException w:name="Medium List 1" w:uiPriority="65"/>
+    <w:lsdException w:name="Medium List 2" w:uiPriority="66"/>
+    <w:lsdException w:name="Medium Grid 1" w:uiPriority="67"/>
+    <w:lsdException w:name="Medium Grid 2" w:uiPriority="68"/>
+    <w:lsdException w:name="Medium Grid 3" w:uiPriority="69"/>
+    <w:lsdException w:name="Dark List" w:uiPriority="70"/>
+    <w:lsdException w:name="Colorful Shading" w:uiPriority="71"/>
+    <w:lsdException w:name="Colorful List" w:uiPriority="72"/>
+    <w:lsdException w:name="Colorful Grid" w:uiPriority="73"/>
+    <w:lsdException w:name="Light Shading Accent 1" w:uiPriority="60"/>
+    <w:lsdException w:name="Light List Accent 1" w:uiPriority="61"/>
+    <w:lsdException w:name="Light Grid Accent 1" w:uiPriority="62"/>
+    <w:lsdException w:name="Medium Shading 1 Accent 1" w:uiPriority="63"/>
+    <w:lsdException w:name="Medium Shading 2 Accent 1" w:uiPriority="64"/>
+    <w:lsdException w:name="Medium List 1 Accent 1" w:uiPriority="65"/>
+    <w:lsdException w:name="Revision" w:semiHidden="1" w:uiPriority="99"/>
+    <w:lsdException w:name="List Paragraph" w:uiPriority="99"/>
+    <w:lsdException w:name="Quote" w:uiPriority="99"/>
+    <w:lsdException w:name="Intense Quote" w:uiPriority="99"/>
+    <w:lsdException w:name="Medium List 2 Accent 1" w:uiPriority="66"/>
+    <w:lsdException w:name="Medium Grid 1 Accent 1" w:uiPriority="67"/>
+    <w:lsdException w:name="Medium Grid 2 Accent 1" w:uiPriority="68"/>
+    <w:lsdException w:name="Medium Grid 3 Accent 1" w:uiPriority="69"/>
+    <w:lsdException w:name="Dark List Accent 1" w:uiPriority="70"/>
+    <w:lsdException w:name="Colorful Shading Accent 1" w:uiPriority="71"/>
+    <w:lsdException w:name="Colorful List Accent 1" w:uiPriority="72"/>
+    <w:lsdException w:name="Colorful Grid Accent 1" w:uiPriority="73"/>
+    <w:lsdException w:name="Light Shading Accent 2" w:uiPriority="60"/>
+    <w:lsdException w:name="Light List Accent 2" w:uiPriority="61"/>
+    <w:lsdException w:name="Light Grid Accent 2" w:uiPriority="62"/>
+    <w:lsdException w:name="Medium Shading 1 Accent 2" w:uiPriority="63"/>
+    <w:lsdException w:name="Medium Shading 2 Accent 2" w:uiPriority="64"/>
+    <w:lsdException w:name="Medium List 1 Accent 2" w:uiPriority="65"/>
+    <w:lsdException w:name="Medium List 2 Accent 2" w:uiPriority="66"/>
+    <w:lsdException w:name="Medium Grid 1 Accent 2" w:uiPriority="67"/>
+    <w:lsdException w:name="Medium Grid 2 Accent 2" w:uiPriority="68"/>
+    <w:lsdException w:name="Medium Grid 3 Accent 2" w:uiPriority="69"/>
+    <w:lsdException w:name="Dark List Accent 2" w:uiPriority="70"/>
+    <w:lsdException w:name="Colorful Shading Accent 2" w:uiPriority="71"/>
+    <w:lsdException w:name="Colorful List Accent 2" w:uiPriority="72"/>
+    <w:lsdException w:name="Colorful Grid Accent 2" w:uiPriority="73"/>
+    <w:lsdException w:name="Light Shading Accent 3" w:uiPriority="60"/>
+    <w:lsdException w:name="Light List Accent 3" w:uiPriority="61"/>
+    <w:lsdException w:name="Light Grid Accent 3" w:uiPriority="62"/>
+    <w:lsdException w:name="Medium Shading 1 Accent 3" w:uiPriority="63"/>
+    <w:lsdException w:name="Medium Shading 2 Accent 3" w:uiPriority="64"/>
+    <w:lsdException w:name="Medium List 1 Accent 3" w:uiPriority="65"/>
+    <w:lsdException w:name="Medium List 2 Accent 3" w:uiPriority="66"/>
+    <w:lsdException w:name="Medium Grid 1 Accent 3" w:uiPriority="67"/>
+    <w:lsdException w:name="Medium Grid 2 Accent 3" w:uiPriority="68"/>
+    <w:lsdException w:name="Medium Grid 3 Accent 3" w:uiPriority="69"/>
+    <w:lsdException w:name="Dark List Accent 3" w:uiPriority="70"/>
+    <w:lsdException w:name="Colorful Shading Accent 3" w:uiPriority="71"/>
+    <w:lsdException w:name="Colorful List Accent 3" w:uiPriority="72"/>
+    <w:lsdException w:name="Colorful Grid Accent 3" w:uiPriority="73"/>
+    <w:lsdException w:name="Light Shading Accent 4" w:uiPriority="60"/>
+    <w:lsdException w:name="Light List Accent 4" w:uiPriority="61"/>
+    <w:lsdException w:name="Light Grid Accent 4" w:uiPriority="62"/>
+    <w:lsdException w:name="Medium Shading 1 Accent 4" w:uiPriority="63"/>
+    <w:lsdException w:name="Medium Shading 2 Accent 4" w:uiPriority="64"/>
+    <w:lsdException w:name="Medium List 1 Accent 4" w:uiPriority="65"/>
+    <w:lsdException w:name="Medium List 2 Accent 4" w:uiPriority="66"/>
+    <w:lsdException w:name="Medium Grid 1 Accent 4" w:uiPriority="67"/>
+    <w:lsdException w:name="Medium Grid 2 Accent 4" w:uiPriority="68"/>
+    <w:lsdException w:name="Medium Grid 3 Accent 4" w:uiPriority="69"/>
+    <w:lsdException w:name="Dark List Accent 4" w:uiPriority="70"/>
+    <w:lsdException w:name="Colorful Shading Accent 4" w:uiPriority="71"/>
+    <w:lsdException w:name="Colorful List Accent 4" w:uiPriority="72"/>
+    <w:lsdException w:name="Colorful Grid Accent 4" w:uiPriority="73"/>
+    <w:lsdException w:name="Light Shading Accent 5" w:uiPriority="60"/>
+    <w:lsdException w:name="Light List Accent 5" w:uiPriority="61"/>
+    <w:lsdException w:name="Light Grid Accent 5" w:uiPriority="62"/>
+    <w:lsdException w:name="Medium Shading 1 Accent 5" w:uiPriority="63"/>
+    <w:lsdException w:name="Medium Shading 2 Accent 5" w:uiPriority="64"/>
+    <w:lsdException w:name="Medium List 1 Accent 5" w:uiPriority="65"/>
+    <w:lsdException w:name="Medium List 2 Accent 5" w:uiPriority="66"/>
+    <w:lsdException w:name="Medium Grid 1 Accent 5" w:uiPriority="67"/>
+    <w:lsdException w:name="Medium Grid 2 Accent 5" w:uiPriority="68"/>
+    <w:lsdException w:name="Medium Grid 3 Accent 5" w:uiPriority="69"/>
+    <w:lsdException w:name="Dark List Accent 5" w:uiPriority="70"/>
+    <w:lsdException w:name="Colorful Shading Accent 5" w:uiPriority="71"/>
+    <w:lsdException w:name="Colorful List Accent 5" w:uiPriority="72"/>
+    <w:lsdException w:name="Colorful Grid Accent 5" w:uiPriority="73"/>
+    <w:lsdException w:name="Light Shading Accent 6" w:uiPriority="60"/>
+    <w:lsdException w:name="Light List Accent 6" w:uiPriority="61"/>
+    <w:lsdException w:name="Light Grid Accent 6" w:uiPriority="62"/>
+    <w:lsdException w:name="Medium Shading 1 Accent 6" w:uiPriority="63"/>
+    <w:lsdException w:name="Medium Shading 2 Accent 6" w:uiPriority="64"/>
+    <w:lsdException w:name="Medium List 1 Accent 6" w:uiPriority="65"/>
+    <w:lsdException w:name="Medium List 2 Accent 6" w:uiPriority="66"/>
+    <w:lsdException w:name="Medium Grid 1 Accent 6" w:uiPriority="67"/>
+    <w:lsdException w:name="Medium Grid 2 Accent 6" w:uiPriority="68"/>
+    <w:lsdException w:name="Medium Grid 3 Accent 6" w:uiPriority="69"/>
+    <w:lsdException w:name="Dark List Accent 6" w:uiPriority="70"/>
+    <w:lsdException w:name="Colorful Shading Accent 6" w:uiPriority="71"/>
+    <w:lsdException w:name="Colorful List Accent 6" w:uiPriority="72"/>
+    <w:lsdException w:name="Colorful Grid Accent 6" w:uiPriority="73"/>
+    <w:lsdException w:name="Subtle Emphasis" w:uiPriority="19" w:qFormat="1"/>
+    <w:lsdException w:name="Intense Emphasis" w:uiPriority="21" w:qFormat="1"/>
+    <w:lsdException w:name="Subtle Reference" w:uiPriority="31" w:qFormat="1"/>
+    <w:lsdException w:name="Intense Reference" w:uiPriority="32" w:qFormat="1"/>
+    <w:lsdException w:name="Book Title" w:uiPriority="33" w:qFormat="1"/>
+    <w:lsdException w:name="Bibliography" w:semiHidden="1" w:uiPriority="37" w:unhideWhenUsed="1"/>
+    <w:lsdException w:name="TOC Heading" w:semiHidden="1" w:uiPriority="39" w:unhideWhenUsed="1" w:qFormat="1"/>
+    <w:lsdException w:name="Plain Table 1" w:uiPriority="41"/>
+    <w:lsdException w:name="Plain Table 2" w:uiPriority="42"/>
+    <w:lsdException w:name="Plain Table 3" w:uiPriority="43"/>
+    <w:lsdException w:name="Plain Table 4" w:uiPriority="44"/>
+    <w:lsdException w:name="Plain Table 5" w:uiPriority="45"/>
+    <w:lsdException w:name="Grid Table Light" w:uiPriority="40"/>
+    <w:lsdException w:name="Grid Table 1 Light" w:uiPriority="46"/>
+    <w:lsdException w:name="Grid Table 2" w:uiPriority="47"/>
+    <w:lsdException w:name="Grid Table 3" w:uiPriority="48"/>
+    <w:lsdException w:name="Grid Table 4" w:uiPriority="49"/>
+    <w:lsdException w:name="Grid Table 5 Dark" w:uiPriority="50"/>
+    <w:lsdException w:name="Grid Table 6 Colorful" w:uiPriority="51"/>
+    <w:lsdException w:name="Grid Table 7 Colorful" w:uiPriority="52"/>
+    <w:lsdException w:name="Grid Table 1 Light Accent 1" w:uiPriority="46"/>
+    <w:lsdException w:name="Grid Table 2 Accent 1" w:uiPriority="47"/>
+    <w:lsdException w:name="Grid Table 3 Accent 1" w:uiPriority="48"/>
+    <w:lsdException w:name="Grid Table 4 Accent 1" w:uiPriority="49"/>
+    <w:lsdException w:name="Grid Table 5 Dark Accent 1" w:uiPriority="50"/>
+    <w:lsdException w:name="Grid Table 6 Colorful Accent 1" w:uiPriority="51"/>
+    <w:lsdException w:name="Grid Table 7 Colorful Accent 1" w:uiPriority="52"/>
+    <w:lsdException w:name="Grid Table 1 Light Accent 2" w:uiPriority="46"/>
+    <w:lsdException w:name="Grid Table 2 Accent 2" w:uiPriority="47"/>
+    <w:lsdException w:name="Grid Table 3 Accent 2" w:uiPriority="48"/>
+    <w:lsdException w:name="Grid Table 4 Accent 2" w:uiPriority="49"/>
+    <w:lsdException w:name="Grid Table 5 Dark Accent 2" w:uiPriority="50"/>
+    <w:lsdException w:name="Grid Table 6 Colorful Accent 2" w:uiPriority="51"/>
+    <w:lsdException w:name="Grid Table 7 Colorful Accent 2" w:uiPriority="52"/>
+    <w:lsdException w:name="Grid Table 1 Light Accent 3" w:uiPriority="46"/>
+    <w:lsdException w:name="Grid Table 2 Accent 3" w:uiPriority="47"/>
+    <w:lsdException w:name="Grid Table 3 Accent 3" w:uiPriority="48"/>
+    <w:lsdException w:name="Grid Table 4 Accent 3" w:uiPriority="49"/>
+    <w:lsdException w:name="Grid Table 5 Dark Accent 3" w:uiPriority="50"/>
+    <w:lsdException w:name="Grid Table 6 Colorful Accent 3" w:uiPriority="51"/>
+    <w:lsdException w:name="Grid Table 7 Colorful Accent 3" w:uiPriority="52"/>
+    <w:lsdException w:name="Grid Table 1 Light Accent 4" w:uiPriority="46"/>
+    <w:lsdException w:name="Grid Table 2 Accent 4" w:uiPriority="47"/>
+    <w:lsdException w:name="Grid Table 3 Accent 4" w:uiPriority="48"/>
+    <w:lsdException w:name="Grid Table 4 Accent 4" w:uiPriority="49"/>
+    <w:lsdException w:name="Grid Table 5 Dark Accent 4" w:uiPriority="50"/>
+    <w:lsdException w:name="Grid Table 6 Colorful Accent 4" w:uiPriority="51"/>
+    <w:lsdException w:name="Grid Table 7 Colorful Accent 4" w:uiPriority="52"/>
+    <w:lsdException w:name="Grid Table 1 Light Accent 5" w:uiPriority="46"/>
+    <w:lsdException w:name="Grid Table 2 Accent 5" w:uiPriority="47"/>
+    <w:lsdException w:name="Grid Table 3 Accent 5" w:uiPriority="48"/>
+    <w:lsdException w:name="Grid Table 4 Accent 5" w:uiPriority="49"/>
+    <w:lsdException w:name="Grid Table 5 Dark Accent 5" w:uiPriority="50"/>
+    <w:lsdException w:name="Grid Table 6 Colorful Accent 5" w:uiPriority="51"/>
+    <w:lsdException w:name="Grid Table 7 Colorful Accent 5" w:uiPriority="52"/>
+    <w:lsdException w:name="Grid Table 1 Light Accent 6" w:uiPriority="46"/>
+    <w:lsdException w:name="Grid Table 2 Accent 6" w:uiPriority="47"/>
+    <w:lsdException w:name="Grid Table 3 Accent 6" w:uiPriority="48"/>
+    <w:lsdException w:name="Grid Table 4 Accent 6" w:uiPriority="49"/>
+    <w:lsdException w:name="Grid Table 5 Dark Accent 6" w:uiPriority="50"/>
+    <w:lsdException w:name="Grid Table 6 Colorful Accent 6" w:uiPriority="51"/>
+    <w:lsdException w:name="Grid Table 7 Colorful Accent 6" w:uiPriority="52"/>
+    <w:lsdException w:name="List Table 1 Light" w:uiPriority="46"/>
+    <w:lsdException w:name="List Table 2" w:uiPriority="47"/>
+    <w:lsdException w:name="List Table 3" w:uiPriority="48"/>
+    <w:lsdException w:name="List Table 4" w:uiPriority="49"/>
+    <w:lsdException w:name="List Table 5 Dark" w:uiPriority="50"/>
+    <w:lsdException w:name="List Table 6 Colorful" w:uiPriority="51"/>
+    <w:lsdException w:name="List Table 7 Colorful" w:uiPriority="52"/>
+    <w:lsdException w:name="List Table 1 Light Accent 1" w:uiPriority="46"/>
+    <w:lsdException w:name="List Table 2 Accent 1" w:uiPriority="47"/>
+    <w:lsdException w:name="List Table 3 Accent 1" w:uiPriority="48"/>
+    <w:lsdException w:name="List Table 4 Accent 1" w:uiPriority="49"/>
+    <w:lsdException w:name="List Table 5 Dark Accent 1" w:uiPriority="50"/>
+    <w:lsdException w:name="List Table 6 Colorful Accent 1" w:uiPriority="51"/>
+    <w:lsdException w:name="List Table 7 Colorful Accent 1" w:uiPriority="52"/>
+    <w:lsdException w:name="List Table 1 Light Accent 2" w:uiPriority="46"/>
+    <w:lsdException w:name="List Table 2 Accent 2" w:uiPriority="47"/>
+    <w:lsdException w:name="List Table 3 Accent 2" w:uiPriority="48"/>
+    <w:lsdException w:name="List Table 4 Accent 2" w:uiPriority="49"/>
+    <w:lsdException w:name="List Table 5 Dark Accent 2" w:uiPriority="50"/>
+    <w:lsdException w:name="List Table 6 Colorful Accent 2" w:uiPriority="51"/>
+    <w:lsdException w:name="List Table 7 Colorful Accent 2" w:uiPriority="52"/>
+    <w:lsdException w:name="List Table 1 Light Accent 3" w:uiPriority="46"/>
+    <w:lsdException w:name="List Table 2 Accent 3" w:uiPriority="47"/>
+    <w:lsdException w:name="List Table 3 Accent 3" w:uiPriority="48"/>
+    <w:lsdException w:name="List Table 4 Accent 3" w:uiPriority="49"/>
+    <w:lsdException w:name="List Table 5 Dark Accent 3" w:uiPriority="50"/>
+    <w:lsdException w:name="List Table 6 Colorful Accent 3" w:uiPriority="51"/>
+    <w:lsdException w:name="List Table 7 Colorful Accent 3" w:uiPriority="52"/>
+    <w:lsdException w:name="List Table 1 Light Accent 4" w:uiPriority="46"/>
+    <w:lsdException w:name="List Table 2 Accent 4" w:uiPriority="47"/>
+    <w:lsdException w:name="List Table 3 Accent 4" w:uiPriority="48"/>
+    <w:lsdException w:name="List Table 4 Accent 4" w:uiPriority="49"/>
+    <w:lsdException w:name="List Table 5 Dark Accent 4" w:uiPriority="50"/>
+    <w:lsdException w:name="List Table 6 Colorful Accent 4" w:uiPriority="51"/>
+    <w:lsdException w:name="List Table 7 Colorful Accent 4" w:uiPriority="52"/>
+    <w:lsdException w:name="List Table 1 Light Accent 5" w:uiPriority="46"/>
+    <w:lsdException w:name="List Table 2 Accent 5" w:uiPriority="47"/>
+    <w:lsdException w:name="List Table 3 Accent 5" w:uiPriority="48"/>
+    <w:lsdException w:name="List Table 4 Accent 5" w:uiPriority="49"/>
+    <w:lsdException w:name="List Table 5 Dark Accent 5" w:uiPriority="50"/>
+    <w:lsdException w:name="List Table 6 Colorful Accent 5" w:uiPriority="51"/>
+    <w:lsdException w:name="List Table 7 Colorful Accent 5" w:uiPriority="52"/>
+    <w:lsdException w:name="List Table 1 Light Accent 6" w:uiPriority="46"/>
+    <w:lsdException w:name="List Table 2 Accent 6" w:uiPriority="47"/>
+    <w:lsdException w:name="List Table 3 Accent 6" w:uiPriority="48"/>
+    <w:lsdException w:name="List Table 4 Accent 6" w:uiPriority="49"/>
+    <w:lsdException w:name="List Table 5 Dark Accent 6" w:uiPriority="50"/>
+    <w:lsdException w:name="List Table 6 Colorful Accent 6" w:uiPriority="51"/>
+    <w:lsdException w:name="List Table 7 Colorful Accent 6" w:uiPriority="52"/>
+    <w:lsdException w:name="Mention" w:semiHidden="1" w:uiPriority="99" w:unhideWhenUsed="1"/>
   </w:latentStyles>
-  <w:style w:type="paragraph" w:default="1" w:styleId="1">
+  <w:style w:type="paragraph" w:default="1" w:styleId="Normal">
     <w:name w:val="Normal"/>
     <w:qFormat/>
-    <w:uiPriority w:val="0"/>
     <w:pPr>
       <w:widowControl w:val="0"/>
       <w:jc w:val="both"/>
     </w:pPr>
     <w:rPr>
-      <w:rFonts w:asciiTheme="minorHAnsi" w:hAnsiTheme="minorHAnsi" w:eastAsiaTheme="minorEastAsia" w:cstheme="minorBidi"/>
+      <w:rFonts w:asciiTheme="minorHAnsi" w:eastAsiaTheme="minorEastAsia" w:hAnsiTheme="minorHAnsi" w:cstheme="minorBidi"/>
       <w:kern w:val="2"/>
       <w:sz w:val="21"/>
       <w:szCs w:val="24"/>
-      <w:lang w:val="en-US" w:eastAsia="zh-CN" w:bidi="ar-SA"/>
     </w:rPr>
   </w:style>
-  <w:style w:type="character" w:default="1" w:styleId="4">
+  <w:style w:type="character" w:default="1" w:styleId="DefaultParagraphFont">
     <w:name w:val="Default Paragraph Font"/>
+    <w:uiPriority w:val="1"/>
     <w:semiHidden/>
-    <w:uiPriority w:val="0"/>
+    <w:unhideWhenUsed/>
   </w:style>
-  <w:style w:type="table" w:default="1" w:styleId="2">
+  <w:style w:type="table" w:default="1" w:styleId="TableNormal">
     <w:name w:val="Normal Table"/>
+    <w:uiPriority w:val="99"/>
     <w:semiHidden/>
-    <w:uiPriority w:val="0"/>
+    <w:unhideWhenUsed/>
     <w:tblPr>
+      <w:tblInd w:w="0" w:type="dxa"/>
       <w:tblCellMar>
         <w:top w:w="0" w:type="dxa"/>
         <w:left w:w="108" w:type="dxa"/>
@@ -4587,24 +3707,51 @@
       </w:tblCellMar>
     </w:tblPr>
   </w:style>
-  <w:style w:type="table" w:styleId="3">
+  <w:style w:type="numbering" w:default="1" w:styleId="NoList">
+    <w:name w:val="No List"/>
+    <w:uiPriority w:val="99"/>
+    <w:semiHidden/>
+    <w:unhideWhenUsed/>
+  </w:style>
+  <w:style w:type="table" w:styleId="TableGrid">
     <w:name w:val="Table Grid"/>
-    <w:basedOn w:val="2"/>
-    <w:uiPriority w:val="0"/>
+    <w:basedOn w:val="TableNormal"/>
     <w:pPr>
       <w:widowControl w:val="0"/>
       <w:jc w:val="both"/>
     </w:pPr>
     <w:tblPr>
       <w:tblBorders>
-        <w:top w:val="single" w:color="auto" w:sz="4" w:space="0"/>
-        <w:left w:val="single" w:color="auto" w:sz="4" w:space="0"/>
-        <w:bottom w:val="single" w:color="auto" w:sz="4" w:space="0"/>
-        <w:right w:val="single" w:color="auto" w:sz="4" w:space="0"/>
-        <w:insideH w:val="single" w:color="auto" w:sz="4" w:space="0"/>
-        <w:insideV w:val="single" w:color="auto" w:sz="4" w:space="0"/>
+        <w:top w:val="single" w:sz="4" w:space="0" w:color="auto"/>
+        <w:left w:val="single" w:sz="4" w:space="0" w:color="auto"/>
+        <w:bottom w:val="single" w:sz="4" w:space="0" w:color="auto"/>
+        <w:right w:val="single" w:sz="4" w:space="0" w:color="auto"/>
+        <w:insideH w:val="single" w:sz="4" w:space="0" w:color="auto"/>
+        <w:insideV w:val="single" w:sz="4" w:space="0" w:color="auto"/>
       </w:tblBorders>
     </w:tblPr>
+  </w:style>
+  <w:style w:type="paragraph" w:styleId="BalloonText">
+    <w:name w:val="Balloon Text"/>
+    <w:basedOn w:val="Normal"/>
+    <w:link w:val="BalloonTextChar"/>
+    <w:rsid w:val="00040AA1"/>
+    <w:rPr>
+      <w:sz w:val="18"/>
+      <w:szCs w:val="18"/>
+    </w:rPr>
+  </w:style>
+  <w:style w:type="character" w:customStyle="1" w:styleId="BalloonTextChar">
+    <w:name w:val="Balloon Text Char"/>
+    <w:basedOn w:val="DefaultParagraphFont"/>
+    <w:link w:val="BalloonText"/>
+    <w:rsid w:val="00040AA1"/>
+    <w:rPr>
+      <w:rFonts w:asciiTheme="minorHAnsi" w:eastAsiaTheme="minorEastAsia" w:hAnsiTheme="minorHAnsi" w:cstheme="minorBidi"/>
+      <w:kern w:val="2"/>
+      <w:sz w:val="18"/>
+      <w:szCs w:val="18"/>
+    </w:rPr>
   </w:style>
 </w:styles>
 </file>
@@ -4861,6 +4008,7 @@
     </a:fmtScheme>
   </a:themeElements>
   <a:objectDefaults/>
+  <a:extraClrSchemeLst/>
 </a:theme>
 </file>
 

</xml_diff>